<commit_message>
Refactored data structures and improved efficiency in game logic
</commit_message>
<xml_diff>
--- a/documentsProject/תיק פרוייקט.docx
+++ b/documentsProject/תיק פרוייקט.docx
@@ -14667,7 +14667,7 @@
           <w:szCs w:val="24"/>
           <w:rtl/>
         </w:rPr>
-        <w:t xml:space="preserve"> כמפתח וב</w:t>
+        <w:t xml:space="preserve"> כמפתח ו</w:t>
       </w:r>
       <w:r>
         <w:rPr>
@@ -14682,6 +14682,13 @@
           <w:szCs w:val="24"/>
         </w:rPr>
         <w:t>Direction</w:t>
+      </w:r>
+      <w:r>
+        <w:rPr>
+          <w:sz w:val="24"/>
+          <w:szCs w:val="24"/>
+        </w:rPr>
+        <w:t xml:space="preserve"> </w:t>
       </w:r>
       <w:r>
         <w:rPr>
@@ -14838,7 +14845,47 @@
           <w:szCs w:val="24"/>
           <w:rtl/>
         </w:rPr>
-        <w:t xml:space="preserve"> שכנים לכיוון המתאים שלהם ביחד לתא המפתח הנוכחי. בעצם מבנה זה מייצג מפת סמיכויות של גרף קשיר בלתי מכוון. מבנה הנתונים הזה מתאים במיוחד למשחקי עם לוח בצורת משושה שבהם לכל תא יכולים להיות עד שישה שכנים, כל אחד בכיוון שונה. הוא מאפשר חיפוש יעיל של שכני התא והכיוון של כל שכן, דבר שהוא קריטי ליישום לוגיקת משחק שתלויה ביחסים מרחביים, כמו תנועה. מצורף למטה תמונה להמחשה של הלוח מייוצג על ידי מבנה הנתונים.</w:t>
+        <w:t xml:space="preserve"> שכנים לכיוון המתאים שלהם ביחד לתא המפתח הנוכחי. בעצם מבנה זה מייצג מפת סמיכויות של גרף </w:t>
+      </w:r>
+      <w:proofErr w:type="spellStart"/>
+      <w:r>
+        <w:rPr>
+          <w:rFonts w:hint="cs"/>
+          <w:sz w:val="24"/>
+          <w:szCs w:val="24"/>
+          <w:rtl/>
+        </w:rPr>
+        <w:t>קשיר</w:t>
+      </w:r>
+      <w:proofErr w:type="spellEnd"/>
+      <w:r>
+        <w:rPr>
+          <w:rFonts w:hint="cs"/>
+          <w:sz w:val="24"/>
+          <w:szCs w:val="24"/>
+          <w:rtl/>
+        </w:rPr>
+        <w:t xml:space="preserve"> בלתי מכוון. מבנה הנתונים הזה מתאים במיוחד למשחקי עם לוח בצורת משושה שבהם לכל תא יכולים להיות עד שישה שכנים, כל אחד בכיוון שונה. הוא מאפשר חיפוש יעיל של שכני התא והכיוון של כל שכן, דבר שהוא קריטי ליישום לוגיקת משחק שתלויה ביחסים מרחביים, כמו תנועה. מצורף למטה תמונה להמחשה של הלוח </w:t>
+      </w:r>
+      <w:proofErr w:type="spellStart"/>
+      <w:r>
+        <w:rPr>
+          <w:rFonts w:hint="cs"/>
+          <w:sz w:val="24"/>
+          <w:szCs w:val="24"/>
+          <w:rtl/>
+        </w:rPr>
+        <w:t>מייוצג</w:t>
+      </w:r>
+      <w:proofErr w:type="spellEnd"/>
+      <w:r>
+        <w:rPr>
+          <w:rFonts w:hint="cs"/>
+          <w:sz w:val="24"/>
+          <w:szCs w:val="24"/>
+          <w:rtl/>
+        </w:rPr>
+        <w:t xml:space="preserve"> על ידי מבנה הנתונים.</w:t>
       </w:r>
       <w:r>
         <w:rPr>
@@ -14937,11 +14984,113 @@
         <w:shd w:val="clear" w:color="auto" w:fill="FFFFFF"/>
         <w:bidi/>
         <w:rPr>
+          <w:rFonts w:asciiTheme="minorHAnsi" w:eastAsiaTheme="minorHAnsi" w:hAnsiTheme="minorHAnsi" w:cstheme="minorBidi"/>
+          <w:kern w:val="2"/>
+          <w:rtl/>
+          <w14:ligatures w14:val="standardContextual"/>
+        </w:rPr>
+      </w:pPr>
+      <w:r>
+        <w:rPr>
+          <w:rFonts w:asciiTheme="minorHAnsi" w:eastAsiaTheme="minorHAnsi" w:hAnsiTheme="minorHAnsi" w:cstheme="minorBidi"/>
+          <w:b/>
+          <w:bCs/>
+          <w:kern w:val="2"/>
+          <w14:ligatures w14:val="standardContextual"/>
+        </w:rPr>
+        <w:lastRenderedPageBreak/>
+        <w:t>int[][]</w:t>
+      </w:r>
+      <w:r>
+        <w:rPr>
+          <w:rFonts w:asciiTheme="minorHAnsi" w:eastAsiaTheme="minorHAnsi" w:hAnsiTheme="minorHAnsi" w:cstheme="minorBidi" w:hint="cs"/>
+          <w:b/>
+          <w:bCs/>
+          <w:kern w:val="2"/>
+          <w:rtl/>
+          <w14:ligatures w14:val="standardContextual"/>
+        </w:rPr>
+        <w:t xml:space="preserve"> </w:t>
+      </w:r>
+      <w:r>
+        <w:rPr>
+          <w:rFonts w:asciiTheme="minorHAnsi" w:eastAsiaTheme="minorHAnsi" w:hAnsiTheme="minorHAnsi" w:cstheme="minorBidi"/>
+          <w:b/>
+          <w:bCs/>
+          <w:kern w:val="2"/>
+          <w:rtl/>
+          <w14:ligatures w14:val="standardContextual"/>
+        </w:rPr>
+        <w:t>–</w:t>
+      </w:r>
+      <w:r>
+        <w:rPr>
+          <w:rFonts w:asciiTheme="minorHAnsi" w:eastAsiaTheme="minorHAnsi" w:hAnsiTheme="minorHAnsi" w:cstheme="minorBidi" w:hint="cs"/>
+          <w:b/>
+          <w:bCs/>
+          <w:kern w:val="2"/>
+          <w:rtl/>
+          <w14:ligatures w14:val="standardContextual"/>
+        </w:rPr>
+        <w:t xml:space="preserve"> </w:t>
+      </w:r>
+      <w:r>
+        <w:rPr>
           <w:rFonts w:asciiTheme="minorHAnsi" w:eastAsiaTheme="minorHAnsi" w:hAnsiTheme="minorHAnsi" w:cstheme="minorBidi" w:hint="cs"/>
           <w:kern w:val="2"/>
           <w:rtl/>
           <w14:ligatures w14:val="standardContextual"/>
         </w:rPr>
+        <w:t>מערכים דו ממדיים של מספרים שלמים משמשים לייצוג הכיוונים ביחס לת</w:t>
+      </w:r>
+      <w:r>
+        <w:rPr>
+          <w:rFonts w:asciiTheme="minorHAnsi" w:eastAsiaTheme="minorHAnsi" w:hAnsiTheme="minorHAnsi" w:cstheme="minorBidi" w:hint="cs"/>
+          <w:kern w:val="2"/>
+          <w:rtl/>
+          <w14:ligatures w14:val="standardContextual"/>
+        </w:rPr>
+        <w:t>א</w:t>
+      </w:r>
+      <w:r>
+        <w:rPr>
+          <w:rFonts w:asciiTheme="minorHAnsi" w:eastAsiaTheme="minorHAnsi" w:hAnsiTheme="minorHAnsi" w:cstheme="minorBidi" w:hint="cs"/>
+          <w:kern w:val="2"/>
+          <w:rtl/>
+          <w14:ligatures w14:val="standardContextual"/>
+        </w:rPr>
+        <w:t xml:space="preserve"> על הלוח. שלושה מערכים כאלה אחד לכל חלק של הלוח, תחתון עליון ומרכז כדי לתת חשבון לתכונות גיאו</w:t>
+      </w:r>
+      <w:r>
+        <w:rPr>
+          <w:rFonts w:asciiTheme="minorHAnsi" w:eastAsiaTheme="minorHAnsi" w:hAnsiTheme="minorHAnsi" w:cstheme="minorBidi" w:hint="cs"/>
+          <w:kern w:val="2"/>
+          <w:rtl/>
+          <w14:ligatures w14:val="standardContextual"/>
+        </w:rPr>
+        <w:t>מ</w:t>
+      </w:r>
+      <w:r>
+        <w:rPr>
+          <w:rFonts w:asciiTheme="minorHAnsi" w:eastAsiaTheme="minorHAnsi" w:hAnsiTheme="minorHAnsi" w:cstheme="minorBidi" w:hint="cs"/>
+          <w:kern w:val="2"/>
+          <w:rtl/>
+          <w14:ligatures w14:val="standardContextual"/>
+        </w:rPr>
+        <w:t>טריות ייחודיות של רשת משושה בייצוג מהסוג שבחרתי. מערכים אלו מקודדים את ההיסט בתא כדי למצוא תאים שכנים. גישה זו מפשטת את החישוב של שכנים על ידי מתן דרך ישירה לעבור על כיוונים אפשריים ולמצוא תאים סמוכים בהתבסס על מיקומם.</w:t>
+      </w:r>
+    </w:p>
+    <w:p>
+      <w:pPr>
+        <w:pStyle w:val="NormalWeb"/>
+        <w:shd w:val="clear" w:color="auto" w:fill="FFFFFF"/>
+        <w:bidi/>
+        <w:rPr>
+          <w:rFonts w:asciiTheme="minorHAnsi" w:eastAsiaTheme="minorHAnsi" w:hAnsiTheme="minorHAnsi" w:cstheme="minorBidi"/>
+          <w:kern w:val="2"/>
+          <w:rtl/>
+          <w14:ligatures w14:val="standardContextual"/>
+        </w:rPr>
       </w:pPr>
       <w:r>
         <w:rPr>
@@ -14951,8 +15100,7 @@
           <w:kern w:val="2"/>
           <w14:ligatures w14:val="standardContextual"/>
         </w:rPr>
-        <w:lastRenderedPageBreak/>
-        <w:t>int[][]</w:t>
+        <w:t>HashMap&lt;&gt;</w:t>
       </w:r>
       <w:r>
         <w:rPr>
@@ -14963,29 +15111,7 @@
           <w:rtl/>
           <w14:ligatures w14:val="standardContextual"/>
         </w:rPr>
-        <w:t xml:space="preserve"> </w:t>
-      </w:r>
-      <w:r>
-        <w:rPr>
-          <w:rFonts w:asciiTheme="minorHAnsi" w:eastAsiaTheme="minorHAnsi" w:hAnsiTheme="minorHAnsi" w:cstheme="minorBidi"/>
-          <w:b/>
-          <w:bCs/>
-          <w:kern w:val="2"/>
-          <w:rtl/>
-          <w14:ligatures w14:val="standardContextual"/>
-        </w:rPr>
-        <w:t>–</w:t>
-      </w:r>
-      <w:r>
-        <w:rPr>
-          <w:rFonts w:asciiTheme="minorHAnsi" w:eastAsiaTheme="minorHAnsi" w:hAnsiTheme="minorHAnsi" w:cstheme="minorBidi" w:hint="cs"/>
-          <w:b/>
-          <w:bCs/>
-          <w:kern w:val="2"/>
-          <w:rtl/>
-          <w14:ligatures w14:val="standardContextual"/>
-        </w:rPr>
-        <w:t xml:space="preserve"> </w:t>
+        <w:t xml:space="preserve"> - </w:t>
       </w:r>
       <w:r>
         <w:rPr>
@@ -14994,7 +15120,345 @@
           <w:rtl/>
           <w14:ligatures w14:val="standardContextual"/>
         </w:rPr>
-        <w:t>מערכים דו ממדיים של מספרים שלמים משמשים לייצוג הכיוונים ביחס לת על הלוח. שלושה מערכים כאלה אחד לכל חלק של הלוח, תחתון עליון ומרכז כדי לתת חשבון לתכונות גיאוטריות ייחודיות של רשת משושה בייצוג מהסוג שבחרתי. מערכים אלו מקודדים את ההיסט בתא כדי למצוא תאים שכנים. גישה זו מפשטת את החישוב של שכנים על ידי מתן דרך ישירה לעבור על כיוונים אפשריים ולמצוא תאים סמוכים בהתבסס על מיקומם.</w:t>
+        <w:t>נשתמש במפת גיבוב בפונקציות שמאתחלות את הלוח ויצירת סמיכויות בין תאים. מבחינת יעילות מפת גיבוב הכי טובה במקרה הזה כי הסיבוכיות היא זמן קבוע, דבר שהוא חשוב מאוד לניהול מצב המשחק שבו נדרשת גישה תכופה ועדכונים לתאים ולשכנים שלהם.</w:t>
+      </w:r>
+    </w:p>
+    <w:p>
+      <w:pPr>
+        <w:pStyle w:val="NormalWeb"/>
+        <w:shd w:val="clear" w:color="auto" w:fill="FFFFFF"/>
+        <w:bidi/>
+        <w:rPr>
+          <w:rFonts w:asciiTheme="minorHAnsi" w:eastAsiaTheme="minorHAnsi" w:hAnsiTheme="minorHAnsi" w:cstheme="minorBidi" w:hint="cs"/>
+          <w:kern w:val="2"/>
+          <w:rtl/>
+          <w14:ligatures w14:val="standardContextual"/>
+        </w:rPr>
+      </w:pPr>
+      <w:r>
+        <w:rPr>
+          <w:rFonts w:asciiTheme="minorHAnsi" w:eastAsiaTheme="minorHAnsi" w:hAnsiTheme="minorHAnsi" w:cstheme="minorBidi"/>
+          <w:b/>
+          <w:bCs/>
+          <w:kern w:val="2"/>
+          <w14:ligatures w14:val="standardContextual"/>
+        </w:rPr>
+        <w:t>Collection&lt;Cell&gt;</w:t>
+      </w:r>
+      <w:r>
+        <w:rPr>
+          <w:rFonts w:asciiTheme="minorHAnsi" w:eastAsiaTheme="minorHAnsi" w:hAnsiTheme="minorHAnsi" w:cstheme="minorBidi" w:hint="cs"/>
+          <w:b/>
+          <w:bCs/>
+          <w:kern w:val="2"/>
+          <w:rtl/>
+          <w14:ligatures w14:val="standardContextual"/>
+        </w:rPr>
+        <w:t xml:space="preserve"> - </w:t>
+      </w:r>
+      <w:r>
+        <w:rPr>
+          <w:rFonts w:asciiTheme="minorHAnsi" w:eastAsiaTheme="minorHAnsi" w:hAnsiTheme="minorHAnsi" w:cstheme="minorBidi" w:hint="cs"/>
+          <w:kern w:val="2"/>
+          <w:rtl/>
+          <w14:ligatures w14:val="standardContextual"/>
+        </w:rPr>
+        <w:t xml:space="preserve">בפונקציה </w:t>
+      </w:r>
+      <w:r>
+        <w:rPr>
+          <w:rFonts w:asciiTheme="minorHAnsi" w:eastAsiaTheme="minorHAnsi" w:hAnsiTheme="minorHAnsi" w:cstheme="minorBidi"/>
+          <w:kern w:val="2"/>
+          <w14:ligatures w14:val="standardContextual"/>
+        </w:rPr>
+        <w:t>getCells</w:t>
+      </w:r>
+      <w:r>
+        <w:rPr>
+          <w:rFonts w:asciiTheme="minorHAnsi" w:eastAsiaTheme="minorHAnsi" w:hAnsiTheme="minorHAnsi" w:cstheme="minorBidi" w:hint="cs"/>
+          <w:kern w:val="2"/>
+          <w:rtl/>
+          <w14:ligatures w14:val="standardContextual"/>
+        </w:rPr>
+        <w:t xml:space="preserve"> מחזירים אוסף של תאים, המספקת דרך כללית לגישה לכל התאים על הלוח מבלי הצורך לחשוף ולהעביר את מבנה הנתונים הבסיסי שמחזיק את הלוח.</w:t>
+      </w:r>
+      <w:r>
+        <w:rPr>
+          <w:rFonts w:asciiTheme="minorHAnsi" w:eastAsiaTheme="minorHAnsi" w:hAnsiTheme="minorHAnsi" w:cstheme="minorBidi" w:hint="cs"/>
+          <w:kern w:val="2"/>
+          <w:rtl/>
+          <w14:ligatures w14:val="standardContextual"/>
+        </w:rPr>
+        <w:t xml:space="preserve"> זה מאפשר קוד גנרי וגמיש יותר מכיוון שאפשר לשנות את סוג האוסף הבסיסי מבלי לשנות את הממשקים בהם משתמש שאר התוכנית. זה שימושי בכל הפעולות שצריכות לעבור על התאים, כמו אתחול לוח המשחק ובדיקת המהלכים.</w:t>
+      </w:r>
+    </w:p>
+    <w:p>
+      <w:pPr>
+        <w:pStyle w:val="NormalWeb"/>
+        <w:shd w:val="clear" w:color="auto" w:fill="FFFFFF"/>
+        <w:bidi/>
+        <w:rPr>
+          <w:rFonts w:asciiTheme="minorHAnsi" w:eastAsiaTheme="minorHAnsi" w:hAnsiTheme="minorHAnsi" w:cstheme="minorBidi"/>
+          <w:kern w:val="2"/>
+          <w:rtl/>
+          <w14:ligatures w14:val="standardContextual"/>
+        </w:rPr>
+      </w:pPr>
+      <w:r>
+        <w:rPr>
+          <w:rFonts w:asciiTheme="minorHAnsi" w:eastAsiaTheme="minorHAnsi" w:hAnsiTheme="minorHAnsi" w:cstheme="minorBidi"/>
+          <w:b/>
+          <w:bCs/>
+          <w:kern w:val="2"/>
+          <w14:ligatures w14:val="standardContextual"/>
+        </w:rPr>
+        <w:t>List&lt;Cell&gt;</w:t>
+      </w:r>
+      <w:r>
+        <w:rPr>
+          <w:rFonts w:asciiTheme="minorHAnsi" w:eastAsiaTheme="minorHAnsi" w:hAnsiTheme="minorHAnsi" w:cstheme="minorBidi" w:hint="cs"/>
+          <w:b/>
+          <w:bCs/>
+          <w:kern w:val="2"/>
+          <w:rtl/>
+          <w14:ligatures w14:val="standardContextual"/>
+        </w:rPr>
+        <w:t xml:space="preserve"> -</w:t>
+      </w:r>
+      <w:r>
+        <w:rPr>
+          <w:rFonts w:asciiTheme="minorHAnsi" w:eastAsiaTheme="minorHAnsi" w:hAnsiTheme="minorHAnsi" w:cstheme="minorBidi" w:hint="cs"/>
+          <w:b/>
+          <w:bCs/>
+          <w:kern w:val="2"/>
+          <w:rtl/>
+          <w14:ligatures w14:val="standardContextual"/>
+        </w:rPr>
+        <w:t xml:space="preserve"> </w:t>
+      </w:r>
+      <w:r>
+        <w:rPr>
+          <w:rFonts w:asciiTheme="minorHAnsi" w:eastAsiaTheme="minorHAnsi" w:hAnsiTheme="minorHAnsi" w:cstheme="minorBidi" w:hint="cs"/>
+          <w:kern w:val="2"/>
+          <w:rtl/>
+          <w14:ligatures w14:val="standardContextual"/>
+        </w:rPr>
+        <w:t xml:space="preserve">מסוג </w:t>
+      </w:r>
+      <w:r>
+        <w:rPr>
+          <w:rFonts w:asciiTheme="minorHAnsi" w:eastAsiaTheme="minorHAnsi" w:hAnsiTheme="minorHAnsi" w:cstheme="minorBidi"/>
+          <w:kern w:val="2"/>
+          <w14:ligatures w14:val="standardContextual"/>
+        </w:rPr>
+        <w:t>ArrayList</w:t>
+      </w:r>
+      <w:r>
+        <w:rPr>
+          <w:rFonts w:asciiTheme="minorHAnsi" w:eastAsiaTheme="minorHAnsi" w:hAnsiTheme="minorHAnsi" w:cstheme="minorBidi" w:hint="cs"/>
+          <w:kern w:val="2"/>
+          <w:rtl/>
+          <w14:ligatures w14:val="standardContextual"/>
+        </w:rPr>
+        <w:t xml:space="preserve"> משמש לאחסון אוסף של אובייקטי </w:t>
+      </w:r>
+      <w:r>
+        <w:rPr>
+          <w:rFonts w:asciiTheme="minorHAnsi" w:eastAsiaTheme="minorHAnsi" w:hAnsiTheme="minorHAnsi" w:cstheme="minorBidi"/>
+          <w:kern w:val="2"/>
+          <w14:ligatures w14:val="standardContextual"/>
+        </w:rPr>
+        <w:t>Cell</w:t>
+      </w:r>
+      <w:r>
+        <w:rPr>
+          <w:rFonts w:asciiTheme="minorHAnsi" w:eastAsiaTheme="minorHAnsi" w:hAnsiTheme="minorHAnsi" w:cstheme="minorBidi" w:hint="cs"/>
+          <w:kern w:val="2"/>
+          <w:rtl/>
+          <w14:ligatures w14:val="standardContextual"/>
+        </w:rPr>
+        <w:t xml:space="preserve"> שמייצגים את התאים בלוח ואיזה גולה נמצאת עליהם אם נמצאת. נשתמש ברשימה במקרים האלה בגלל שגודלן דימני והקלות שלהן בסינון וגישה לרכיבים. זה מאוד נוח במהלכים הכוללים מספר גולות, וכאשר הסדר יכול להיות משמעותי לקביעת תקינות המהלך ולביצועו בסדר מסוים.</w:t>
+      </w:r>
+    </w:p>
+    <w:p>
+      <w:pPr>
+        <w:pStyle w:val="NormalWeb"/>
+        <w:shd w:val="clear" w:color="auto" w:fill="FFFFFF"/>
+        <w:bidi/>
+        <w:rPr>
+          <w:rFonts w:asciiTheme="minorHAnsi" w:eastAsiaTheme="minorHAnsi" w:hAnsiTheme="minorHAnsi" w:cstheme="minorBidi" w:hint="cs"/>
+          <w:kern w:val="2"/>
+          <w:rtl/>
+          <w14:ligatures w14:val="standardContextual"/>
+        </w:rPr>
+      </w:pPr>
+      <w:r>
+        <w:rPr>
+          <w:rFonts w:asciiTheme="minorHAnsi" w:eastAsiaTheme="minorHAnsi" w:hAnsiTheme="minorHAnsi" w:cstheme="minorBidi"/>
+          <w:b/>
+          <w:bCs/>
+          <w:kern w:val="2"/>
+          <w14:ligatures w14:val="standardContextual"/>
+        </w:rPr>
+        <w:t>Map&lt;Cell, Integer&gt;</w:t>
+      </w:r>
+      <w:r>
+        <w:rPr>
+          <w:rFonts w:asciiTheme="minorHAnsi" w:eastAsiaTheme="minorHAnsi" w:hAnsiTheme="minorHAnsi" w:cstheme="minorBidi" w:hint="cs"/>
+          <w:b/>
+          <w:bCs/>
+          <w:kern w:val="2"/>
+          <w:rtl/>
+          <w14:ligatures w14:val="standardContextual"/>
+        </w:rPr>
+        <w:t xml:space="preserve"> - </w:t>
+      </w:r>
+      <w:r>
+        <w:rPr>
+          <w:rFonts w:asciiTheme="minorHAnsi" w:eastAsiaTheme="minorHAnsi" w:hAnsiTheme="minorHAnsi" w:cstheme="minorBidi" w:hint="cs"/>
+          <w:kern w:val="2"/>
+          <w:rtl/>
+          <w14:ligatures w14:val="standardContextual"/>
+        </w:rPr>
+        <w:t xml:space="preserve">מסוג </w:t>
+      </w:r>
+      <w:r>
+        <w:rPr>
+          <w:rFonts w:asciiTheme="minorHAnsi" w:eastAsiaTheme="minorHAnsi" w:hAnsiTheme="minorHAnsi" w:cstheme="minorBidi"/>
+          <w:kern w:val="2"/>
+          <w14:ligatures w14:val="standardContextual"/>
+        </w:rPr>
+        <w:t>HashMap</w:t>
+      </w:r>
+      <w:r>
+        <w:rPr>
+          <w:rFonts w:asciiTheme="minorHAnsi" w:eastAsiaTheme="minorHAnsi" w:hAnsiTheme="minorHAnsi" w:cstheme="minorBidi" w:hint="cs"/>
+          <w:kern w:val="2"/>
+          <w:rtl/>
+          <w14:ligatures w14:val="standardContextual"/>
+        </w:rPr>
+        <w:t xml:space="preserve"> משמש למעקב אחר מצב התאים שהשתנו כתוצאה מהמהלך, ומאפשר את פונקציית הביטול. המפתחות הם אובייקטי </w:t>
+      </w:r>
+      <w:r>
+        <w:rPr>
+          <w:rFonts w:asciiTheme="minorHAnsi" w:eastAsiaTheme="minorHAnsi" w:hAnsiTheme="minorHAnsi" w:cstheme="minorBidi"/>
+          <w:kern w:val="2"/>
+          <w14:ligatures w14:val="standardContextual"/>
+        </w:rPr>
+        <w:t>Cell</w:t>
+      </w:r>
+      <w:r>
+        <w:rPr>
+          <w:rFonts w:asciiTheme="minorHAnsi" w:eastAsiaTheme="minorHAnsi" w:hAnsiTheme="minorHAnsi" w:cstheme="minorBidi" w:hint="cs"/>
+          <w:kern w:val="2"/>
+          <w:rtl/>
+          <w14:ligatures w14:val="standardContextual"/>
+        </w:rPr>
+        <w:t xml:space="preserve"> המושפעים מהמהלך, והערכים הם המצבים שלהם לפני ביצוע המהלך. המפה הזאת חיונית לשחזור יעיל של הלוח למצב הקודם שלו, פונקציה חיונית עבור מערכת הכרעת המצבים</w:t>
+      </w:r>
+      <w:r>
+        <w:rPr>
+          <w:rFonts w:asciiTheme="minorHAnsi" w:eastAsiaTheme="minorHAnsi" w:hAnsiTheme="minorHAnsi" w:cstheme="minorBidi" w:hint="cs"/>
+          <w:kern w:val="2"/>
+          <w:rtl/>
+          <w14:ligatures w14:val="standardContextual"/>
+        </w:rPr>
+        <w:t xml:space="preserve"> שמדמה מהלכים מעריכה ומחזירה למצב המקורי.</w:t>
+      </w:r>
+    </w:p>
+    <w:p>
+      <w:pPr>
+        <w:pStyle w:val="NormalWeb"/>
+        <w:shd w:val="clear" w:color="auto" w:fill="FFFFFF"/>
+        <w:bidi/>
+        <w:rPr>
+          <w:rFonts w:asciiTheme="minorHAnsi" w:eastAsiaTheme="minorHAnsi" w:hAnsiTheme="minorHAnsi" w:cstheme="minorBidi" w:hint="cs"/>
+          <w:kern w:val="2"/>
+          <w:rtl/>
+          <w14:ligatures w14:val="standardContextual"/>
+        </w:rPr>
+      </w:pPr>
+      <w:r>
+        <w:rPr>
+          <w:rFonts w:asciiTheme="minorHAnsi" w:eastAsiaTheme="minorHAnsi" w:hAnsiTheme="minorHAnsi" w:cstheme="minorBidi"/>
+          <w:b/>
+          <w:bCs/>
+          <w:kern w:val="2"/>
+          <w14:ligatures w14:val="standardContextual"/>
+        </w:rPr>
+        <w:t>Comparator&lt;Cell&gt;</w:t>
+      </w:r>
+      <w:r>
+        <w:rPr>
+          <w:rFonts w:asciiTheme="minorHAnsi" w:eastAsiaTheme="minorHAnsi" w:hAnsiTheme="minorHAnsi" w:cstheme="minorBidi" w:hint="cs"/>
+          <w:b/>
+          <w:bCs/>
+          <w:kern w:val="2"/>
+          <w:rtl/>
+          <w14:ligatures w14:val="standardContextual"/>
+        </w:rPr>
+        <w:t xml:space="preserve"> - </w:t>
+      </w:r>
+      <w:r>
+        <w:rPr>
+          <w:rFonts w:asciiTheme="minorHAnsi" w:eastAsiaTheme="minorHAnsi" w:hAnsiTheme="minorHAnsi" w:cstheme="minorBidi" w:hint="cs"/>
+          <w:kern w:val="2"/>
+          <w:rtl/>
+          <w14:ligatures w14:val="standardContextual"/>
+        </w:rPr>
+        <w:t xml:space="preserve">בפונקציה </w:t>
+      </w:r>
+      <w:r>
+        <w:rPr>
+          <w:rFonts w:asciiTheme="minorHAnsi" w:eastAsiaTheme="minorHAnsi" w:hAnsiTheme="minorHAnsi" w:cstheme="minorBidi"/>
+          <w:kern w:val="2"/>
+          <w14:ligatures w14:val="standardContextual"/>
+        </w:rPr>
+        <w:t>SortMarbles</w:t>
+      </w:r>
+      <w:r>
+        <w:rPr>
+          <w:rFonts w:asciiTheme="minorHAnsi" w:eastAsiaTheme="minorHAnsi" w:hAnsiTheme="minorHAnsi" w:cstheme="minorBidi" w:hint="cs"/>
+          <w:kern w:val="2"/>
+          <w:rtl/>
+          <w14:ligatures w14:val="standardContextual"/>
+        </w:rPr>
+        <w:t xml:space="preserve"> משתמשים בקומפרטור כדי להגדיר סדר מיון מותאם אישית של אובייקטי </w:t>
+      </w:r>
+      <w:r>
+        <w:rPr>
+          <w:rFonts w:asciiTheme="minorHAnsi" w:eastAsiaTheme="minorHAnsi" w:hAnsiTheme="minorHAnsi" w:cstheme="minorBidi"/>
+          <w:kern w:val="2"/>
+          <w14:ligatures w14:val="standardContextual"/>
+        </w:rPr>
+        <w:t>Cell</w:t>
+      </w:r>
+      <w:r>
+        <w:rPr>
+          <w:rFonts w:asciiTheme="minorHAnsi" w:eastAsiaTheme="minorHAnsi" w:hAnsiTheme="minorHAnsi" w:cstheme="minorBidi" w:hint="cs"/>
+          <w:kern w:val="2"/>
+          <w:rtl/>
+          <w14:ligatures w14:val="standardContextual"/>
+        </w:rPr>
+        <w:t xml:space="preserve"> . אני מגדיר את זה אישית כדי לסדר את הגולות לפי הקואורדינטו</w:t>
+      </w:r>
+      <w:r>
+        <w:rPr>
+          <w:rFonts w:asciiTheme="minorHAnsi" w:eastAsiaTheme="minorHAnsi" w:hAnsiTheme="minorHAnsi" w:cstheme="minorBidi" w:hint="eastAsia"/>
+          <w:kern w:val="2"/>
+          <w:rtl/>
+          <w14:ligatures w14:val="standardContextual"/>
+        </w:rPr>
+        <w:t>ת</w:t>
+      </w:r>
+      <w:r>
+        <w:rPr>
+          <w:rFonts w:asciiTheme="minorHAnsi" w:eastAsiaTheme="minorHAnsi" w:hAnsiTheme="minorHAnsi" w:cstheme="minorBidi" w:hint="cs"/>
+          <w:kern w:val="2"/>
+          <w:rtl/>
+          <w14:ligatures w14:val="standardContextual"/>
+        </w:rPr>
+        <w:t xml:space="preserve"> שלהן, ולהבטיח שפעולות הדורשות גולות מסודרות יעבדו טוב.</w:t>
       </w:r>
     </w:p>
     <w:p>
@@ -15207,7 +15671,6 @@
           <w:szCs w:val="52"/>
           <w:cs w:val="0"/>
         </w:rPr>
-        <w:lastRenderedPageBreak/>
         <w:t xml:space="preserve">תיאור סביבת העבודה ושפת התכנות </w:t>
       </w:r>
       <w:r>

</xml_diff>

<commit_message>
Updated data structures and removed commented code
</commit_message>
<xml_diff>
--- a/documentsProject/תיק פרוייקט.docx
+++ b/documentsProject/תיק פרוייקט.docx
@@ -15372,7 +15372,7 @@
         <w:shd w:val="clear" w:color="auto" w:fill="FFFFFF"/>
         <w:bidi/>
         <w:rPr>
-          <w:rFonts w:asciiTheme="minorHAnsi" w:eastAsiaTheme="minorHAnsi" w:hAnsiTheme="minorHAnsi" w:cstheme="minorBidi" w:hint="cs"/>
+          <w:rFonts w:asciiTheme="minorHAnsi" w:eastAsiaTheme="minorHAnsi" w:hAnsiTheme="minorHAnsi" w:cstheme="minorBidi"/>
           <w:kern w:val="2"/>
           <w:rtl/>
           <w14:ligatures w14:val="standardContextual"/>
@@ -15463,190 +15463,567 @@
     </w:p>
     <w:p>
       <w:pPr>
-        <w:bidi/>
-        <w:rPr>
-          <w:rFonts w:hint="cs"/>
-          <w:sz w:val="24"/>
-          <w:szCs w:val="24"/>
-          <w:rtl/>
-        </w:rPr>
-      </w:pPr>
-      <w:r>
-        <w:rPr>
-          <w:sz w:val="24"/>
-          <w:szCs w:val="24"/>
+        <w:pStyle w:val="NormalWeb"/>
+        <w:shd w:val="clear" w:color="auto" w:fill="FFFFFF"/>
+        <w:bidi/>
+        <w:rPr>
+          <w:rFonts w:asciiTheme="minorHAnsi" w:eastAsiaTheme="minorHAnsi" w:hAnsiTheme="minorHAnsi" w:cstheme="minorBidi"/>
+          <w:kern w:val="2"/>
+          <w:rtl/>
+          <w14:ligatures w14:val="standardContextual"/>
+        </w:rPr>
+      </w:pPr>
+      <w:r>
+        <w:rPr>
+          <w:rFonts w:asciiTheme="minorHAnsi" w:eastAsiaTheme="minorHAnsi" w:hAnsiTheme="minorHAnsi" w:cstheme="minorBidi"/>
+          <w:b/>
+          <w:bCs/>
+          <w:kern w:val="2"/>
+          <w14:ligatures w14:val="standardContextual"/>
+        </w:rPr>
+        <w:t>List&lt;Cell&gt;</w:t>
+      </w:r>
+      <w:r>
+        <w:rPr>
+          <w:rFonts w:asciiTheme="minorHAnsi" w:eastAsiaTheme="minorHAnsi" w:hAnsiTheme="minorHAnsi" w:cstheme="minorBidi" w:hint="cs"/>
+          <w:b/>
+          <w:bCs/>
+          <w:kern w:val="2"/>
+          <w:rtl/>
+          <w14:ligatures w14:val="standardContextual"/>
+        </w:rPr>
+        <w:t xml:space="preserve"> -</w:t>
+      </w:r>
+      <w:r>
+        <w:rPr>
+          <w:rFonts w:asciiTheme="minorHAnsi" w:eastAsiaTheme="minorHAnsi" w:hAnsiTheme="minorHAnsi" w:cstheme="minorBidi" w:hint="cs"/>
+          <w:b/>
+          <w:bCs/>
+          <w:kern w:val="2"/>
+          <w:rtl/>
+          <w14:ligatures w14:val="standardContextual"/>
+        </w:rPr>
+        <w:t xml:space="preserve"> </w:t>
+      </w:r>
+      <w:r>
+        <w:rPr>
+          <w:rFonts w:asciiTheme="minorHAnsi" w:eastAsiaTheme="minorHAnsi" w:hAnsiTheme="minorHAnsi" w:cstheme="minorBidi" w:hint="cs"/>
+          <w:kern w:val="2"/>
+          <w:rtl/>
+          <w14:ligatures w14:val="standardContextual"/>
+        </w:rPr>
+        <w:t>נוסף כדי לשמור את גולות השחקן וגולות היריב ל</w:t>
+      </w:r>
+      <w:r>
+        <w:rPr>
+          <w:rFonts w:asciiTheme="minorHAnsi" w:eastAsiaTheme="minorHAnsi" w:hAnsiTheme="minorHAnsi" w:cstheme="minorBidi"/>
+          <w:kern w:val="2"/>
+          <w14:ligatures w14:val="standardContextual"/>
+        </w:rPr>
+        <w:t>AI</w:t>
+      </w:r>
+      <w:r>
+        <w:rPr>
+          <w:rFonts w:asciiTheme="minorHAnsi" w:eastAsiaTheme="minorHAnsi" w:hAnsiTheme="minorHAnsi" w:cstheme="minorBidi" w:hint="cs"/>
+          <w:kern w:val="2"/>
+          <w:rtl/>
+          <w14:ligatures w14:val="standardContextual"/>
+        </w:rPr>
+        <w:t xml:space="preserve">, עוד שתי רשימות לשמירת יעדים פוטנציאליים לזוז אליהם, ועוד רשימה זמנית לשמירת המהלכים האפשריים בפונקציה שמחשבת אותם. בחרתי להשתמש בממשק </w:t>
+      </w:r>
+      <w:r>
+        <w:rPr>
+          <w:rFonts w:asciiTheme="minorHAnsi" w:eastAsiaTheme="minorHAnsi" w:hAnsiTheme="minorHAnsi" w:cstheme="minorBidi"/>
+          <w:kern w:val="2"/>
+          <w14:ligatures w14:val="standardContextual"/>
+        </w:rPr>
+        <w:t>List</w:t>
+      </w:r>
+      <w:r>
+        <w:rPr>
+          <w:rFonts w:asciiTheme="minorHAnsi" w:eastAsiaTheme="minorHAnsi" w:hAnsiTheme="minorHAnsi" w:cstheme="minorBidi" w:hint="cs"/>
+          <w:kern w:val="2"/>
+          <w:rtl/>
+          <w14:ligatures w14:val="standardContextual"/>
+        </w:rPr>
+        <w:t xml:space="preserve">  היא בשל יכולות האוסף המסודר שלו, המאפשר גישה לפי אינדקס לאלמנטים שלו. שימושי במיוחד בלולאות שחוזרות על גולות ותאים כדי ליצור מהלכים או לעדכן את לוח המשחק, בנוסף הדינמיות של הגודל הכרחית.</w:t>
+      </w:r>
+    </w:p>
+    <w:p>
+      <w:pPr>
+        <w:pStyle w:val="NormalWeb"/>
+        <w:shd w:val="clear" w:color="auto" w:fill="FFFFFF"/>
+        <w:bidi/>
+        <w:rPr>
+          <w:rtl/>
+        </w:rPr>
+      </w:pPr>
+      <w:r>
+        <w:rPr>
+          <w:rFonts w:asciiTheme="minorHAnsi" w:eastAsiaTheme="minorHAnsi" w:hAnsiTheme="minorHAnsi" w:cstheme="minorBidi"/>
+          <w:b/>
+          <w:bCs/>
+          <w:kern w:val="2"/>
+          <w14:ligatures w14:val="standardContextual"/>
+        </w:rPr>
+        <w:t>ArrayList&lt;Move&gt;</w:t>
+      </w:r>
+      <w:r>
+        <w:rPr>
+          <w:rFonts w:asciiTheme="minorHAnsi" w:eastAsiaTheme="minorHAnsi" w:hAnsiTheme="minorHAnsi" w:cstheme="minorBidi"/>
+          <w:b/>
+          <w:bCs/>
+          <w:kern w:val="2"/>
+          <w14:ligatures w14:val="standardContextual"/>
+        </w:rPr>
+        <w:t xml:space="preserve"> </w:t>
+      </w:r>
+      <w:r>
+        <w:rPr>
+          <w:rFonts w:asciiTheme="minorHAnsi" w:eastAsiaTheme="minorHAnsi" w:hAnsiTheme="minorHAnsi" w:cstheme="minorBidi" w:hint="cs"/>
+          <w:b/>
+          <w:bCs/>
+          <w:kern w:val="2"/>
+          <w:rtl/>
+          <w14:ligatures w14:val="standardContextual"/>
+        </w:rPr>
+        <w:t xml:space="preserve"> -</w:t>
+      </w:r>
+      <w:r>
+        <w:rPr>
+          <w:rFonts w:asciiTheme="minorHAnsi" w:eastAsiaTheme="minorHAnsi" w:hAnsiTheme="minorHAnsi" w:cstheme="minorBidi" w:hint="cs"/>
+          <w:b/>
+          <w:bCs/>
+          <w:kern w:val="2"/>
+          <w:rtl/>
+          <w14:ligatures w14:val="standardContextual"/>
+        </w:rPr>
+        <w:t xml:space="preserve"> </w:t>
+      </w:r>
+      <w:r>
+        <w:rPr>
+          <w:rFonts w:asciiTheme="minorHAnsi" w:eastAsiaTheme="minorHAnsi" w:hAnsiTheme="minorHAnsi" w:cstheme="minorBidi" w:hint="cs"/>
+          <w:kern w:val="2"/>
+          <w:rtl/>
+          <w14:ligatures w14:val="standardContextual"/>
+        </w:rPr>
+        <w:t xml:space="preserve">למעקב אחרי המהלכים האפשריים של </w:t>
+      </w:r>
+      <w:r>
+        <w:rPr>
+          <w:rFonts w:asciiTheme="minorHAnsi" w:eastAsiaTheme="minorHAnsi" w:hAnsiTheme="minorHAnsi" w:cstheme="minorBidi" w:hint="cs"/>
+          <w:kern w:val="2"/>
+          <w:rtl/>
+          <w14:ligatures w14:val="standardContextual"/>
+        </w:rPr>
+        <w:t xml:space="preserve">שני השחקנים, והמהלכים הכי טובים שנקבעו על ידי מערכת הכרעת המצבים. </w:t>
+      </w:r>
+      <w:r>
+        <w:rPr>
+          <w:rFonts w:asciiTheme="minorHAnsi" w:eastAsiaTheme="minorHAnsi" w:hAnsiTheme="minorHAnsi" w:cstheme="minorBidi" w:hint="cs"/>
+          <w:kern w:val="2"/>
+          <w:rtl/>
+          <w14:ligatures w14:val="standardContextual"/>
+        </w:rPr>
+        <w:t>בחרתי ב</w:t>
+      </w:r>
+      <w:r>
+        <w:rPr>
+          <w:rFonts w:asciiTheme="minorHAnsi" w:eastAsiaTheme="minorHAnsi" w:hAnsiTheme="minorHAnsi" w:cstheme="minorBidi"/>
+          <w:kern w:val="2"/>
+          <w14:ligatures w14:val="standardContextual"/>
+        </w:rPr>
+        <w:t>A</w:t>
+      </w:r>
+      <w:r>
+        <w:rPr>
+          <w:rFonts w:asciiTheme="minorHAnsi" w:eastAsiaTheme="minorHAnsi" w:hAnsiTheme="minorHAnsi" w:cstheme="minorBidi"/>
+          <w:kern w:val="2"/>
+          <w14:ligatures w14:val="standardContextual"/>
+        </w:rPr>
+        <w:t>rrayList</w:t>
+      </w:r>
+      <w:r>
+        <w:rPr>
+          <w:rFonts w:asciiTheme="minorHAnsi" w:eastAsiaTheme="minorHAnsi" w:hAnsiTheme="minorHAnsi" w:cstheme="minorBidi" w:hint="cs"/>
+          <w:kern w:val="2"/>
+          <w:rtl/>
+          <w14:ligatures w14:val="standardContextual"/>
+        </w:rPr>
+        <w:t xml:space="preserve"> כי היא מספקת גישה ואחסון יעילים לרשימות המהלכים, בחרתי בה בגלל זמני האיטרציה והאיתור המהירים שלה, דבר שחיוני עבור מערכת הכרעת המצבים שלי כדי שהיא תנתח ותשווה במהירות בין המהלכים הפוטנציאלים השונים.</w:t>
+      </w:r>
+    </w:p>
+    <w:p>
+      <w:pPr>
+        <w:pStyle w:val="NormalWeb"/>
+        <w:shd w:val="clear" w:color="auto" w:fill="FFFFFF"/>
+        <w:bidi/>
+        <w:rPr>
+          <w:rFonts w:asciiTheme="minorHAnsi" w:eastAsiaTheme="minorHAnsi" w:hAnsiTheme="minorHAnsi" w:cstheme="minorBidi"/>
+          <w:b/>
+          <w:kern w:val="2"/>
+          <w:rtl/>
+          <w14:ligatures w14:val="standardContextual"/>
+        </w:rPr>
+      </w:pPr>
+      <w:r>
+        <w:rPr>
+          <w:rFonts w:asciiTheme="minorHAnsi" w:eastAsiaTheme="minorHAnsi" w:hAnsiTheme="minorHAnsi" w:cstheme="minorBidi"/>
+          <w:b/>
+          <w:kern w:val="2"/>
+          <w14:ligatures w14:val="standardContextual"/>
+        </w:rPr>
+        <w:t>Set&lt;Move&gt;</w:t>
+      </w:r>
+      <w:r>
+        <w:rPr>
+          <w:rFonts w:asciiTheme="minorHAnsi" w:eastAsiaTheme="minorHAnsi" w:hAnsiTheme="minorHAnsi" w:cstheme="minorBidi" w:hint="cs"/>
+          <w:b/>
+          <w:kern w:val="2"/>
+          <w:rtl/>
+          <w14:ligatures w14:val="standardContextual"/>
+        </w:rPr>
+        <w:t xml:space="preserve"> - לאחסון זמני של מהלכים ייחודיים בפונקציה שמייצרת את המהלכים האפשריים, לפני שהיא מעבירה אותם ל</w:t>
+      </w:r>
+      <w:r>
+        <w:rPr>
+          <w:rFonts w:asciiTheme="minorHAnsi" w:eastAsiaTheme="minorHAnsi" w:hAnsiTheme="minorHAnsi" w:cstheme="minorBidi"/>
+          <w:b/>
+          <w:kern w:val="2"/>
+          <w14:ligatures w14:val="standardContextual"/>
+        </w:rPr>
+        <w:t>ArrayList</w:t>
+      </w:r>
+      <w:r>
+        <w:rPr>
+          <w:rFonts w:asciiTheme="minorHAnsi" w:eastAsiaTheme="minorHAnsi" w:hAnsiTheme="minorHAnsi" w:cstheme="minorBidi" w:hint="cs"/>
+          <w:b/>
+          <w:kern w:val="2"/>
+          <w:rtl/>
+          <w14:ligatures w14:val="standardContextual"/>
+        </w:rPr>
+        <w:t>. בחרתי להשתמש ב</w:t>
+      </w:r>
+      <w:r>
+        <w:rPr>
+          <w:rFonts w:asciiTheme="minorHAnsi" w:eastAsiaTheme="minorHAnsi" w:hAnsiTheme="minorHAnsi" w:cstheme="minorBidi"/>
+          <w:b/>
+          <w:kern w:val="2"/>
+          <w14:ligatures w14:val="standardContextual"/>
+        </w:rPr>
+        <w:t>Set</w:t>
+      </w:r>
+      <w:r>
+        <w:rPr>
+          <w:rFonts w:asciiTheme="minorHAnsi" w:eastAsiaTheme="minorHAnsi" w:hAnsiTheme="minorHAnsi" w:cstheme="minorBidi" w:hint="cs"/>
+          <w:b/>
+          <w:kern w:val="2"/>
+          <w:rtl/>
+          <w14:ligatures w14:val="standardContextual"/>
+        </w:rPr>
+        <w:t xml:space="preserve"> כי הוא מאפשר לשמור אלמנטים ייחודיים, ומבטיח שלא ייחשבו מהלכים כפולים. זה שימושי כשיוצרים מהלכים כדי להימנע מעיבוד של אותו המהלך כמה פעמים.</w:t>
+      </w:r>
+    </w:p>
+    <w:p>
+      <w:pPr>
+        <w:pStyle w:val="NormalWeb"/>
+        <w:shd w:val="clear" w:color="auto" w:fill="FFFFFF"/>
+        <w:bidi/>
+        <w:rPr>
+          <w:rFonts w:asciiTheme="minorHAnsi" w:eastAsiaTheme="minorHAnsi" w:hAnsiTheme="minorHAnsi" w:cstheme="minorBidi"/>
+          <w:b/>
+          <w:kern w:val="2"/>
+          <w:rtl/>
+          <w14:ligatures w14:val="standardContextual"/>
+        </w:rPr>
+      </w:pPr>
+      <w:r>
+        <w:rPr>
+          <w:rFonts w:asciiTheme="minorHAnsi" w:eastAsiaTheme="minorHAnsi" w:hAnsiTheme="minorHAnsi" w:cstheme="minorBidi"/>
+          <w:b/>
+          <w:bCs/>
+          <w:kern w:val="2"/>
+          <w14:ligatures w14:val="standardContextual"/>
+        </w:rPr>
+        <w:t>List&lt;Cell&gt;</w:t>
+      </w:r>
+      <w:r>
+        <w:rPr>
+          <w:rFonts w:asciiTheme="minorHAnsi" w:eastAsiaTheme="minorHAnsi" w:hAnsiTheme="minorHAnsi" w:cstheme="minorBidi" w:hint="cs"/>
+          <w:b/>
+          <w:bCs/>
+          <w:kern w:val="2"/>
+          <w:rtl/>
+          <w14:ligatures w14:val="standardContextual"/>
+        </w:rPr>
+        <w:t xml:space="preserve"> </w:t>
+      </w:r>
+      <w:r>
+        <w:rPr>
+          <w:rFonts w:asciiTheme="minorHAnsi" w:eastAsiaTheme="minorHAnsi" w:hAnsiTheme="minorHAnsi" w:cstheme="minorBidi" w:hint="cs"/>
+          <w:b/>
+          <w:kern w:val="2"/>
+          <w:rtl/>
+          <w14:ligatures w14:val="standardContextual"/>
+        </w:rPr>
+        <w:t>-</w:t>
+      </w:r>
+      <w:r>
+        <w:rPr>
+          <w:rFonts w:asciiTheme="minorHAnsi" w:eastAsiaTheme="minorHAnsi" w:hAnsiTheme="minorHAnsi" w:cstheme="minorBidi" w:hint="cs"/>
+          <w:b/>
+          <w:kern w:val="2"/>
+          <w:rtl/>
+          <w14:ligatures w14:val="standardContextual"/>
+        </w:rPr>
+        <w:t xml:space="preserve"> לאחסון גולות השחקן ולשמירה על היסטוריית המהלכים</w:t>
+      </w:r>
+      <w:r>
+        <w:rPr>
+          <w:rFonts w:asciiTheme="minorHAnsi" w:eastAsiaTheme="minorHAnsi" w:hAnsiTheme="minorHAnsi" w:cstheme="minorBidi" w:hint="cs"/>
+          <w:b/>
+          <w:kern w:val="2"/>
+          <w:rtl/>
+          <w14:ligatures w14:val="standardContextual"/>
+        </w:rPr>
+        <w:t xml:space="preserve"> לטווח קצר על מנת לזהות לולאות במשחק</w:t>
+      </w:r>
+      <w:r>
+        <w:rPr>
+          <w:rFonts w:asciiTheme="minorHAnsi" w:eastAsiaTheme="minorHAnsi" w:hAnsiTheme="minorHAnsi" w:cstheme="minorBidi" w:hint="cs"/>
+          <w:b/>
+          <w:kern w:val="2"/>
+          <w:rtl/>
+          <w14:ligatures w14:val="standardContextual"/>
+        </w:rPr>
+        <w:t>.</w:t>
+      </w:r>
+      <w:r>
+        <w:rPr>
+          <w:rFonts w:asciiTheme="minorHAnsi" w:eastAsiaTheme="minorHAnsi" w:hAnsiTheme="minorHAnsi" w:cstheme="minorBidi" w:hint="cs"/>
+          <w:b/>
+          <w:kern w:val="2"/>
+          <w:rtl/>
+          <w14:ligatures w14:val="standardContextual"/>
+        </w:rPr>
+        <w:t xml:space="preserve"> </w:t>
+      </w:r>
+    </w:p>
+    <w:p>
+      <w:pPr>
+        <w:pStyle w:val="NormalWeb"/>
+        <w:shd w:val="clear" w:color="auto" w:fill="FFFFFF"/>
+        <w:bidi/>
+        <w:rPr>
+          <w:rFonts w:asciiTheme="minorHAnsi" w:eastAsiaTheme="minorHAnsi" w:hAnsiTheme="minorHAnsi" w:cstheme="minorBidi"/>
+          <w:b/>
+          <w:kern w:val="2"/>
+          <w:rtl/>
+          <w14:ligatures w14:val="standardContextual"/>
+        </w:rPr>
+      </w:pPr>
+      <w:r>
+        <w:rPr>
+          <w:rFonts w:asciiTheme="minorHAnsi" w:eastAsiaTheme="minorHAnsi" w:hAnsiTheme="minorHAnsi" w:cstheme="minorBidi"/>
+          <w:b/>
+          <w:kern w:val="2"/>
+          <w14:ligatures w14:val="standardContextual"/>
+        </w:rPr>
+        <w:lastRenderedPageBreak/>
+        <w:t>Stack&lt;Move&gt;</w:t>
+      </w:r>
+      <w:r>
+        <w:rPr>
+          <w:rFonts w:asciiTheme="minorHAnsi" w:eastAsiaTheme="minorHAnsi" w:hAnsiTheme="minorHAnsi" w:cstheme="minorBidi" w:hint="cs"/>
+          <w:b/>
+          <w:kern w:val="2"/>
+          <w:rtl/>
+          <w14:ligatures w14:val="standardContextual"/>
+        </w:rPr>
+        <w:t xml:space="preserve"> -</w:t>
+      </w:r>
+      <w:r>
+        <w:rPr>
+          <w:rFonts w:asciiTheme="minorHAnsi" w:eastAsiaTheme="minorHAnsi" w:hAnsiTheme="minorHAnsi" w:cstheme="minorBidi" w:hint="cs"/>
+          <w:b/>
+          <w:kern w:val="2"/>
+          <w:rtl/>
+          <w14:ligatures w14:val="standardContextual"/>
+        </w:rPr>
+        <w:t xml:space="preserve"> שימוש למעקב אחרי שתי המהלכים האחרונים. השתמשתי במחסנית בגלל התכונה </w:t>
+      </w:r>
+      <w:r>
+        <w:rPr>
+          <w:rFonts w:asciiTheme="minorHAnsi" w:eastAsiaTheme="minorHAnsi" w:hAnsiTheme="minorHAnsi" w:cstheme="minorBidi"/>
+          <w:b/>
+          <w:kern w:val="2"/>
+          <w14:ligatures w14:val="standardContextual"/>
+        </w:rPr>
+        <w:t>LIFO</w:t>
+      </w:r>
+      <w:r>
+        <w:rPr>
+          <w:rFonts w:asciiTheme="minorHAnsi" w:eastAsiaTheme="minorHAnsi" w:hAnsiTheme="minorHAnsi" w:cstheme="minorBidi" w:hint="cs"/>
+          <w:b/>
+          <w:kern w:val="2"/>
+          <w:rtl/>
+          <w14:ligatures w14:val="standardContextual"/>
+        </w:rPr>
+        <w:t>, מה שופך אותה לאידאלית לפונקציונליות של ביטול.</w:t>
+      </w:r>
+    </w:p>
+    <w:p>
+      <w:pPr>
+        <w:pStyle w:val="NormalWeb"/>
+        <w:shd w:val="clear" w:color="auto" w:fill="FFFFFF"/>
+        <w:bidi/>
+        <w:rPr>
+          <w:noProof/>
+          <w:rtl/>
+        </w:rPr>
+      </w:pPr>
+      <w:r>
+        <w:rPr>
+          <w:rFonts w:asciiTheme="minorHAnsi" w:eastAsiaTheme="minorHAnsi" w:hAnsiTheme="minorHAnsi" w:cstheme="minorBidi" w:hint="cs"/>
+          <w:b/>
+          <w:kern w:val="2"/>
+          <w:rtl/>
+          <w14:ligatures w14:val="standardContextual"/>
+        </w:rPr>
+        <w:t>מצורף עכשיו כמה תמונות עם סרטוטים שקשורים למבנה הנתונים הראשי של הלוח ותזוזות שלו.</w:t>
+      </w:r>
+    </w:p>
+    <w:p>
+      <w:pPr>
+        <w:pStyle w:val="NormalWeb"/>
+        <w:shd w:val="clear" w:color="auto" w:fill="FFFFFF"/>
+        <w:bidi/>
+        <w:rPr>
+          <w:rFonts w:asciiTheme="minorHAnsi" w:eastAsiaTheme="minorHAnsi" w:hAnsiTheme="minorHAnsi" w:cstheme="minorBidi"/>
+          <w:b/>
+          <w:kern w:val="2"/>
+          <w14:ligatures w14:val="standardContextual"/>
+        </w:rPr>
+      </w:pPr>
+      <w:r>
+        <w:rPr>
+          <w:noProof/>
           <w:rtl/>
         </w:rPr>
         <w:br/>
       </w:r>
-    </w:p>
-    <w:p>
-      <w:pPr>
-        <w:bidi/>
-        <w:rPr>
-          <w:sz w:val="48"/>
-          <w:szCs w:val="48"/>
-          <w:rtl/>
-          <w:cs/>
-        </w:rPr>
-      </w:pPr>
-    </w:p>
-    <w:p>
-      <w:pPr>
-        <w:bidi/>
-        <w:rPr>
-          <w:sz w:val="48"/>
-          <w:szCs w:val="48"/>
-          <w:rtl/>
-          <w:cs/>
-        </w:rPr>
-      </w:pPr>
-    </w:p>
-    <w:p>
-      <w:pPr>
-        <w:bidi/>
-        <w:rPr>
-          <w:sz w:val="48"/>
-          <w:szCs w:val="48"/>
-          <w:rtl/>
-          <w:cs/>
-        </w:rPr>
-      </w:pPr>
-    </w:p>
-    <w:p>
-      <w:pPr>
-        <w:bidi/>
-        <w:rPr>
-          <w:sz w:val="48"/>
-          <w:szCs w:val="48"/>
-          <w:rtl/>
-          <w:cs/>
-        </w:rPr>
-      </w:pPr>
-    </w:p>
-    <w:p>
-      <w:pPr>
-        <w:bidi/>
-        <w:rPr>
-          <w:sz w:val="48"/>
-          <w:szCs w:val="48"/>
-          <w:rtl/>
-          <w:cs/>
-        </w:rPr>
-      </w:pPr>
-    </w:p>
-    <w:p>
-      <w:pPr>
-        <w:bidi/>
-        <w:rPr>
-          <w:sz w:val="48"/>
-          <w:szCs w:val="48"/>
-          <w:rtl/>
-          <w:cs/>
-        </w:rPr>
-      </w:pPr>
-    </w:p>
-    <w:p>
-      <w:pPr>
-        <w:bidi/>
-        <w:rPr>
-          <w:sz w:val="48"/>
-          <w:szCs w:val="48"/>
-          <w:rtl/>
-          <w:cs/>
-        </w:rPr>
-      </w:pPr>
-    </w:p>
-    <w:p>
-      <w:pPr>
-        <w:bidi/>
-        <w:rPr>
-          <w:sz w:val="48"/>
-          <w:szCs w:val="48"/>
-          <w:rtl/>
-          <w:cs/>
-        </w:rPr>
-      </w:pPr>
-    </w:p>
-    <w:p>
-      <w:pPr>
-        <w:bidi/>
-        <w:rPr>
-          <w:sz w:val="48"/>
-          <w:szCs w:val="48"/>
-          <w:rtl/>
-          <w:cs/>
-        </w:rPr>
-      </w:pPr>
-    </w:p>
-    <w:p>
-      <w:pPr>
-        <w:bidi/>
-        <w:rPr>
-          <w:sz w:val="48"/>
-          <w:szCs w:val="48"/>
-          <w:rtl/>
-          <w:cs/>
-        </w:rPr>
-      </w:pPr>
-    </w:p>
-    <w:p>
-      <w:pPr>
-        <w:bidi/>
-        <w:rPr>
-          <w:sz w:val="48"/>
-          <w:szCs w:val="48"/>
-          <w:rtl/>
-          <w:cs/>
-        </w:rPr>
-      </w:pPr>
-    </w:p>
-    <w:p>
-      <w:pPr>
-        <w:bidi/>
-        <w:rPr>
-          <w:sz w:val="48"/>
-          <w:szCs w:val="48"/>
-          <w:rtl/>
-          <w:cs/>
-        </w:rPr>
-      </w:pPr>
-    </w:p>
-    <w:p>
-      <w:pPr>
-        <w:bidi/>
-        <w:rPr>
-          <w:sz w:val="48"/>
-          <w:szCs w:val="48"/>
-          <w:rtl/>
-          <w:cs/>
-        </w:rPr>
-      </w:pPr>
-    </w:p>
-    <w:p>
-      <w:pPr>
-        <w:bidi/>
-        <w:rPr>
-          <w:sz w:val="48"/>
-          <w:szCs w:val="48"/>
-          <w:rtl/>
-          <w:cs/>
-        </w:rPr>
-      </w:pPr>
-    </w:p>
-    <w:p>
-      <w:pPr>
-        <w:bidi/>
-        <w:rPr>
-          <w:rFonts w:asciiTheme="majorHAnsi" w:eastAsiaTheme="majorEastAsia" w:hAnsiTheme="majorHAnsi" w:cstheme="majorBidi"/>
-          <w:color w:val="2F5496" w:themeColor="accent1" w:themeShade="BF"/>
-          <w:kern w:val="0"/>
-          <w:sz w:val="48"/>
-          <w:szCs w:val="48"/>
-          <w:rtl/>
-          <w14:ligatures w14:val="none"/>
-        </w:rPr>
-      </w:pPr>
+      <w:r>
+        <w:rPr>
+          <w:noProof/>
+        </w:rPr>
+        <w:t xml:space="preserve"> </w:t>
+      </w:r>
+      <w:r>
+        <w:rPr>
+          <w:noProof/>
+        </w:rPr>
+        <w:drawing>
+          <wp:inline distT="0" distB="0" distL="0" distR="0" wp14:anchorId="3D047DA1" wp14:editId="79DF6A0B">
+            <wp:extent cx="3820111" cy="5479969"/>
+            <wp:effectExtent l="8255" t="0" r="0" b="0"/>
+            <wp:docPr id="1910342561" name="Picture 2" descr="A graph paper with writing on it&#10;&#10;Description automatically generated"/>
+            <wp:cNvGraphicFramePr>
+              <a:graphicFrameLocks xmlns:a="http://schemas.openxmlformats.org/drawingml/2006/main" noChangeAspect="1"/>
+            </wp:cNvGraphicFramePr>
+            <a:graphic xmlns:a="http://schemas.openxmlformats.org/drawingml/2006/main">
+              <a:graphicData uri="http://schemas.openxmlformats.org/drawingml/2006/picture">
+                <pic:pic xmlns:pic="http://schemas.openxmlformats.org/drawingml/2006/picture">
+                  <pic:nvPicPr>
+                    <pic:cNvPr id="1910342561" name="Picture 2" descr="A graph paper with writing on it&#10;&#10;Description automatically generated"/>
+                    <pic:cNvPicPr>
+                      <a:picLocks noChangeAspect="1" noChangeArrowheads="1"/>
+                    </pic:cNvPicPr>
+                  </pic:nvPicPr>
+                  <pic:blipFill>
+                    <a:blip r:embed="rId17">
+                      <a:extLst>
+                        <a:ext uri="{28A0092B-C50C-407E-A947-70E740481C1C}">
+                          <a14:useLocalDpi xmlns:a14="http://schemas.microsoft.com/office/drawing/2010/main" val="0"/>
+                        </a:ext>
+                      </a:extLst>
+                    </a:blip>
+                    <a:srcRect/>
+                    <a:stretch>
+                      <a:fillRect/>
+                    </a:stretch>
+                  </pic:blipFill>
+                  <pic:spPr bwMode="auto">
+                    <a:xfrm rot="16200000">
+                      <a:off x="0" y="0"/>
+                      <a:ext cx="3842948" cy="5512728"/>
+                    </a:xfrm>
+                    <a:prstGeom prst="rect">
+                      <a:avLst/>
+                    </a:prstGeom>
+                    <a:noFill/>
+                    <a:ln>
+                      <a:noFill/>
+                    </a:ln>
+                  </pic:spPr>
+                </pic:pic>
+              </a:graphicData>
+            </a:graphic>
+          </wp:inline>
+        </w:drawing>
+      </w:r>
+      <w:r>
+        <w:rPr>
+          <w:noProof/>
+        </w:rPr>
+        <w:drawing>
+          <wp:inline distT="0" distB="0" distL="0" distR="0" wp14:anchorId="6A5C9671" wp14:editId="480B90FF">
+            <wp:extent cx="3849639" cy="5513520"/>
+            <wp:effectExtent l="6350" t="0" r="5080" b="5080"/>
+            <wp:docPr id="694652866" name="Picture 1" descr="A graph paper with drawings&#10;&#10;Description automatically generated"/>
+            <wp:cNvGraphicFramePr>
+              <a:graphicFrameLocks xmlns:a="http://schemas.openxmlformats.org/drawingml/2006/main" noChangeAspect="1"/>
+            </wp:cNvGraphicFramePr>
+            <a:graphic xmlns:a="http://schemas.openxmlformats.org/drawingml/2006/main">
+              <a:graphicData uri="http://schemas.openxmlformats.org/drawingml/2006/picture">
+                <pic:pic xmlns:pic="http://schemas.openxmlformats.org/drawingml/2006/picture">
+                  <pic:nvPicPr>
+                    <pic:cNvPr id="694652866" name="Picture 1" descr="A graph paper with drawings&#10;&#10;Description automatically generated"/>
+                    <pic:cNvPicPr>
+                      <a:picLocks noChangeAspect="1" noChangeArrowheads="1"/>
+                    </pic:cNvPicPr>
+                  </pic:nvPicPr>
+                  <pic:blipFill>
+                    <a:blip r:embed="rId18">
+                      <a:extLst>
+                        <a:ext uri="{28A0092B-C50C-407E-A947-70E740481C1C}">
+                          <a14:useLocalDpi xmlns:a14="http://schemas.microsoft.com/office/drawing/2010/main" val="0"/>
+                        </a:ext>
+                      </a:extLst>
+                    </a:blip>
+                    <a:srcRect/>
+                    <a:stretch>
+                      <a:fillRect/>
+                    </a:stretch>
+                  </pic:blipFill>
+                  <pic:spPr bwMode="auto">
+                    <a:xfrm rot="16200000">
+                      <a:off x="0" y="0"/>
+                      <a:ext cx="3872279" cy="5545946"/>
+                    </a:xfrm>
+                    <a:prstGeom prst="rect">
+                      <a:avLst/>
+                    </a:prstGeom>
+                    <a:noFill/>
+                    <a:ln>
+                      <a:noFill/>
+                    </a:ln>
+                  </pic:spPr>
+                </pic:pic>
+              </a:graphicData>
+            </a:graphic>
+          </wp:inline>
+        </w:drawing>
+      </w:r>
     </w:p>
     <w:p>
       <w:pPr>
@@ -15671,6 +16048,7 @@
           <w:szCs w:val="52"/>
           <w:cs w:val="0"/>
         </w:rPr>
+        <w:lastRenderedPageBreak/>
         <w:t xml:space="preserve">תיאור סביבת העבודה ושפת התכנות </w:t>
       </w:r>
       <w:r>
@@ -15710,6 +16088,324 @@
           <w:rtl/>
         </w:rPr>
       </w:pPr>
+      <w:r>
+        <w:rPr>
+          <w:noProof/>
+        </w:rPr>
+        <w:drawing>
+          <wp:anchor distT="0" distB="0" distL="114300" distR="114300" simplePos="0" relativeHeight="251674624" behindDoc="0" locked="0" layoutInCell="1" allowOverlap="1" wp14:anchorId="7176118F" wp14:editId="2AE86907">
+            <wp:simplePos x="0" y="0"/>
+            <wp:positionH relativeFrom="column">
+              <wp:posOffset>367665</wp:posOffset>
+            </wp:positionH>
+            <wp:positionV relativeFrom="paragraph">
+              <wp:posOffset>10160</wp:posOffset>
+            </wp:positionV>
+            <wp:extent cx="739140" cy="1350010"/>
+            <wp:effectExtent l="0" t="0" r="3810" b="2540"/>
+            <wp:wrapNone/>
+            <wp:docPr id="859192508" name="תמונה 15" descr="Java (programming language) - Wikipedia"/>
+            <wp:cNvGraphicFramePr>
+              <a:graphicFrameLocks xmlns:a="http://schemas.openxmlformats.org/drawingml/2006/main" noChangeAspect="1"/>
+            </wp:cNvGraphicFramePr>
+            <a:graphic xmlns:a="http://schemas.openxmlformats.org/drawingml/2006/main">
+              <a:graphicData uri="http://schemas.openxmlformats.org/drawingml/2006/picture">
+                <pic:pic xmlns:pic="http://schemas.openxmlformats.org/drawingml/2006/picture">
+                  <pic:nvPicPr>
+                    <pic:cNvPr id="859192508" name="תמונה 15" descr="Java (programming language) - Wikipedia"/>
+                    <pic:cNvPicPr>
+                      <a:picLocks noChangeAspect="1"/>
+                    </pic:cNvPicPr>
+                  </pic:nvPicPr>
+                  <pic:blipFill>
+                    <a:blip r:embed="rId19">
+                      <a:extLst>
+                        <a:ext uri="{28A0092B-C50C-407E-A947-70E740481C1C}">
+                          <a14:useLocalDpi xmlns:a14="http://schemas.microsoft.com/office/drawing/2010/main" val="0"/>
+                        </a:ext>
+                      </a:extLst>
+                    </a:blip>
+                    <a:srcRect/>
+                    <a:stretch>
+                      <a:fillRect/>
+                    </a:stretch>
+                  </pic:blipFill>
+                  <pic:spPr bwMode="auto">
+                    <a:xfrm>
+                      <a:off x="0" y="0"/>
+                      <a:ext cx="739140" cy="1350010"/>
+                    </a:xfrm>
+                    <a:prstGeom prst="rect">
+                      <a:avLst/>
+                    </a:prstGeom>
+                    <a:noFill/>
+                    <a:ln>
+                      <a:noFill/>
+                    </a:ln>
+                  </pic:spPr>
+                </pic:pic>
+              </a:graphicData>
+            </a:graphic>
+          </wp:anchor>
+        </w:drawing>
+      </w:r>
+      <w:r>
+        <w:rPr>
+          <w:noProof/>
+        </w:rPr>
+        <w:drawing>
+          <wp:anchor distT="0" distB="0" distL="114300" distR="114300" simplePos="0" relativeHeight="251673600" behindDoc="0" locked="0" layoutInCell="1" allowOverlap="1" wp14:anchorId="38D14FB3" wp14:editId="7D93ADB1">
+            <wp:simplePos x="0" y="0"/>
+            <wp:positionH relativeFrom="column">
+              <wp:posOffset>-713860</wp:posOffset>
+            </wp:positionH>
+            <wp:positionV relativeFrom="paragraph">
+              <wp:posOffset>177812</wp:posOffset>
+            </wp:positionV>
+            <wp:extent cx="838200" cy="838200"/>
+            <wp:effectExtent l="0" t="0" r="0" b="0"/>
+            <wp:wrapNone/>
+            <wp:docPr id="1000726612" name="תמונה 14" descr="Visual Studio Code - Wikiversity"/>
+            <wp:cNvGraphicFramePr>
+              <a:graphicFrameLocks xmlns:a="http://schemas.openxmlformats.org/drawingml/2006/main" noChangeAspect="1"/>
+            </wp:cNvGraphicFramePr>
+            <a:graphic xmlns:a="http://schemas.openxmlformats.org/drawingml/2006/main">
+              <a:graphicData uri="http://schemas.openxmlformats.org/drawingml/2006/picture">
+                <pic:pic xmlns:pic="http://schemas.openxmlformats.org/drawingml/2006/picture">
+                  <pic:nvPicPr>
+                    <pic:cNvPr id="1000726612" name="תמונה 14" descr="Visual Studio Code - Wikiversity"/>
+                    <pic:cNvPicPr>
+                      <a:picLocks noChangeAspect="1"/>
+                    </pic:cNvPicPr>
+                  </pic:nvPicPr>
+                  <pic:blipFill>
+                    <a:blip r:embed="rId20" cstate="print">
+                      <a:extLst>
+                        <a:ext uri="{28A0092B-C50C-407E-A947-70E740481C1C}">
+                          <a14:useLocalDpi xmlns:a14="http://schemas.microsoft.com/office/drawing/2010/main" val="0"/>
+                        </a:ext>
+                      </a:extLst>
+                    </a:blip>
+                    <a:srcRect/>
+                    <a:stretch>
+                      <a:fillRect/>
+                    </a:stretch>
+                  </pic:blipFill>
+                  <pic:spPr bwMode="auto">
+                    <a:xfrm>
+                      <a:off x="0" y="0"/>
+                      <a:ext cx="838200" cy="838200"/>
+                    </a:xfrm>
+                    <a:prstGeom prst="rect">
+                      <a:avLst/>
+                    </a:prstGeom>
+                    <a:noFill/>
+                    <a:ln>
+                      <a:noFill/>
+                    </a:ln>
+                  </pic:spPr>
+                </pic:pic>
+              </a:graphicData>
+            </a:graphic>
+          </wp:anchor>
+        </w:drawing>
+      </w:r>
+    </w:p>
+    <w:p>
+      <w:pPr>
+        <w:pStyle w:val="Standard"/>
+        <w:jc w:val="left"/>
+        <w:rPr>
+          <w:rFonts w:cs="Arial"/>
+          <w:sz w:val="36"/>
+          <w:szCs w:val="36"/>
+          <w:lang w:bidi="he-IL"/>
+          <w14:shadow w14:blurRad="38100" w14:dist="19050" w14:dir="2700000" w14:sx="100000" w14:sy="100000" w14:kx="0" w14:ky="0" w14:algn="tl">
+            <w14:schemeClr w14:val="dk1">
+              <w14:alpha w14:val="60000"/>
+            </w14:schemeClr>
+          </w14:shadow>
+          <w14:textOutline w14:w="0" w14:cap="flat" w14:cmpd="sng" w14:algn="ctr">
+            <w14:noFill/>
+            <w14:prstDash w14:val="solid"/>
+            <w14:round/>
+          </w14:textOutline>
+        </w:rPr>
+      </w:pPr>
+      <w:r>
+        <w:rPr>
+          <w:rFonts w:asciiTheme="minorHAnsi" w:eastAsiaTheme="minorHAnsi" w:hAnsiTheme="minorHAnsi" w:cstheme="minorBidi"/>
+          <w:bCs/>
+          <w:kern w:val="2"/>
+          <w:sz w:val="28"/>
+          <w:szCs w:val="28"/>
+          <w:rtl/>
+          <w:lang w:eastAsia="en-US" w:bidi="he-IL"/>
+        </w:rPr>
+        <w:t>שפת תכנות:</w:t>
+      </w:r>
+      <w:r>
+        <w:rPr>
+          <w:rFonts w:cs="Arial"/>
+          <w:sz w:val="32"/>
+          <w:szCs w:val="32"/>
+          <w:rtl/>
+          <w:lang w:bidi="he-IL"/>
+          <w14:shadow w14:blurRad="38100" w14:dist="19050" w14:dir="2700000" w14:sx="100000" w14:sy="100000" w14:kx="0" w14:ky="0" w14:algn="tl">
+            <w14:schemeClr w14:val="dk1">
+              <w14:alpha w14:val="60000"/>
+            </w14:schemeClr>
+          </w14:shadow>
+          <w14:textOutline w14:w="0" w14:cap="flat" w14:cmpd="sng" w14:algn="ctr">
+            <w14:noFill/>
+            <w14:prstDash w14:val="solid"/>
+            <w14:round/>
+          </w14:textOutline>
+        </w:rPr>
+        <w:t xml:space="preserve"> </w:t>
+      </w:r>
+      <w:r>
+        <w:rPr>
+          <w:rFonts w:asciiTheme="minorHAnsi" w:eastAsiaTheme="minorHAnsi" w:hAnsiTheme="minorHAnsi" w:cstheme="minorBidi"/>
+          <w:b/>
+          <w:kern w:val="2"/>
+          <w:sz w:val="24"/>
+          <w:szCs w:val="24"/>
+          <w:lang w:eastAsia="en-US" w:bidi="he-IL"/>
+        </w:rPr>
+        <w:t>JAVA</w:t>
+      </w:r>
+      <w:r>
+        <w:rPr>
+          <w:rFonts w:asciiTheme="minorHAnsi" w:eastAsiaTheme="minorHAnsi" w:hAnsiTheme="minorHAnsi" w:cstheme="minorBidi"/>
+          <w:b/>
+          <w:kern w:val="2"/>
+          <w:sz w:val="24"/>
+          <w:szCs w:val="24"/>
+          <w:rtl/>
+          <w:lang w:eastAsia="en-US" w:bidi="he-IL"/>
+        </w:rPr>
+        <w:t xml:space="preserve"> 18.0.2.1</w:t>
+      </w:r>
+    </w:p>
+    <w:p>
+      <w:pPr>
+        <w:pStyle w:val="Standard"/>
+        <w:jc w:val="left"/>
+        <w:rPr>
+          <w:rFonts w:cs="Arial" w:hint="cs"/>
+          <w:sz w:val="36"/>
+          <w:szCs w:val="36"/>
+          <w:rtl/>
+          <w:lang w:bidi="he-IL"/>
+          <w14:shadow w14:blurRad="38100" w14:dist="19050" w14:dir="2700000" w14:sx="100000" w14:sy="100000" w14:kx="0" w14:ky="0" w14:algn="tl">
+            <w14:schemeClr w14:val="dk1">
+              <w14:alpha w14:val="60000"/>
+            </w14:schemeClr>
+          </w14:shadow>
+          <w14:textOutline w14:w="0" w14:cap="flat" w14:cmpd="sng" w14:algn="ctr">
+            <w14:noFill/>
+            <w14:prstDash w14:val="solid"/>
+            <w14:round/>
+          </w14:textOutline>
+        </w:rPr>
+      </w:pPr>
+      <w:r>
+        <w:rPr>
+          <w:rFonts w:asciiTheme="minorHAnsi" w:eastAsiaTheme="minorHAnsi" w:hAnsiTheme="minorHAnsi" w:cstheme="minorBidi"/>
+          <w:bCs/>
+          <w:kern w:val="2"/>
+          <w:sz w:val="28"/>
+          <w:szCs w:val="28"/>
+          <w:rtl/>
+          <w:lang w:eastAsia="en-US" w:bidi="he-IL"/>
+        </w:rPr>
+        <w:t>סביבת העבודה:</w:t>
+      </w:r>
+      <w:r>
+        <w:rPr>
+          <w:rFonts w:asciiTheme="minorHAnsi" w:eastAsiaTheme="minorHAnsi" w:hAnsiTheme="minorHAnsi" w:cstheme="minorBidi"/>
+          <w:b/>
+          <w:kern w:val="2"/>
+          <w:sz w:val="24"/>
+          <w:szCs w:val="24"/>
+          <w:lang w:eastAsia="en-US" w:bidi="he-IL"/>
+        </w:rPr>
+        <w:t xml:space="preserve">Code </w:t>
+      </w:r>
+      <w:r>
+        <w:rPr>
+          <w:rFonts w:asciiTheme="minorHAnsi" w:eastAsiaTheme="minorHAnsi" w:hAnsiTheme="minorHAnsi" w:cstheme="minorBidi"/>
+          <w:b/>
+          <w:kern w:val="2"/>
+          <w:sz w:val="24"/>
+          <w:szCs w:val="24"/>
+          <w:rtl/>
+          <w:lang w:eastAsia="en-US" w:bidi="he-IL"/>
+        </w:rPr>
+        <w:t xml:space="preserve"> </w:t>
+      </w:r>
+      <w:r>
+        <w:rPr>
+          <w:rFonts w:asciiTheme="minorHAnsi" w:eastAsiaTheme="minorHAnsi" w:hAnsiTheme="minorHAnsi" w:cstheme="minorBidi"/>
+          <w:b/>
+          <w:kern w:val="2"/>
+          <w:sz w:val="24"/>
+          <w:szCs w:val="24"/>
+          <w:lang w:eastAsia="en-US" w:bidi="he-IL"/>
+        </w:rPr>
+        <w:t>Microsoft Visual Studio</w:t>
+      </w:r>
+      <w:r>
+        <w:rPr>
+          <w:rFonts w:cs="Arial"/>
+          <w:sz w:val="36"/>
+          <w:szCs w:val="36"/>
+          <w:lang w:bidi="he-IL"/>
+          <w14:shadow w14:blurRad="38100" w14:dist="19050" w14:dir="2700000" w14:sx="100000" w14:sy="100000" w14:kx="0" w14:ky="0" w14:algn="tl">
+            <w14:schemeClr w14:val="dk1">
+              <w14:alpha w14:val="60000"/>
+            </w14:schemeClr>
+          </w14:shadow>
+          <w14:textOutline w14:w="0" w14:cap="flat" w14:cmpd="sng" w14:algn="ctr">
+            <w14:noFill/>
+            <w14:prstDash w14:val="solid"/>
+            <w14:round/>
+          </w14:textOutline>
+        </w:rPr>
+        <w:br/>
+      </w:r>
+      <w:r>
+        <w:rPr>
+          <w:rFonts w:cs="Arial"/>
+          <w:sz w:val="36"/>
+          <w:szCs w:val="36"/>
+          <w:rtl/>
+          <w:lang w:bidi="he-IL"/>
+          <w14:shadow w14:blurRad="38100" w14:dist="19050" w14:dir="2700000" w14:sx="100000" w14:sy="100000" w14:kx="0" w14:ky="0" w14:algn="tl">
+            <w14:schemeClr w14:val="dk1">
+              <w14:alpha w14:val="60000"/>
+            </w14:schemeClr>
+          </w14:shadow>
+          <w14:textOutline w14:w="0" w14:cap="flat" w14:cmpd="sng" w14:algn="ctr">
+            <w14:noFill/>
+            <w14:prstDash w14:val="solid"/>
+            <w14:round/>
+          </w14:textOutline>
+        </w:rPr>
+        <w:t xml:space="preserve"> </w:t>
+      </w:r>
+      <w:r>
+        <w:rPr>
+          <w:rFonts w:asciiTheme="minorHAnsi" w:eastAsiaTheme="minorHAnsi" w:hAnsiTheme="minorHAnsi" w:cstheme="minorBidi"/>
+          <w:b/>
+          <w:kern w:val="2"/>
+          <w:sz w:val="24"/>
+          <w:szCs w:val="24"/>
+          <w:lang w:eastAsia="en-US" w:bidi="he-IL"/>
+        </w:rPr>
+        <w:t>Version 1.84.2</w:t>
+      </w:r>
     </w:p>
     <w:p>
       <w:pPr>
@@ -16071,7 +16767,7 @@
                     <pic:cNvPicPr/>
                   </pic:nvPicPr>
                   <pic:blipFill>
-                    <a:blip r:embed="rId17"/>
+                    <a:blip r:embed="rId21"/>
                     <a:stretch>
                       <a:fillRect/>
                     </a:stretch>
@@ -16377,8 +17073,8 @@
       </w:r>
     </w:p>
     <w:sectPr>
-      <w:headerReference w:type="default" r:id="rId18"/>
-      <w:footerReference w:type="default" r:id="rId19"/>
+      <w:headerReference w:type="default" r:id="rId22"/>
+      <w:footerReference w:type="default" r:id="rId23"/>
       <w:pgSz w:w="11906" w:h="16838"/>
       <w:pgMar w:top="1440" w:right="1440" w:bottom="1440" w:left="1440" w:header="90" w:footer="708" w:gutter="0"/>
       <w:cols w:space="708"/>
@@ -19759,7 +20455,6 @@
   <w:style w:type="character" w:default="1" w:styleId="DefaultParagraphFont">
     <w:name w:val="Default Paragraph Font"/>
     <w:uiPriority w:val="1"/>
-    <w:semiHidden/>
     <w:unhideWhenUsed/>
   </w:style>
   <w:style w:type="table" w:default="1" w:styleId="TableNormal">
@@ -20036,7 +20731,6 @@
     <w:name w:val="Normal (Web)"/>
     <w:basedOn w:val="Normal"/>
     <w:uiPriority w:val="99"/>
-    <w:semiHidden/>
     <w:unhideWhenUsed/>
     <w:rsid w:val="002517F0"/>
     <w:pPr>

</xml_diff>

<commit_message>
Add algorithm for evaluating potential moves and selecting the best move
</commit_message>
<xml_diff>
--- a/documentsProject/תיק פרוייקט.docx
+++ b/documentsProject/תיק פרוייקט.docx
@@ -7,7 +7,7 @@
         <w:pStyle w:val="Standard"/>
         <w:jc w:val="center"/>
         <w:rPr>
-          <w:rFonts w:cstheme="minorBidi" w:hint="cs"/>
+          <w:rFonts w:cstheme="minorBidi"/>
           <w:lang w:bidi="he-IL"/>
         </w:rPr>
       </w:pPr>
@@ -672,7 +672,7 @@
       <w:sdtContent>
         <w:p>
           <w:pPr>
-            <w:pStyle w:val="TOCHeading"/>
+            <w:pStyle w:val="a7"/>
             <w:rPr>
               <w:sz w:val="22"/>
               <w:szCs w:val="22"/>
@@ -2747,7 +2747,7 @@
     </w:p>
     <w:p>
       <w:pPr>
-        <w:pStyle w:val="TOCHeading"/>
+        <w:pStyle w:val="a7"/>
         <w:outlineLvl w:val="0"/>
         <w:rPr>
           <w:rFonts w:cs="Arial"/>
@@ -2820,7 +2820,7 @@
     </w:p>
     <w:p>
       <w:pPr>
-        <w:pStyle w:val="TOCHeading"/>
+        <w:pStyle w:val="a7"/>
         <w:outlineLvl w:val="1"/>
         <w:rPr>
           <w:rFonts w:asciiTheme="minorBidi" w:hAnsiTheme="minorBidi" w:cstheme="minorBidi"/>
@@ -2891,7 +2891,7 @@
     </w:p>
     <w:p>
       <w:pPr>
-        <w:pStyle w:val="TOCHeading"/>
+        <w:pStyle w:val="a7"/>
         <w:rPr>
           <w:rFonts w:asciiTheme="minorBidi" w:hAnsiTheme="minorBidi" w:cstheme="minorBidi"/>
           <w:b/>
@@ -3005,7 +3005,7 @@
     </w:p>
     <w:p>
       <w:pPr>
-        <w:pStyle w:val="TOCHeading"/>
+        <w:pStyle w:val="a7"/>
         <w:rPr>
           <w:rFonts w:asciiTheme="minorBidi" w:hAnsiTheme="minorBidi" w:cstheme="minorBidi"/>
           <w:b/>
@@ -3217,7 +3217,7 @@
     </w:p>
     <w:p>
       <w:pPr>
-        <w:pStyle w:val="ListParagraph"/>
+        <w:pStyle w:val="a8"/>
         <w:numPr>
           <w:ilvl w:val="0"/>
           <w:numId w:val="3"/>
@@ -3247,7 +3247,7 @@
     </w:p>
     <w:p>
       <w:pPr>
-        <w:pStyle w:val="ListParagraph"/>
+        <w:pStyle w:val="a8"/>
         <w:numPr>
           <w:ilvl w:val="0"/>
           <w:numId w:val="4"/>
@@ -3270,7 +3270,7 @@
     </w:p>
     <w:p>
       <w:pPr>
-        <w:pStyle w:val="ListParagraph"/>
+        <w:pStyle w:val="a8"/>
         <w:numPr>
           <w:ilvl w:val="0"/>
           <w:numId w:val="4"/>
@@ -3318,7 +3318,7 @@
     </w:p>
     <w:p>
       <w:pPr>
-        <w:pStyle w:val="ListParagraph"/>
+        <w:pStyle w:val="a8"/>
         <w:bidi/>
         <w:ind w:left="1440"/>
         <w:rPr>
@@ -3329,7 +3329,7 @@
     </w:p>
     <w:p>
       <w:pPr>
-        <w:pStyle w:val="ListParagraph"/>
+        <w:pStyle w:val="a8"/>
         <w:numPr>
           <w:ilvl w:val="0"/>
           <w:numId w:val="3"/>
@@ -3370,7 +3370,7 @@
     </w:p>
     <w:p>
       <w:pPr>
-        <w:pStyle w:val="ListParagraph"/>
+        <w:pStyle w:val="a8"/>
         <w:numPr>
           <w:ilvl w:val="0"/>
           <w:numId w:val="4"/>
@@ -3393,7 +3393,7 @@
     </w:p>
     <w:p>
       <w:pPr>
-        <w:pStyle w:val="ListParagraph"/>
+        <w:pStyle w:val="a8"/>
         <w:numPr>
           <w:ilvl w:val="0"/>
           <w:numId w:val="4"/>
@@ -3416,7 +3416,7 @@
     </w:p>
     <w:p>
       <w:pPr>
-        <w:pStyle w:val="ListParagraph"/>
+        <w:pStyle w:val="a8"/>
         <w:numPr>
           <w:ilvl w:val="0"/>
           <w:numId w:val="4"/>
@@ -3439,7 +3439,7 @@
     </w:p>
     <w:p>
       <w:pPr>
-        <w:pStyle w:val="ListParagraph"/>
+        <w:pStyle w:val="a8"/>
         <w:numPr>
           <w:ilvl w:val="0"/>
           <w:numId w:val="4"/>
@@ -3462,7 +3462,7 @@
     </w:p>
     <w:p>
       <w:pPr>
-        <w:pStyle w:val="ListParagraph"/>
+        <w:pStyle w:val="a8"/>
         <w:bidi/>
         <w:ind w:left="1440"/>
         <w:rPr>
@@ -3473,7 +3473,7 @@
     </w:p>
     <w:p>
       <w:pPr>
-        <w:pStyle w:val="ListParagraph"/>
+        <w:pStyle w:val="a8"/>
         <w:numPr>
           <w:ilvl w:val="0"/>
           <w:numId w:val="3"/>
@@ -3514,7 +3514,7 @@
     </w:p>
     <w:p>
       <w:pPr>
-        <w:pStyle w:val="ListParagraph"/>
+        <w:pStyle w:val="a8"/>
         <w:numPr>
           <w:ilvl w:val="0"/>
           <w:numId w:val="4"/>
@@ -3553,7 +3553,7 @@
     </w:p>
     <w:p>
       <w:pPr>
-        <w:pStyle w:val="ListParagraph"/>
+        <w:pStyle w:val="a8"/>
         <w:numPr>
           <w:ilvl w:val="0"/>
           <w:numId w:val="4"/>
@@ -3592,7 +3592,7 @@
     </w:p>
     <w:p>
       <w:pPr>
-        <w:pStyle w:val="ListParagraph"/>
+        <w:pStyle w:val="a8"/>
         <w:numPr>
           <w:ilvl w:val="0"/>
           <w:numId w:val="4"/>
@@ -3615,7 +3615,7 @@
     </w:p>
     <w:p>
       <w:pPr>
-        <w:pStyle w:val="ListParagraph"/>
+        <w:pStyle w:val="a8"/>
         <w:bidi/>
         <w:ind w:left="1440"/>
         <w:rPr>
@@ -3626,7 +3626,7 @@
     </w:p>
     <w:p>
       <w:pPr>
-        <w:pStyle w:val="ListParagraph"/>
+        <w:pStyle w:val="a8"/>
         <w:numPr>
           <w:ilvl w:val="0"/>
           <w:numId w:val="3"/>
@@ -3667,7 +3667,7 @@
     </w:p>
     <w:p>
       <w:pPr>
-        <w:pStyle w:val="ListParagraph"/>
+        <w:pStyle w:val="a8"/>
         <w:numPr>
           <w:ilvl w:val="0"/>
           <w:numId w:val="7"/>
@@ -3690,7 +3690,7 @@
     </w:p>
     <w:p>
       <w:pPr>
-        <w:pStyle w:val="ListParagraph"/>
+        <w:pStyle w:val="a8"/>
         <w:numPr>
           <w:ilvl w:val="0"/>
           <w:numId w:val="7"/>
@@ -3713,7 +3713,7 @@
     </w:p>
     <w:p>
       <w:pPr>
-        <w:pStyle w:val="ListParagraph"/>
+        <w:pStyle w:val="a8"/>
         <w:numPr>
           <w:ilvl w:val="0"/>
           <w:numId w:val="7"/>
@@ -3788,7 +3788,7 @@
     </w:p>
     <w:p>
       <w:pPr>
-        <w:pStyle w:val="ListParagraph"/>
+        <w:pStyle w:val="a8"/>
         <w:numPr>
           <w:ilvl w:val="0"/>
           <w:numId w:val="8"/>
@@ -3811,7 +3811,7 @@
     </w:p>
     <w:p>
       <w:pPr>
-        <w:pStyle w:val="ListParagraph"/>
+        <w:pStyle w:val="a8"/>
         <w:numPr>
           <w:ilvl w:val="0"/>
           <w:numId w:val="8"/>
@@ -3834,7 +3834,7 @@
     </w:p>
     <w:p>
       <w:pPr>
-        <w:pStyle w:val="TOCHeading"/>
+        <w:pStyle w:val="a7"/>
         <w:outlineLvl w:val="0"/>
         <w:rPr>
           <w:sz w:val="24"/>
@@ -3890,7 +3890,7 @@
     </w:p>
     <w:p>
       <w:pPr>
-        <w:pStyle w:val="ListParagraph"/>
+        <w:pStyle w:val="a8"/>
         <w:numPr>
           <w:ilvl w:val="0"/>
           <w:numId w:val="9"/>
@@ -3958,7 +3958,7 @@
     </w:p>
     <w:p>
       <w:pPr>
-        <w:pStyle w:val="ListParagraph"/>
+        <w:pStyle w:val="a8"/>
         <w:numPr>
           <w:ilvl w:val="0"/>
           <w:numId w:val="9"/>
@@ -4069,7 +4069,7 @@
     </w:p>
     <w:p>
       <w:pPr>
-        <w:pStyle w:val="ListParagraph"/>
+        <w:pStyle w:val="a8"/>
         <w:numPr>
           <w:ilvl w:val="0"/>
           <w:numId w:val="9"/>
@@ -4144,7 +4144,7 @@
     </w:p>
     <w:p>
       <w:pPr>
-        <w:pStyle w:val="ListParagraph"/>
+        <w:pStyle w:val="a8"/>
         <w:numPr>
           <w:ilvl w:val="0"/>
           <w:numId w:val="9"/>
@@ -4215,7 +4215,7 @@
     </w:p>
     <w:p>
       <w:pPr>
-        <w:pStyle w:val="ListParagraph"/>
+        <w:pStyle w:val="a8"/>
         <w:numPr>
           <w:ilvl w:val="0"/>
           <w:numId w:val="9"/>
@@ -4279,7 +4279,7 @@
     </w:p>
     <w:p>
       <w:pPr>
-        <w:pStyle w:val="ListParagraph"/>
+        <w:pStyle w:val="a8"/>
         <w:bidi/>
         <w:rPr>
           <w:sz w:val="24"/>
@@ -4289,7 +4289,7 @@
     </w:p>
     <w:p>
       <w:pPr>
-        <w:pStyle w:val="ListParagraph"/>
+        <w:pStyle w:val="a8"/>
         <w:numPr>
           <w:ilvl w:val="0"/>
           <w:numId w:val="9"/>
@@ -4355,7 +4355,7 @@
     </w:p>
     <w:p>
       <w:pPr>
-        <w:pStyle w:val="ListParagraph"/>
+        <w:pStyle w:val="a8"/>
         <w:bidi/>
         <w:rPr>
           <w:sz w:val="24"/>
@@ -4429,7 +4429,7 @@
     </w:p>
     <w:p>
       <w:pPr>
-        <w:pStyle w:val="ListParagraph"/>
+        <w:pStyle w:val="a8"/>
         <w:bidi/>
         <w:rPr>
           <w:sz w:val="24"/>
@@ -4440,7 +4440,7 @@
     </w:p>
     <w:p>
       <w:pPr>
-        <w:pStyle w:val="ListParagraph"/>
+        <w:pStyle w:val="a8"/>
         <w:numPr>
           <w:ilvl w:val="0"/>
           <w:numId w:val="9"/>
@@ -4494,7 +4494,7 @@
     </w:p>
     <w:p>
       <w:pPr>
-        <w:pStyle w:val="ListParagraph"/>
+        <w:pStyle w:val="a8"/>
         <w:numPr>
           <w:ilvl w:val="0"/>
           <w:numId w:val="9"/>
@@ -4557,7 +4557,7 @@
     </w:p>
     <w:p>
       <w:pPr>
-        <w:pStyle w:val="ListParagraph"/>
+        <w:pStyle w:val="a8"/>
         <w:numPr>
           <w:ilvl w:val="0"/>
           <w:numId w:val="9"/>
@@ -4621,7 +4621,7 @@
     </w:p>
     <w:p>
       <w:pPr>
-        <w:pStyle w:val="ListParagraph"/>
+        <w:pStyle w:val="a8"/>
         <w:bidi/>
         <w:rPr>
           <w:sz w:val="24"/>
@@ -4632,7 +4632,7 @@
     </w:p>
     <w:p>
       <w:pPr>
-        <w:pStyle w:val="ListParagraph"/>
+        <w:pStyle w:val="a8"/>
         <w:numPr>
           <w:ilvl w:val="0"/>
           <w:numId w:val="9"/>
@@ -4699,7 +4699,7 @@
     </w:p>
     <w:p>
       <w:pPr>
-        <w:pStyle w:val="ListParagraph"/>
+        <w:pStyle w:val="a8"/>
         <w:bidi/>
         <w:rPr>
           <w:sz w:val="24"/>
@@ -4710,7 +4710,7 @@
     </w:p>
     <w:p>
       <w:pPr>
-        <w:pStyle w:val="ListParagraph"/>
+        <w:pStyle w:val="a8"/>
         <w:numPr>
           <w:ilvl w:val="0"/>
           <w:numId w:val="9"/>
@@ -4766,7 +4766,7 @@
     </w:p>
     <w:p>
       <w:pPr>
-        <w:pStyle w:val="ListParagraph"/>
+        <w:pStyle w:val="a8"/>
         <w:bidi/>
         <w:rPr>
           <w:sz w:val="24"/>
@@ -4777,7 +4777,7 @@
     </w:p>
     <w:p>
       <w:pPr>
-        <w:pStyle w:val="ListParagraph"/>
+        <w:pStyle w:val="a8"/>
         <w:bidi/>
         <w:rPr>
           <w:sz w:val="24"/>
@@ -4788,7 +4788,7 @@
     </w:p>
     <w:p>
       <w:pPr>
-        <w:pStyle w:val="ListParagraph"/>
+        <w:pStyle w:val="a8"/>
         <w:bidi/>
         <w:rPr>
           <w:sz w:val="24"/>
@@ -4799,7 +4799,7 @@
     </w:p>
     <w:p>
       <w:pPr>
-        <w:pStyle w:val="ListParagraph"/>
+        <w:pStyle w:val="a8"/>
         <w:bidi/>
         <w:rPr>
           <w:sz w:val="24"/>
@@ -4810,7 +4810,7 @@
     </w:p>
     <w:p>
       <w:pPr>
-        <w:pStyle w:val="ListParagraph"/>
+        <w:pStyle w:val="a8"/>
         <w:bidi/>
         <w:rPr>
           <w:sz w:val="24"/>
@@ -4821,7 +4821,7 @@
     </w:p>
     <w:p>
       <w:pPr>
-        <w:pStyle w:val="ListParagraph"/>
+        <w:pStyle w:val="a8"/>
         <w:bidi/>
         <w:rPr>
           <w:sz w:val="24"/>
@@ -4832,7 +4832,7 @@
     </w:p>
     <w:p>
       <w:pPr>
-        <w:pStyle w:val="ListParagraph"/>
+        <w:pStyle w:val="a8"/>
         <w:bidi/>
         <w:rPr>
           <w:sz w:val="24"/>
@@ -4843,7 +4843,7 @@
     </w:p>
     <w:p>
       <w:pPr>
-        <w:pStyle w:val="TOCHeading"/>
+        <w:pStyle w:val="a7"/>
         <w:outlineLvl w:val="0"/>
         <w:rPr>
           <w:rFonts w:cs="Arial"/>
@@ -4986,7 +4986,7 @@
     </w:p>
     <w:p>
       <w:pPr>
-        <w:pStyle w:val="ListParagraph"/>
+        <w:pStyle w:val="a8"/>
         <w:numPr>
           <w:ilvl w:val="0"/>
           <w:numId w:val="9"/>
@@ -5010,7 +5010,7 @@
     </w:p>
     <w:p>
       <w:pPr>
-        <w:pStyle w:val="ListParagraph"/>
+        <w:pStyle w:val="a8"/>
         <w:numPr>
           <w:ilvl w:val="0"/>
           <w:numId w:val="9"/>
@@ -5237,7 +5237,7 @@
     </w:p>
     <w:p>
       <w:pPr>
-        <w:pStyle w:val="ListParagraph"/>
+        <w:pStyle w:val="a8"/>
         <w:numPr>
           <w:ilvl w:val="0"/>
           <w:numId w:val="9"/>
@@ -5323,7 +5323,7 @@
     </w:p>
     <w:p>
       <w:pPr>
-        <w:pStyle w:val="ListParagraph"/>
+        <w:pStyle w:val="a8"/>
         <w:bidi/>
         <w:rPr>
           <w:sz w:val="24"/>
@@ -5397,7 +5397,7 @@
     </w:p>
     <w:p>
       <w:pPr>
-        <w:pStyle w:val="ListParagraph"/>
+        <w:pStyle w:val="a8"/>
         <w:bidi/>
         <w:rPr>
           <w:sz w:val="24"/>
@@ -5417,7 +5417,7 @@
     </w:p>
     <w:p>
       <w:pPr>
-        <w:pStyle w:val="ListParagraph"/>
+        <w:pStyle w:val="a8"/>
         <w:bidi/>
         <w:rPr>
           <w:sz w:val="24"/>
@@ -5428,7 +5428,7 @@
     </w:p>
     <w:p>
       <w:pPr>
-        <w:pStyle w:val="ListParagraph"/>
+        <w:pStyle w:val="a8"/>
         <w:bidi/>
         <w:rPr>
           <w:sz w:val="24"/>
@@ -5439,7 +5439,7 @@
     </w:p>
     <w:p>
       <w:pPr>
-        <w:pStyle w:val="ListParagraph"/>
+        <w:pStyle w:val="a8"/>
         <w:bidi/>
         <w:rPr>
           <w:sz w:val="24"/>
@@ -5450,7 +5450,7 @@
     </w:p>
     <w:p>
       <w:pPr>
-        <w:pStyle w:val="ListParagraph"/>
+        <w:pStyle w:val="a8"/>
         <w:bidi/>
         <w:rPr>
           <w:sz w:val="24"/>
@@ -5460,7 +5460,7 @@
     </w:p>
     <w:p>
       <w:pPr>
-        <w:pStyle w:val="ListParagraph"/>
+        <w:pStyle w:val="a8"/>
         <w:bidi/>
         <w:rPr>
           <w:sz w:val="24"/>
@@ -5470,7 +5470,7 @@
     </w:p>
     <w:p>
       <w:pPr>
-        <w:pStyle w:val="ListParagraph"/>
+        <w:pStyle w:val="a8"/>
         <w:bidi/>
         <w:rPr>
           <w:sz w:val="24"/>
@@ -5480,7 +5480,7 @@
     </w:p>
     <w:p>
       <w:pPr>
-        <w:pStyle w:val="ListParagraph"/>
+        <w:pStyle w:val="a8"/>
         <w:bidi/>
         <w:rPr>
           <w:sz w:val="24"/>
@@ -5490,7 +5490,7 @@
     </w:p>
     <w:p>
       <w:pPr>
-        <w:pStyle w:val="ListParagraph"/>
+        <w:pStyle w:val="a8"/>
         <w:bidi/>
         <w:rPr>
           <w:sz w:val="24"/>
@@ -5501,7 +5501,7 @@
     </w:p>
     <w:p>
       <w:pPr>
-        <w:pStyle w:val="ListParagraph"/>
+        <w:pStyle w:val="a8"/>
         <w:bidi/>
         <w:rPr>
           <w:sz w:val="24"/>
@@ -5512,7 +5512,7 @@
     </w:p>
     <w:p>
       <w:pPr>
-        <w:pStyle w:val="ListParagraph"/>
+        <w:pStyle w:val="a8"/>
         <w:bidi/>
         <w:rPr>
           <w:sz w:val="24"/>
@@ -5888,7 +5888,7 @@
     </w:p>
     <w:p>
       <w:pPr>
-        <w:pStyle w:val="ListParagraph"/>
+        <w:pStyle w:val="a8"/>
         <w:numPr>
           <w:ilvl w:val="0"/>
           <w:numId w:val="9"/>
@@ -5913,7 +5913,7 @@
     </w:p>
     <w:p>
       <w:pPr>
-        <w:pStyle w:val="ListParagraph"/>
+        <w:pStyle w:val="a8"/>
         <w:numPr>
           <w:ilvl w:val="0"/>
           <w:numId w:val="9"/>
@@ -5983,7 +5983,7 @@
     </w:p>
     <w:p>
       <w:pPr>
-        <w:pStyle w:val="ListParagraph"/>
+        <w:pStyle w:val="a8"/>
         <w:numPr>
           <w:ilvl w:val="0"/>
           <w:numId w:val="9"/>
@@ -7311,7 +7311,7 @@
     </w:p>
     <w:p>
       <w:pPr>
-        <w:pStyle w:val="ListParagraph"/>
+        <w:pStyle w:val="a8"/>
         <w:numPr>
           <w:ilvl w:val="0"/>
           <w:numId w:val="9"/>
@@ -7352,7 +7352,7 @@
     </w:p>
     <w:p>
       <w:pPr>
-        <w:pStyle w:val="ListParagraph"/>
+        <w:pStyle w:val="a8"/>
         <w:numPr>
           <w:ilvl w:val="0"/>
           <w:numId w:val="9"/>
@@ -7429,7 +7429,7 @@
     </w:p>
     <w:p>
       <w:pPr>
-        <w:pStyle w:val="ListParagraph"/>
+        <w:pStyle w:val="a8"/>
         <w:numPr>
           <w:ilvl w:val="0"/>
           <w:numId w:val="9"/>
@@ -7452,7 +7452,7 @@
     </w:p>
     <w:p>
       <w:pPr>
-        <w:pStyle w:val="ListParagraph"/>
+        <w:pStyle w:val="a8"/>
         <w:numPr>
           <w:ilvl w:val="0"/>
           <w:numId w:val="9"/>
@@ -7475,7 +7475,7 @@
     </w:p>
     <w:p>
       <w:pPr>
-        <w:pStyle w:val="ListParagraph"/>
+        <w:pStyle w:val="a8"/>
         <w:numPr>
           <w:ilvl w:val="0"/>
           <w:numId w:val="9"/>
@@ -7498,7 +7498,7 @@
     </w:p>
     <w:p>
       <w:pPr>
-        <w:pStyle w:val="ListParagraph"/>
+        <w:pStyle w:val="a8"/>
         <w:numPr>
           <w:ilvl w:val="0"/>
           <w:numId w:val="9"/>
@@ -7521,7 +7521,7 @@
     </w:p>
     <w:p>
       <w:pPr>
-        <w:pStyle w:val="ListParagraph"/>
+        <w:pStyle w:val="a8"/>
         <w:numPr>
           <w:ilvl w:val="0"/>
           <w:numId w:val="9"/>
@@ -7578,7 +7578,7 @@
     </w:p>
     <w:p>
       <w:pPr>
-        <w:pStyle w:val="ListParagraph"/>
+        <w:pStyle w:val="a8"/>
         <w:bidi/>
         <w:rPr>
           <w:sz w:val="24"/>
@@ -7957,7 +7957,7 @@
     </w:p>
     <w:p>
       <w:pPr>
-        <w:pStyle w:val="ListParagraph"/>
+        <w:pStyle w:val="a8"/>
         <w:numPr>
           <w:ilvl w:val="0"/>
           <w:numId w:val="19"/>
@@ -7980,7 +7980,7 @@
     </w:p>
     <w:p>
       <w:pPr>
-        <w:pStyle w:val="ListParagraph"/>
+        <w:pStyle w:val="a8"/>
         <w:numPr>
           <w:ilvl w:val="0"/>
           <w:numId w:val="19"/>
@@ -8003,7 +8003,7 @@
     </w:p>
     <w:p>
       <w:pPr>
-        <w:pStyle w:val="ListParagraph"/>
+        <w:pStyle w:val="a8"/>
         <w:numPr>
           <w:ilvl w:val="0"/>
           <w:numId w:val="19"/>
@@ -8094,7 +8094,7 @@
     </w:p>
     <w:p>
       <w:pPr>
-        <w:pStyle w:val="ListParagraph"/>
+        <w:pStyle w:val="a8"/>
         <w:bidi/>
         <w:rPr>
           <w:b/>
@@ -8190,7 +8190,7 @@
     </w:p>
     <w:p>
       <w:pPr>
-        <w:pStyle w:val="ListParagraph"/>
+        <w:pStyle w:val="a8"/>
         <w:numPr>
           <w:ilvl w:val="0"/>
           <w:numId w:val="10"/>
@@ -8266,7 +8266,7 @@
     </w:p>
     <w:p>
       <w:pPr>
-        <w:pStyle w:val="TOCHeading"/>
+        <w:pStyle w:val="a7"/>
         <w:outlineLvl w:val="0"/>
         <w:rPr>
           <w:rFonts w:cs="Arial"/>
@@ -9832,7 +9832,7 @@
     </w:p>
     <w:p>
       <w:pPr>
-        <w:pStyle w:val="TOCHeading"/>
+        <w:pStyle w:val="a7"/>
         <w:outlineLvl w:val="0"/>
         <w:rPr>
           <w:rFonts w:cs="Arial"/>
@@ -11595,7 +11595,7 @@
     </w:p>
     <w:p>
       <w:pPr>
-        <w:pStyle w:val="TOCHeading"/>
+        <w:pStyle w:val="a7"/>
         <w:outlineLvl w:val="0"/>
         <w:rPr>
           <w:rFonts w:cs="Arial"/>
@@ -12047,7 +12047,7 @@
     </w:p>
     <w:p>
       <w:pPr>
-        <w:pStyle w:val="TOCHeading"/>
+        <w:pStyle w:val="a7"/>
         <w:outlineLvl w:val="0"/>
         <w:rPr>
           <w:rFonts w:cs="Arial"/>
@@ -12173,7 +12173,7 @@
     </w:p>
     <w:p>
       <w:pPr>
-        <w:pStyle w:val="ListParagraph"/>
+        <w:pStyle w:val="a8"/>
         <w:numPr>
           <w:ilvl w:val="0"/>
           <w:numId w:val="15"/>
@@ -12207,7 +12207,7 @@
     </w:p>
     <w:p>
       <w:pPr>
-        <w:pStyle w:val="ListParagraph"/>
+        <w:pStyle w:val="a8"/>
         <w:numPr>
           <w:ilvl w:val="0"/>
           <w:numId w:val="15"/>
@@ -12241,7 +12241,7 @@
     </w:p>
     <w:p>
       <w:pPr>
-        <w:pStyle w:val="ListParagraph"/>
+        <w:pStyle w:val="a8"/>
         <w:numPr>
           <w:ilvl w:val="0"/>
           <w:numId w:val="15"/>
@@ -12275,7 +12275,7 @@
     </w:p>
     <w:p>
       <w:pPr>
-        <w:pStyle w:val="ListParagraph"/>
+        <w:pStyle w:val="a8"/>
         <w:bidi/>
         <w:ind w:left="1080"/>
         <w:rPr>
@@ -12387,7 +12387,7 @@
     </w:p>
     <w:p>
       <w:pPr>
-        <w:pStyle w:val="ListParagraph"/>
+        <w:pStyle w:val="a8"/>
         <w:numPr>
           <w:ilvl w:val="0"/>
           <w:numId w:val="17"/>
@@ -12446,7 +12446,7 @@
     </w:p>
     <w:p>
       <w:pPr>
-        <w:pStyle w:val="ListParagraph"/>
+        <w:pStyle w:val="a8"/>
         <w:numPr>
           <w:ilvl w:val="0"/>
           <w:numId w:val="17"/>
@@ -12480,7 +12480,7 @@
     </w:p>
     <w:p>
       <w:pPr>
-        <w:pStyle w:val="ListParagraph"/>
+        <w:pStyle w:val="a8"/>
         <w:numPr>
           <w:ilvl w:val="0"/>
           <w:numId w:val="17"/>
@@ -12514,7 +12514,7 @@
     </w:p>
     <w:p>
       <w:pPr>
-        <w:pStyle w:val="ListParagraph"/>
+        <w:pStyle w:val="a8"/>
         <w:numPr>
           <w:ilvl w:val="0"/>
           <w:numId w:val="17"/>
@@ -12548,7 +12548,7 @@
     </w:p>
     <w:p>
       <w:pPr>
-        <w:pStyle w:val="ListParagraph"/>
+        <w:pStyle w:val="a8"/>
         <w:numPr>
           <w:ilvl w:val="0"/>
           <w:numId w:val="17"/>
@@ -12582,7 +12582,7 @@
     </w:p>
     <w:p>
       <w:pPr>
-        <w:pStyle w:val="ListParagraph"/>
+        <w:pStyle w:val="a8"/>
         <w:numPr>
           <w:ilvl w:val="0"/>
           <w:numId w:val="17"/>
@@ -12636,7 +12636,7 @@
     </w:p>
     <w:p>
       <w:pPr>
-        <w:pStyle w:val="TOCHeading"/>
+        <w:pStyle w:val="a7"/>
         <w:outlineLvl w:val="0"/>
         <w:rPr>
           <w:rFonts w:cs="Arial"/>
@@ -12997,7 +12997,7 @@
     </w:p>
     <w:p>
       <w:pPr>
-        <w:pStyle w:val="ListParagraph"/>
+        <w:pStyle w:val="a8"/>
         <w:numPr>
           <w:ilvl w:val="0"/>
           <w:numId w:val="21"/>
@@ -13088,7 +13088,7 @@
     </w:p>
     <w:p>
       <w:pPr>
-        <w:pStyle w:val="ListParagraph"/>
+        <w:pStyle w:val="a8"/>
         <w:numPr>
           <w:ilvl w:val="0"/>
           <w:numId w:val="17"/>
@@ -13121,7 +13121,7 @@
     </w:p>
     <w:p>
       <w:pPr>
-        <w:pStyle w:val="ListParagraph"/>
+        <w:pStyle w:val="a8"/>
         <w:numPr>
           <w:ilvl w:val="0"/>
           <w:numId w:val="17"/>
@@ -13154,7 +13154,7 @@
     </w:p>
     <w:p>
       <w:pPr>
-        <w:pStyle w:val="ListParagraph"/>
+        <w:pStyle w:val="a8"/>
         <w:numPr>
           <w:ilvl w:val="0"/>
           <w:numId w:val="17"/>
@@ -13204,7 +13204,7 @@
     </w:p>
     <w:p>
       <w:pPr>
-        <w:pStyle w:val="ListParagraph"/>
+        <w:pStyle w:val="a8"/>
         <w:numPr>
           <w:ilvl w:val="0"/>
           <w:numId w:val="21"/>
@@ -13258,7 +13258,7 @@
     </w:p>
     <w:p>
       <w:pPr>
-        <w:pStyle w:val="ListParagraph"/>
+        <w:pStyle w:val="a8"/>
         <w:numPr>
           <w:ilvl w:val="0"/>
           <w:numId w:val="17"/>
@@ -13309,7 +13309,7 @@
     </w:p>
     <w:p>
       <w:pPr>
-        <w:pStyle w:val="ListParagraph"/>
+        <w:pStyle w:val="a8"/>
         <w:numPr>
           <w:ilvl w:val="0"/>
           <w:numId w:val="17"/>
@@ -13394,7 +13394,7 @@
     </w:p>
     <w:p>
       <w:pPr>
-        <w:pStyle w:val="ListParagraph"/>
+        <w:pStyle w:val="a8"/>
         <w:numPr>
           <w:ilvl w:val="1"/>
           <w:numId w:val="21"/>
@@ -13449,7 +13449,7 @@
     </w:p>
     <w:p>
       <w:pPr>
-        <w:pStyle w:val="ListParagraph"/>
+        <w:pStyle w:val="a8"/>
         <w:tabs>
           <w:tab w:val="left" w:pos="2606"/>
         </w:tabs>
@@ -13499,7 +13499,7 @@
     </w:p>
     <w:p>
       <w:pPr>
-        <w:pStyle w:val="ListParagraph"/>
+        <w:pStyle w:val="a8"/>
         <w:numPr>
           <w:ilvl w:val="2"/>
           <w:numId w:val="21"/>
@@ -13546,7 +13546,7 @@
     </w:p>
     <w:p>
       <w:pPr>
-        <w:pStyle w:val="ListParagraph"/>
+        <w:pStyle w:val="a8"/>
         <w:tabs>
           <w:tab w:val="left" w:pos="2606"/>
         </w:tabs>
@@ -13614,7 +13614,7 @@
     </w:p>
     <w:p>
       <w:pPr>
-        <w:pStyle w:val="ListParagraph"/>
+        <w:pStyle w:val="a8"/>
         <w:numPr>
           <w:ilvl w:val="2"/>
           <w:numId w:val="21"/>
@@ -13694,7 +13694,7 @@
     </w:p>
     <w:p>
       <w:pPr>
-        <w:pStyle w:val="ListParagraph"/>
+        <w:pStyle w:val="a8"/>
         <w:tabs>
           <w:tab w:val="left" w:pos="2606"/>
         </w:tabs>
@@ -13807,7 +13807,7 @@
     </w:p>
     <w:p>
       <w:pPr>
-        <w:pStyle w:val="ListParagraph"/>
+        <w:pStyle w:val="a8"/>
         <w:numPr>
           <w:ilvl w:val="2"/>
           <w:numId w:val="21"/>
@@ -13874,7 +13874,7 @@
     </w:p>
     <w:p>
       <w:pPr>
-        <w:pStyle w:val="ListParagraph"/>
+        <w:pStyle w:val="a8"/>
         <w:tabs>
           <w:tab w:val="left" w:pos="2606"/>
         </w:tabs>
@@ -13897,7 +13897,7 @@
     </w:p>
     <w:p>
       <w:pPr>
-        <w:pStyle w:val="ListParagraph"/>
+        <w:pStyle w:val="a8"/>
         <w:numPr>
           <w:ilvl w:val="1"/>
           <w:numId w:val="21"/>
@@ -13956,7 +13956,7 @@
     </w:p>
     <w:p>
       <w:pPr>
-        <w:pStyle w:val="ListParagraph"/>
+        <w:pStyle w:val="a8"/>
         <w:tabs>
           <w:tab w:val="left" w:pos="2606"/>
         </w:tabs>
@@ -13992,7 +13992,7 @@
     </w:p>
     <w:p>
       <w:pPr>
-        <w:pStyle w:val="ListParagraph"/>
+        <w:pStyle w:val="a8"/>
         <w:numPr>
           <w:ilvl w:val="1"/>
           <w:numId w:val="21"/>
@@ -14100,7 +14100,7 @@
     </w:p>
     <w:p>
       <w:pPr>
-        <w:pStyle w:val="ListParagraph"/>
+        <w:pStyle w:val="a8"/>
         <w:tabs>
           <w:tab w:val="left" w:pos="2606"/>
         </w:tabs>
@@ -14154,7 +14154,7 @@
     </w:p>
     <w:p>
       <w:pPr>
-        <w:pStyle w:val="ListParagraph"/>
+        <w:pStyle w:val="a8"/>
         <w:numPr>
           <w:ilvl w:val="2"/>
           <w:numId w:val="21"/>
@@ -14220,7 +14220,7 @@
     </w:p>
     <w:p>
       <w:pPr>
-        <w:pStyle w:val="ListParagraph"/>
+        <w:pStyle w:val="a8"/>
         <w:tabs>
           <w:tab w:val="left" w:pos="2606"/>
         </w:tabs>
@@ -14265,7 +14265,7 @@
     </w:p>
     <w:p>
       <w:pPr>
-        <w:pStyle w:val="ListParagraph"/>
+        <w:pStyle w:val="a8"/>
         <w:tabs>
           <w:tab w:val="left" w:pos="2606"/>
         </w:tabs>
@@ -14370,7 +14370,7 @@
     </w:p>
     <w:p>
       <w:pPr>
-        <w:pStyle w:val="TOCHeading"/>
+        <w:pStyle w:val="a7"/>
         <w:outlineLvl w:val="0"/>
         <w:rPr>
           <w:rFonts w:cs="Arial"/>
@@ -14525,7 +14525,7 @@
     </w:p>
     <w:p>
       <w:pPr>
-        <w:pStyle w:val="TOCHeading"/>
+        <w:pStyle w:val="a7"/>
         <w:outlineLvl w:val="0"/>
         <w:rPr>
           <w:rFonts w:cs="Arial"/>
@@ -14674,14 +14674,7 @@
           <w:sz w:val="24"/>
           <w:szCs w:val="24"/>
         </w:rPr>
-        <w:t xml:space="preserve"> </w:t>
-      </w:r>
-      <w:r>
-        <w:rPr>
-          <w:sz w:val="24"/>
-          <w:szCs w:val="24"/>
-        </w:rPr>
-        <w:t>Direction</w:t>
+        <w:t xml:space="preserve"> Direction</w:t>
       </w:r>
       <w:r>
         <w:rPr>
@@ -15129,7 +15122,7 @@
         <w:shd w:val="clear" w:color="auto" w:fill="FFFFFF"/>
         <w:bidi/>
         <w:rPr>
-          <w:rFonts w:asciiTheme="minorHAnsi" w:eastAsiaTheme="minorHAnsi" w:hAnsiTheme="minorHAnsi" w:cstheme="minorBidi" w:hint="cs"/>
+          <w:rFonts w:asciiTheme="minorHAnsi" w:eastAsiaTheme="minorHAnsi" w:hAnsiTheme="minorHAnsi" w:cstheme="minorBidi"/>
           <w:kern w:val="2"/>
           <w:rtl/>
           <w14:ligatures w14:val="standardContextual"/>
@@ -15286,7 +15279,7 @@
         <w:shd w:val="clear" w:color="auto" w:fill="FFFFFF"/>
         <w:bidi/>
         <w:rPr>
-          <w:rFonts w:asciiTheme="minorHAnsi" w:eastAsiaTheme="minorHAnsi" w:hAnsiTheme="minorHAnsi" w:cstheme="minorBidi" w:hint="cs"/>
+          <w:rFonts w:asciiTheme="minorHAnsi" w:eastAsiaTheme="minorHAnsi" w:hAnsiTheme="minorHAnsi" w:cstheme="minorBidi"/>
           <w:kern w:val="2"/>
           <w:rtl/>
           <w14:ligatures w14:val="standardContextual"/>
@@ -15566,17 +15559,7 @@
           <w:kern w:val="2"/>
           <w14:ligatures w14:val="standardContextual"/>
         </w:rPr>
-        <w:t>ArrayList&lt;Move&gt;</w:t>
-      </w:r>
-      <w:r>
-        <w:rPr>
-          <w:rFonts w:asciiTheme="minorHAnsi" w:eastAsiaTheme="minorHAnsi" w:hAnsiTheme="minorHAnsi" w:cstheme="minorBidi"/>
-          <w:b/>
-          <w:bCs/>
-          <w:kern w:val="2"/>
-          <w14:ligatures w14:val="standardContextual"/>
-        </w:rPr>
-        <w:t xml:space="preserve"> </w:t>
+        <w:t xml:space="preserve">ArrayList&lt;Move&gt; </w:t>
       </w:r>
       <w:r>
         <w:rPr>
@@ -15766,17 +15749,7 @@
           <w:rtl/>
           <w14:ligatures w14:val="standardContextual"/>
         </w:rPr>
-        <w:t>-</w:t>
-      </w:r>
-      <w:r>
-        <w:rPr>
-          <w:rFonts w:asciiTheme="minorHAnsi" w:eastAsiaTheme="minorHAnsi" w:hAnsiTheme="minorHAnsi" w:cstheme="minorBidi" w:hint="cs"/>
-          <w:b/>
-          <w:kern w:val="2"/>
-          <w:rtl/>
-          <w14:ligatures w14:val="standardContextual"/>
-        </w:rPr>
-        <w:t xml:space="preserve"> לאחסון גולות השחקן ולשמירה על היסטוריית המהלכים</w:t>
+        <w:t>- לאחסון גולות השחקן ולשמירה על היסטוריית המהלכים</w:t>
       </w:r>
       <w:r>
         <w:rPr>
@@ -16027,7 +16000,7 @@
     </w:p>
     <w:p>
       <w:pPr>
-        <w:pStyle w:val="TOCHeading"/>
+        <w:pStyle w:val="a7"/>
         <w:outlineLvl w:val="0"/>
         <w:rPr>
           <w:sz w:val="48"/>
@@ -16154,7 +16127,7 @@
           <w:noProof/>
         </w:rPr>
         <w:drawing>
-          <wp:anchor distT="0" distB="0" distL="114300" distR="114300" simplePos="0" relativeHeight="251673600" behindDoc="0" locked="0" layoutInCell="1" allowOverlap="1" wp14:anchorId="38D14FB3" wp14:editId="7D93ADB1">
+          <wp:anchor distT="0" distB="0" distL="114300" distR="114300" simplePos="0" relativeHeight="251673600" behindDoc="0" locked="0" layoutInCell="1" allowOverlap="1" wp14:anchorId="38D14FB3" wp14:editId="2DFB08E1">
             <wp:simplePos x="0" y="0"/>
             <wp:positionH relativeFrom="column">
               <wp:posOffset>-713860</wp:posOffset>
@@ -16293,7 +16266,7 @@
         <w:pStyle w:val="Standard"/>
         <w:jc w:val="left"/>
         <w:rPr>
-          <w:rFonts w:cs="Arial" w:hint="cs"/>
+          <w:rFonts w:cs="Arial"/>
           <w:sz w:val="36"/>
           <w:szCs w:val="36"/>
           <w:rtl/>
@@ -16423,7 +16396,7 @@
     </w:p>
     <w:p>
       <w:pPr>
-        <w:pStyle w:val="TOCHeading"/>
+        <w:pStyle w:val="a7"/>
         <w:outlineLvl w:val="0"/>
         <w:rPr>
           <w:rFonts w:cs="Arial"/>
@@ -16482,7 +16455,565 @@
     </w:p>
     <w:p>
       <w:pPr>
-        <w:bidi/>
+        <w:pStyle w:val="NormalWeb"/>
+        <w:shd w:val="clear" w:color="auto" w:fill="FFFFFF"/>
+        <w:rPr>
+          <w:rFonts w:asciiTheme="minorHAnsi" w:eastAsiaTheme="minorHAnsi" w:hAnsiTheme="minorHAnsi" w:cstheme="minorBidi"/>
+          <w:b/>
+          <w:kern w:val="2"/>
+          <w14:ligatures w14:val="standardContextual"/>
+        </w:rPr>
+      </w:pPr>
+      <w:r>
+        <w:rPr>
+          <w:rFonts w:asciiTheme="minorHAnsi" w:eastAsiaTheme="minorHAnsi" w:hAnsiTheme="minorHAnsi" w:cstheme="minorBidi"/>
+          <w:b/>
+          <w:kern w:val="2"/>
+          <w14:ligatures w14:val="standardContextual"/>
+        </w:rPr>
+        <w:t>Get All Potential Moves for Both Players</w:t>
+      </w:r>
+    </w:p>
+    <w:p>
+      <w:pPr>
+        <w:pStyle w:val="NormalWeb"/>
+        <w:numPr>
+          <w:ilvl w:val="0"/>
+          <w:numId w:val="24"/>
+        </w:numPr>
+        <w:shd w:val="clear" w:color="auto" w:fill="FFFFFF"/>
+        <w:rPr>
+          <w:rFonts w:asciiTheme="minorHAnsi" w:eastAsiaTheme="minorHAnsi" w:hAnsiTheme="minorHAnsi" w:cstheme="minorBidi"/>
+          <w:bCs/>
+          <w:kern w:val="2"/>
+          <w14:ligatures w14:val="standardContextual"/>
+        </w:rPr>
+      </w:pPr>
+      <w:r>
+        <w:rPr>
+          <w:rFonts w:asciiTheme="minorHAnsi" w:eastAsiaTheme="minorHAnsi" w:hAnsiTheme="minorHAnsi" w:cstheme="minorBidi"/>
+          <w:bCs/>
+          <w:kern w:val="2"/>
+          <w14:ligatures w14:val="standardContextual"/>
+        </w:rPr>
+        <w:t>For the computer player and the opponent, calculate all possible moves given the current board state.</w:t>
+      </w:r>
+    </w:p>
+    <w:p>
+      <w:pPr>
+        <w:pStyle w:val="NormalWeb"/>
+        <w:numPr>
+          <w:ilvl w:val="0"/>
+          <w:numId w:val="24"/>
+        </w:numPr>
+        <w:shd w:val="clear" w:color="auto" w:fill="FFFFFF"/>
+        <w:rPr>
+          <w:rFonts w:asciiTheme="minorHAnsi" w:eastAsiaTheme="minorHAnsi" w:hAnsiTheme="minorHAnsi" w:cstheme="minorBidi"/>
+          <w:bCs/>
+          <w:kern w:val="2"/>
+          <w14:ligatures w14:val="standardContextual"/>
+        </w:rPr>
+      </w:pPr>
+      <w:r>
+        <w:rPr>
+          <w:rFonts w:asciiTheme="minorHAnsi" w:eastAsiaTheme="minorHAnsi" w:hAnsiTheme="minorHAnsi" w:cstheme="minorBidi"/>
+          <w:bCs/>
+          <w:kern w:val="2"/>
+          <w14:ligatures w14:val="standardContextual"/>
+        </w:rPr>
+        <w:t>Filter potential destination cells based on their proximity to the player's and opponent's marbles.</w:t>
+      </w:r>
+    </w:p>
+    <w:p>
+      <w:pPr>
+        <w:pStyle w:val="NormalWeb"/>
+        <w:numPr>
+          <w:ilvl w:val="0"/>
+          <w:numId w:val="24"/>
+        </w:numPr>
+        <w:shd w:val="clear" w:color="auto" w:fill="FFFFFF"/>
+        <w:rPr>
+          <w:rFonts w:asciiTheme="minorHAnsi" w:eastAsiaTheme="minorHAnsi" w:hAnsiTheme="minorHAnsi" w:cstheme="minorBidi"/>
+          <w:bCs/>
+          <w:kern w:val="2"/>
+          <w14:ligatures w14:val="standardContextual"/>
+        </w:rPr>
+      </w:pPr>
+      <w:r>
+        <w:rPr>
+          <w:rFonts w:asciiTheme="minorHAnsi" w:eastAsiaTheme="minorHAnsi" w:hAnsiTheme="minorHAnsi" w:cstheme="minorBidi"/>
+          <w:bCs/>
+          <w:kern w:val="2"/>
+          <w14:ligatures w14:val="standardContextual"/>
+        </w:rPr>
+        <w:t>Update lists of marbles for both players.</w:t>
+      </w:r>
+    </w:p>
+    <w:p>
+      <w:pPr>
+        <w:pStyle w:val="NormalWeb"/>
+        <w:shd w:val="clear" w:color="auto" w:fill="FFFFFF"/>
+        <w:rPr>
+          <w:rFonts w:asciiTheme="minorHAnsi" w:eastAsiaTheme="minorHAnsi" w:hAnsiTheme="minorHAnsi" w:cstheme="minorBidi"/>
+          <w:b/>
+          <w:kern w:val="2"/>
+          <w14:ligatures w14:val="standardContextual"/>
+        </w:rPr>
+      </w:pPr>
+      <w:r>
+        <w:rPr>
+          <w:rFonts w:asciiTheme="minorHAnsi" w:eastAsiaTheme="minorHAnsi" w:hAnsiTheme="minorHAnsi" w:cstheme="minorBidi"/>
+          <w:b/>
+          <w:kern w:val="2"/>
+          <w14:ligatures w14:val="standardContextual"/>
+        </w:rPr>
+        <w:t>Computer's Turn: Select the Best Move</w:t>
+      </w:r>
+    </w:p>
+    <w:p>
+      <w:pPr>
+        <w:pStyle w:val="NormalWeb"/>
+        <w:numPr>
+          <w:ilvl w:val="0"/>
+          <w:numId w:val="26"/>
+        </w:numPr>
+        <w:shd w:val="clear" w:color="auto" w:fill="FFFFFF"/>
+        <w:rPr>
+          <w:rFonts w:asciiTheme="minorHAnsi" w:eastAsiaTheme="minorHAnsi" w:hAnsiTheme="minorHAnsi" w:cstheme="minorBidi"/>
+          <w:b/>
+          <w:kern w:val="2"/>
+          <w14:ligatures w14:val="standardContextual"/>
+        </w:rPr>
+      </w:pPr>
+      <w:r>
+        <w:rPr>
+          <w:rFonts w:asciiTheme="minorHAnsi" w:eastAsiaTheme="minorHAnsi" w:hAnsiTheme="minorHAnsi" w:cstheme="minorBidi"/>
+          <w:bCs/>
+          <w:kern w:val="2"/>
+          <w14:ligatures w14:val="standardContextual"/>
+        </w:rPr>
+        <w:t>Evaluate each potential move by simulating its outcome and scoring the resulting board state.</w:t>
+      </w:r>
+    </w:p>
+    <w:p>
+      <w:pPr>
+        <w:pStyle w:val="NormalWeb"/>
+        <w:numPr>
+          <w:ilvl w:val="0"/>
+          <w:numId w:val="26"/>
+        </w:numPr>
+        <w:shd w:val="clear" w:color="auto" w:fill="FFFFFF"/>
+        <w:rPr>
+          <w:rFonts w:asciiTheme="minorHAnsi" w:eastAsiaTheme="minorHAnsi" w:hAnsiTheme="minorHAnsi" w:cstheme="minorBidi"/>
+          <w:b/>
+          <w:kern w:val="2"/>
+          <w14:ligatures w14:val="standardContextual"/>
+        </w:rPr>
+      </w:pPr>
+      <w:r>
+        <w:rPr>
+          <w:rFonts w:asciiTheme="minorHAnsi" w:eastAsiaTheme="minorHAnsi" w:hAnsiTheme="minorHAnsi" w:cstheme="minorBidi"/>
+          <w:bCs/>
+          <w:kern w:val="2"/>
+          <w14:ligatures w14:val="standardContextual"/>
+        </w:rPr>
+        <w:t>Compare the scores to identify the best move(s).</w:t>
+      </w:r>
+    </w:p>
+    <w:p>
+      <w:pPr>
+        <w:pStyle w:val="NormalWeb"/>
+        <w:numPr>
+          <w:ilvl w:val="0"/>
+          <w:numId w:val="26"/>
+        </w:numPr>
+        <w:shd w:val="clear" w:color="auto" w:fill="FFFFFF"/>
+        <w:rPr>
+          <w:rFonts w:asciiTheme="minorHAnsi" w:eastAsiaTheme="minorHAnsi" w:hAnsiTheme="minorHAnsi" w:cstheme="minorBidi"/>
+          <w:b/>
+          <w:kern w:val="2"/>
+          <w14:ligatures w14:val="standardContextual"/>
+        </w:rPr>
+      </w:pPr>
+      <w:r>
+        <w:rPr>
+          <w:rFonts w:asciiTheme="minorHAnsi" w:eastAsiaTheme="minorHAnsi" w:hAnsiTheme="minorHAnsi" w:cstheme="minorBidi"/>
+          <w:bCs/>
+          <w:kern w:val="2"/>
+          <w14:ligatures w14:val="standardContextual"/>
+        </w:rPr>
+        <w:t>If multiple best moves are found, select one at random.</w:t>
+      </w:r>
+    </w:p>
+    <w:p>
+      <w:pPr>
+        <w:pStyle w:val="NormalWeb"/>
+        <w:numPr>
+          <w:ilvl w:val="0"/>
+          <w:numId w:val="26"/>
+        </w:numPr>
+        <w:shd w:val="clear" w:color="auto" w:fill="FFFFFF"/>
+        <w:rPr>
+          <w:rFonts w:asciiTheme="minorHAnsi" w:eastAsiaTheme="minorHAnsi" w:hAnsiTheme="minorHAnsi" w:cstheme="minorBidi"/>
+          <w:b/>
+          <w:kern w:val="2"/>
+          <w14:ligatures w14:val="standardContextual"/>
+        </w:rPr>
+      </w:pPr>
+      <w:r>
+        <w:rPr>
+          <w:rFonts w:asciiTheme="minorHAnsi" w:eastAsiaTheme="minorHAnsi" w:hAnsiTheme="minorHAnsi" w:cstheme="minorBidi"/>
+          <w:bCs/>
+          <w:kern w:val="2"/>
+          <w14:ligatures w14:val="standardContextual"/>
+        </w:rPr>
+        <w:t>Update the game board to reflect the chosen move.</w:t>
+      </w:r>
+    </w:p>
+    <w:p>
+      <w:pPr>
+        <w:pStyle w:val="NormalWeb"/>
+        <w:shd w:val="clear" w:color="auto" w:fill="FFFFFF"/>
+        <w:rPr>
+          <w:rFonts w:asciiTheme="minorHAnsi" w:eastAsiaTheme="minorHAnsi" w:hAnsiTheme="minorHAnsi" w:cstheme="minorBidi"/>
+          <w:b/>
+          <w:kern w:val="2"/>
+          <w14:ligatures w14:val="standardContextual"/>
+        </w:rPr>
+      </w:pPr>
+      <w:r>
+        <w:rPr>
+          <w:rFonts w:asciiTheme="minorHAnsi" w:eastAsiaTheme="minorHAnsi" w:hAnsiTheme="minorHAnsi" w:cstheme="minorBidi"/>
+          <w:b/>
+          <w:kern w:val="2"/>
+          <w14:ligatures w14:val="standardContextual"/>
+        </w:rPr>
+        <w:t>Evaluate Board State for a Move</w:t>
+      </w:r>
+    </w:p>
+    <w:p>
+      <w:pPr>
+        <w:pStyle w:val="NormalWeb"/>
+        <w:numPr>
+          <w:ilvl w:val="0"/>
+          <w:numId w:val="28"/>
+        </w:numPr>
+        <w:shd w:val="clear" w:color="auto" w:fill="FFFFFF"/>
+        <w:rPr>
+          <w:rFonts w:asciiTheme="minorHAnsi" w:eastAsiaTheme="minorHAnsi" w:hAnsiTheme="minorHAnsi" w:cstheme="minorBidi"/>
+          <w:b/>
+          <w:kern w:val="2"/>
+          <w14:ligatures w14:val="standardContextual"/>
+        </w:rPr>
+      </w:pPr>
+      <w:r>
+        <w:rPr>
+          <w:rFonts w:asciiTheme="minorHAnsi" w:eastAsiaTheme="minorHAnsi" w:hAnsiTheme="minorHAnsi" w:cstheme="minorBidi"/>
+          <w:bCs/>
+          <w:kern w:val="2"/>
+          <w14:ligatures w14:val="standardContextual"/>
+        </w:rPr>
+        <w:t>Simulate a move and analyze the new board state.</w:t>
+      </w:r>
+    </w:p>
+    <w:p>
+      <w:pPr>
+        <w:pStyle w:val="NormalWeb"/>
+        <w:numPr>
+          <w:ilvl w:val="0"/>
+          <w:numId w:val="28"/>
+        </w:numPr>
+        <w:shd w:val="clear" w:color="auto" w:fill="FFFFFF"/>
+        <w:rPr>
+          <w:rFonts w:asciiTheme="minorHAnsi" w:eastAsiaTheme="minorHAnsi" w:hAnsiTheme="minorHAnsi" w:cstheme="minorBidi"/>
+          <w:b/>
+          <w:kern w:val="2"/>
+          <w14:ligatures w14:val="standardContextual"/>
+        </w:rPr>
+      </w:pPr>
+      <w:r>
+        <w:rPr>
+          <w:rFonts w:asciiTheme="minorHAnsi" w:eastAsiaTheme="minorHAnsi" w:hAnsiTheme="minorHAnsi" w:cstheme="minorBidi"/>
+          <w:bCs/>
+          <w:kern w:val="2"/>
+          <w14:ligatures w14:val="standardContextual"/>
+        </w:rPr>
+        <w:t>Consider factors like the position of marbles, potential for marbles to be pushed off, formation of marble groups, and proximity to the center.</w:t>
+      </w:r>
+    </w:p>
+    <w:p>
+      <w:pPr>
+        <w:pStyle w:val="NormalWeb"/>
+        <w:numPr>
+          <w:ilvl w:val="0"/>
+          <w:numId w:val="28"/>
+        </w:numPr>
+        <w:shd w:val="clear" w:color="auto" w:fill="FFFFFF"/>
+        <w:rPr>
+          <w:rFonts w:asciiTheme="minorHAnsi" w:eastAsiaTheme="minorHAnsi" w:hAnsiTheme="minorHAnsi" w:cstheme="minorBidi"/>
+          <w:b/>
+          <w:kern w:val="2"/>
+          <w14:ligatures w14:val="standardContextual"/>
+        </w:rPr>
+      </w:pPr>
+      <w:r>
+        <w:rPr>
+          <w:rFonts w:asciiTheme="minorHAnsi" w:eastAsiaTheme="minorHAnsi" w:hAnsiTheme="minorHAnsi" w:cstheme="minorBidi"/>
+          <w:bCs/>
+          <w:kern w:val="2"/>
+          <w14:ligatures w14:val="standardContextual"/>
+        </w:rPr>
+        <w:t>Calculate a score based on these factors to assess the move's effectiveness.</w:t>
+      </w:r>
+    </w:p>
+    <w:p>
+      <w:pPr>
+        <w:pStyle w:val="NormalWeb"/>
+        <w:shd w:val="clear" w:color="auto" w:fill="FFFFFF"/>
+        <w:rPr>
+          <w:rFonts w:asciiTheme="minorHAnsi" w:eastAsiaTheme="minorHAnsi" w:hAnsiTheme="minorHAnsi" w:cstheme="minorBidi"/>
+          <w:b/>
+          <w:bCs/>
+          <w:kern w:val="2"/>
+          <w14:ligatures w14:val="standardContextual"/>
+        </w:rPr>
+      </w:pPr>
+      <w:r>
+        <w:rPr>
+          <w:rFonts w:asciiTheme="minorHAnsi" w:eastAsiaTheme="minorHAnsi" w:hAnsiTheme="minorHAnsi" w:cstheme="minorBidi"/>
+          <w:b/>
+          <w:bCs/>
+          <w:kern w:val="2"/>
+          <w14:ligatures w14:val="standardContextual"/>
+        </w:rPr>
+        <w:t>Heuristics for Scoring</w:t>
+      </w:r>
+    </w:p>
+    <w:p>
+      <w:pPr>
+        <w:pStyle w:val="NormalWeb"/>
+        <w:numPr>
+          <w:ilvl w:val="0"/>
+          <w:numId w:val="28"/>
+        </w:numPr>
+        <w:shd w:val="clear" w:color="auto" w:fill="FFFFFF"/>
+        <w:rPr>
+          <w:rFonts w:asciiTheme="minorHAnsi" w:eastAsiaTheme="minorHAnsi" w:hAnsiTheme="minorHAnsi" w:cstheme="minorBidi"/>
+          <w:bCs/>
+          <w:kern w:val="2"/>
+          <w14:ligatures w14:val="standardContextual"/>
+        </w:rPr>
+      </w:pPr>
+      <w:r>
+        <w:rPr>
+          <w:rFonts w:asciiTheme="minorHAnsi" w:eastAsiaTheme="minorHAnsi" w:hAnsiTheme="minorHAnsi" w:cstheme="minorBidi"/>
+          <w:bCs/>
+          <w:kern w:val="2"/>
+          <w14:ligatures w14:val="standardContextual"/>
+        </w:rPr>
+        <w:t>Gravity Center: Favor positions closer to the center of the board.</w:t>
+      </w:r>
+    </w:p>
+    <w:p>
+      <w:pPr>
+        <w:pStyle w:val="NormalWeb"/>
+        <w:numPr>
+          <w:ilvl w:val="0"/>
+          <w:numId w:val="28"/>
+        </w:numPr>
+        <w:shd w:val="clear" w:color="auto" w:fill="FFFFFF"/>
+        <w:rPr>
+          <w:rFonts w:asciiTheme="minorHAnsi" w:eastAsiaTheme="minorHAnsi" w:hAnsiTheme="minorHAnsi" w:cstheme="minorBidi"/>
+          <w:bCs/>
+          <w:kern w:val="2"/>
+          <w14:ligatures w14:val="standardContextual"/>
+        </w:rPr>
+      </w:pPr>
+      <w:r>
+        <w:rPr>
+          <w:rFonts w:asciiTheme="minorHAnsi" w:eastAsiaTheme="minorHAnsi" w:hAnsiTheme="minorHAnsi" w:cstheme="minorBidi"/>
+          <w:bCs/>
+          <w:kern w:val="2"/>
+          <w14:ligatures w14:val="standardContextual"/>
+        </w:rPr>
+        <w:t>Pushed Off: Reward moves that push opponent marbles off the board.</w:t>
+      </w:r>
+    </w:p>
+    <w:p>
+      <w:pPr>
+        <w:pStyle w:val="NormalWeb"/>
+        <w:numPr>
+          <w:ilvl w:val="0"/>
+          <w:numId w:val="28"/>
+        </w:numPr>
+        <w:shd w:val="clear" w:color="auto" w:fill="FFFFFF"/>
+        <w:rPr>
+          <w:rFonts w:asciiTheme="minorHAnsi" w:eastAsiaTheme="minorHAnsi" w:hAnsiTheme="minorHAnsi" w:cstheme="minorBidi"/>
+          <w:bCs/>
+          <w:kern w:val="2"/>
+          <w14:ligatures w14:val="standardContextual"/>
+        </w:rPr>
+      </w:pPr>
+      <w:r>
+        <w:rPr>
+          <w:rFonts w:asciiTheme="minorHAnsi" w:eastAsiaTheme="minorHAnsi" w:hAnsiTheme="minorHAnsi" w:cstheme="minorBidi"/>
+          <w:bCs/>
+          <w:kern w:val="2"/>
+          <w14:ligatures w14:val="standardContextual"/>
+        </w:rPr>
+        <w:t>Keep Packed: Encourage keeping marbles close to each other.</w:t>
+      </w:r>
+    </w:p>
+    <w:p>
+      <w:pPr>
+        <w:pStyle w:val="NormalWeb"/>
+        <w:numPr>
+          <w:ilvl w:val="0"/>
+          <w:numId w:val="28"/>
+        </w:numPr>
+        <w:shd w:val="clear" w:color="auto" w:fill="FFFFFF"/>
+        <w:rPr>
+          <w:rFonts w:asciiTheme="minorHAnsi" w:eastAsiaTheme="minorHAnsi" w:hAnsiTheme="minorHAnsi" w:cstheme="minorBidi"/>
+          <w:bCs/>
+          <w:kern w:val="2"/>
+          <w14:ligatures w14:val="standardContextual"/>
+        </w:rPr>
+      </w:pPr>
+      <w:r>
+        <w:rPr>
+          <w:rFonts w:asciiTheme="minorHAnsi" w:eastAsiaTheme="minorHAnsi" w:hAnsiTheme="minorHAnsi" w:cstheme="minorBidi"/>
+          <w:bCs/>
+          <w:kern w:val="2"/>
+          <w14:ligatures w14:val="standardContextual"/>
+        </w:rPr>
+        <w:t>Marbles in Danger: Penalize positions that leave marbles vulnerable to being pushed off.</w:t>
+      </w:r>
+    </w:p>
+    <w:p>
+      <w:pPr>
+        <w:pStyle w:val="NormalWeb"/>
+        <w:numPr>
+          <w:ilvl w:val="0"/>
+          <w:numId w:val="28"/>
+        </w:numPr>
+        <w:shd w:val="clear" w:color="auto" w:fill="FFFFFF"/>
+        <w:rPr>
+          <w:rFonts w:asciiTheme="minorHAnsi" w:eastAsiaTheme="minorHAnsi" w:hAnsiTheme="minorHAnsi" w:cstheme="minorBidi"/>
+          <w:bCs/>
+          <w:kern w:val="2"/>
+          <w14:ligatures w14:val="standardContextual"/>
+        </w:rPr>
+      </w:pPr>
+      <w:r>
+        <w:rPr>
+          <w:rFonts w:asciiTheme="minorHAnsi" w:eastAsiaTheme="minorHAnsi" w:hAnsiTheme="minorHAnsi" w:cstheme="minorBidi"/>
+          <w:bCs/>
+          <w:kern w:val="2"/>
+          <w14:ligatures w14:val="standardContextual"/>
+        </w:rPr>
+        <w:t>Evaluate Group Scores: Score based on the formation of marble groups in various directions.</w:t>
+      </w:r>
+    </w:p>
+    <w:p>
+      <w:pPr>
+        <w:pStyle w:val="NormalWeb"/>
+        <w:shd w:val="clear" w:color="auto" w:fill="FFFFFF"/>
+        <w:rPr>
+          <w:rFonts w:asciiTheme="minorHAnsi" w:eastAsiaTheme="minorHAnsi" w:hAnsiTheme="minorHAnsi" w:cstheme="minorBidi"/>
+          <w:b/>
+          <w:kern w:val="2"/>
+          <w14:ligatures w14:val="standardContextual"/>
+        </w:rPr>
+      </w:pPr>
+      <w:r>
+        <w:rPr>
+          <w:rFonts w:asciiTheme="minorHAnsi" w:eastAsiaTheme="minorHAnsi" w:hAnsiTheme="minorHAnsi" w:cstheme="minorBidi"/>
+          <w:b/>
+          <w:kern w:val="2"/>
+          <w14:ligatures w14:val="standardContextual"/>
+        </w:rPr>
+        <w:t>Move Execution and Reversal</w:t>
+      </w:r>
+    </w:p>
+    <w:p>
+      <w:pPr>
+        <w:pStyle w:val="NormalWeb"/>
+        <w:numPr>
+          <w:ilvl w:val="0"/>
+          <w:numId w:val="28"/>
+        </w:numPr>
+        <w:shd w:val="clear" w:color="auto" w:fill="FFFFFF"/>
+        <w:rPr>
+          <w:rFonts w:asciiTheme="minorHAnsi" w:eastAsiaTheme="minorHAnsi" w:hAnsiTheme="minorHAnsi" w:cstheme="minorBidi"/>
+          <w:bCs/>
+          <w:kern w:val="2"/>
+          <w14:ligatures w14:val="standardContextual"/>
+        </w:rPr>
+      </w:pPr>
+      <w:r>
+        <w:rPr>
+          <w:rFonts w:asciiTheme="minorHAnsi" w:eastAsiaTheme="minorHAnsi" w:hAnsiTheme="minorHAnsi" w:cstheme="minorBidi"/>
+          <w:bCs/>
+          <w:kern w:val="2"/>
+          <w14:ligatures w14:val="standardContextual"/>
+        </w:rPr>
+        <w:t>For move evaluation, simulate the execution of a move by applying it to the board.</w:t>
+      </w:r>
+    </w:p>
+    <w:p>
+      <w:pPr>
+        <w:pStyle w:val="NormalWeb"/>
+        <w:numPr>
+          <w:ilvl w:val="0"/>
+          <w:numId w:val="28"/>
+        </w:numPr>
+        <w:shd w:val="clear" w:color="auto" w:fill="FFFFFF"/>
+        <w:rPr>
+          <w:rFonts w:asciiTheme="minorHAnsi" w:eastAsiaTheme="minorHAnsi" w:hAnsiTheme="minorHAnsi" w:cstheme="minorBidi"/>
+          <w:bCs/>
+          <w:kern w:val="2"/>
+          <w14:ligatures w14:val="standardContextual"/>
+        </w:rPr>
+      </w:pPr>
+      <w:r>
+        <w:rPr>
+          <w:rFonts w:asciiTheme="minorHAnsi" w:eastAsiaTheme="minorHAnsi" w:hAnsiTheme="minorHAnsi" w:cstheme="minorBidi"/>
+          <w:bCs/>
+          <w:kern w:val="2"/>
+          <w14:ligatures w14:val="standardContextual"/>
+        </w:rPr>
+        <w:t>After evaluation, reverse the move to restore the board to its original state before proceeding to the next move.</w:t>
+      </w:r>
+    </w:p>
+    <w:p>
+      <w:pPr>
+        <w:pStyle w:val="NormalWeb"/>
+        <w:shd w:val="clear" w:color="auto" w:fill="FFFFFF"/>
+        <w:rPr>
+          <w:rFonts w:asciiTheme="minorHAnsi" w:eastAsiaTheme="minorHAnsi" w:hAnsiTheme="minorHAnsi" w:cstheme="minorBidi"/>
+          <w:b/>
+          <w:bCs/>
+          <w:kern w:val="2"/>
+          <w:lang/>
+          <w14:ligatures w14:val="standardContextual"/>
+        </w:rPr>
+      </w:pPr>
+    </w:p>
+    <w:p>
+      <w:pPr>
+        <w:pStyle w:val="NormalWeb"/>
+        <w:shd w:val="clear" w:color="auto" w:fill="FFFFFF"/>
+        <w:ind w:left="720"/>
+        <w:rPr>
+          <w:rFonts w:asciiTheme="minorHAnsi" w:eastAsiaTheme="minorHAnsi" w:hAnsiTheme="minorHAnsi" w:cstheme="minorBidi"/>
+          <w:b/>
+          <w:kern w:val="2"/>
+          <w14:ligatures w14:val="standardContextual"/>
+        </w:rPr>
+      </w:pPr>
+    </w:p>
+    <w:p>
+      <w:pPr>
         <w:rPr>
           <w:rFonts w:asciiTheme="majorHAnsi" w:eastAsiaTheme="majorEastAsia" w:hAnsiTheme="majorHAnsi" w:cstheme="majorBidi"/>
           <w:color w:val="2F5496" w:themeColor="accent1" w:themeShade="BF"/>
@@ -16499,12 +17030,13 @@
           <w:sz w:val="48"/>
           <w:szCs w:val="48"/>
         </w:rPr>
+        <w:lastRenderedPageBreak/>
         <w:br w:type="page"/>
       </w:r>
     </w:p>
     <w:p>
       <w:pPr>
-        <w:pStyle w:val="TOCHeading"/>
+        <w:pStyle w:val="a7"/>
         <w:outlineLvl w:val="0"/>
         <w:rPr>
           <w:rFonts w:cs="Arial"/>
@@ -16603,7 +17135,7 @@
     </w:p>
     <w:p>
       <w:pPr>
-        <w:pStyle w:val="TOCHeading"/>
+        <w:pStyle w:val="a7"/>
         <w:outlineLvl w:val="0"/>
         <w:rPr>
           <w:sz w:val="48"/>
@@ -16682,7 +17214,7 @@
     </w:p>
     <w:p>
       <w:pPr>
-        <w:pStyle w:val="TOCHeading"/>
+        <w:pStyle w:val="a7"/>
         <w:outlineLvl w:val="0"/>
         <w:rPr>
           <w:rFonts w:cs="Arial"/>
@@ -16806,7 +17338,7 @@
     </w:p>
     <w:p>
       <w:pPr>
-        <w:pStyle w:val="TOCHeading"/>
+        <w:pStyle w:val="a7"/>
         <w:outlineLvl w:val="0"/>
         <w:rPr>
           <w:sz w:val="48"/>
@@ -16881,7 +17413,7 @@
     </w:p>
     <w:p>
       <w:pPr>
-        <w:pStyle w:val="TOCHeading"/>
+        <w:pStyle w:val="a7"/>
         <w:outlineLvl w:val="0"/>
         <w:rPr>
           <w:rFonts w:cs="Arial"/>
@@ -16948,7 +17480,7 @@
     </w:p>
     <w:p>
       <w:pPr>
-        <w:pStyle w:val="TOCHeading"/>
+        <w:pStyle w:val="a7"/>
         <w:outlineLvl w:val="0"/>
         <w:rPr>
           <w:rFonts w:cs="Arial"/>
@@ -17015,7 +17547,7 @@
     </w:p>
     <w:p>
       <w:pPr>
-        <w:pStyle w:val="TOCHeading"/>
+        <w:pStyle w:val="a7"/>
         <w:outlineLvl w:val="0"/>
         <w:rPr>
           <w:rFonts w:cs="Arial"/>
@@ -17122,7 +17654,7 @@
     <w:sdtContent>
       <w:p>
         <w:pPr>
-          <w:pStyle w:val="Footer"/>
+          <w:pStyle w:val="a5"/>
         </w:pPr>
         <w:r>
           <w:rPr>
@@ -17438,7 +17970,7 @@
 <w:hdr xmlns:wpc="http://schemas.microsoft.com/office/word/2010/wordprocessingCanvas" xmlns:cx="http://schemas.microsoft.com/office/drawing/2014/chartex" xmlns:cx1="http://schemas.microsoft.com/office/drawing/2015/9/8/chartex" xmlns:cx2="http://schemas.microsoft.com/office/drawing/2015/10/21/chartex" xmlns:cx3="http://schemas.microsoft.com/office/drawing/2016/5/9/chartex" xmlns:cx4="http://schemas.microsoft.com/office/drawing/2016/5/10/chartex" xmlns:cx5="http://schemas.microsoft.com/office/drawing/2016/5/11/chartex" xmlns:cx6="http://schemas.microsoft.com/office/drawing/2016/5/12/chartex" xmlns:cx7="http://schemas.microsoft.com/office/drawing/2016/5/13/chartex" xmlns:cx8="http://schemas.microsoft.com/office/drawing/2016/5/14/chartex" xmlns:mc="http://schemas.openxmlformats.org/markup-compatibility/2006" xmlns:aink="http://schemas.microsoft.com/office/drawing/2016/ink" xmlns:am3d="http://schemas.microsoft.com/office/drawing/2017/model3d" xmlns:o="urn:schemas-microsoft-com:office:office" xmlns:oel="http://schemas.microsoft.com/office/2019/extlst" xmlns:r="http://schemas.openxmlformats.org/officeDocument/2006/relationships" xmlns:m="http://schemas.openxmlformats.org/officeDocument/2006/math" xmlns:v="urn:schemas-microsoft-com:vml" xmlns:wp14="http://schemas.microsoft.com/office/word/2010/wordprocessingDrawing" xmlns:wp="http://schemas.openxmlformats.org/drawingml/2006/wordprocessingDrawing" xmlns:w10="urn:schemas-microsoft-com:office:word" xmlns:w="http://schemas.openxmlformats.org/wordprocessingml/2006/main" xmlns:w14="http://schemas.microsoft.com/office/word/2010/wordml" xmlns:w15="http://schemas.microsoft.com/office/word/2012/wordml" xmlns:w16cex="http://schemas.microsoft.com/office/word/2018/wordml/cex" xmlns:w16cid="http://schemas.microsoft.com/office/word/2016/wordml/cid" xmlns:w16="http://schemas.microsoft.com/office/word/2018/wordml" xmlns:w16du="http://schemas.microsoft.com/office/word/2023/wordml/word16du" xmlns:w16sdtdh="http://schemas.microsoft.com/office/word/2020/wordml/sdtdatahash" xmlns:w16se="http://schemas.microsoft.com/office/word/2015/wordml/symex" xmlns:wpg="http://schemas.microsoft.com/office/word/2010/wordprocessingGroup" xmlns:wpi="http://schemas.microsoft.com/office/word/2010/wordprocessingInk" xmlns:wne="http://schemas.microsoft.com/office/word/2006/wordml" xmlns:wps="http://schemas.microsoft.com/office/word/2010/wordprocessingShape" mc:Ignorable="w14 w15 w16se w16cid w16 w16cex w16sdtdh w16du wp14">
   <w:p>
     <w:pPr>
-      <w:pStyle w:val="Header"/>
+      <w:pStyle w:val="a3"/>
       <w:tabs>
         <w:tab w:val="clear" w:pos="9026"/>
       </w:tabs>
@@ -17972,6 +18504,119 @@
     </w:lvl>
   </w:abstractNum>
   <w:abstractNum w:abstractNumId="4" w15:restartNumberingAfterBreak="0">
+    <w:nsid w:val="08B3667C"/>
+    <w:multiLevelType w:val="hybridMultilevel"/>
+    <w:tmpl w:val="05005248"/>
+    <w:lvl w:ilvl="0" w:tplc="10000001">
+      <w:start w:val="1"/>
+      <w:numFmt w:val="bullet"/>
+      <w:lvlText w:val=""/>
+      <w:lvlJc w:val="left"/>
+      <w:pPr>
+        <w:ind w:left="720" w:hanging="360"/>
+      </w:pPr>
+      <w:rPr>
+        <w:rFonts w:ascii="Symbol" w:hAnsi="Symbol" w:hint="default"/>
+      </w:rPr>
+    </w:lvl>
+    <w:lvl w:ilvl="1" w:tplc="10000003" w:tentative="1">
+      <w:start w:val="1"/>
+      <w:numFmt w:val="bullet"/>
+      <w:lvlText w:val="o"/>
+      <w:lvlJc w:val="left"/>
+      <w:pPr>
+        <w:ind w:left="1440" w:hanging="360"/>
+      </w:pPr>
+      <w:rPr>
+        <w:rFonts w:ascii="Courier New" w:hAnsi="Courier New" w:cs="Courier New" w:hint="default"/>
+      </w:rPr>
+    </w:lvl>
+    <w:lvl w:ilvl="2" w:tplc="10000005" w:tentative="1">
+      <w:start w:val="1"/>
+      <w:numFmt w:val="bullet"/>
+      <w:lvlText w:val=""/>
+      <w:lvlJc w:val="left"/>
+      <w:pPr>
+        <w:ind w:left="2160" w:hanging="360"/>
+      </w:pPr>
+      <w:rPr>
+        <w:rFonts w:ascii="Wingdings" w:hAnsi="Wingdings" w:hint="default"/>
+      </w:rPr>
+    </w:lvl>
+    <w:lvl w:ilvl="3" w:tplc="10000001" w:tentative="1">
+      <w:start w:val="1"/>
+      <w:numFmt w:val="bullet"/>
+      <w:lvlText w:val=""/>
+      <w:lvlJc w:val="left"/>
+      <w:pPr>
+        <w:ind w:left="2880" w:hanging="360"/>
+      </w:pPr>
+      <w:rPr>
+        <w:rFonts w:ascii="Symbol" w:hAnsi="Symbol" w:hint="default"/>
+      </w:rPr>
+    </w:lvl>
+    <w:lvl w:ilvl="4" w:tplc="10000003" w:tentative="1">
+      <w:start w:val="1"/>
+      <w:numFmt w:val="bullet"/>
+      <w:lvlText w:val="o"/>
+      <w:lvlJc w:val="left"/>
+      <w:pPr>
+        <w:ind w:left="3600" w:hanging="360"/>
+      </w:pPr>
+      <w:rPr>
+        <w:rFonts w:ascii="Courier New" w:hAnsi="Courier New" w:cs="Courier New" w:hint="default"/>
+      </w:rPr>
+    </w:lvl>
+    <w:lvl w:ilvl="5" w:tplc="10000005" w:tentative="1">
+      <w:start w:val="1"/>
+      <w:numFmt w:val="bullet"/>
+      <w:lvlText w:val=""/>
+      <w:lvlJc w:val="left"/>
+      <w:pPr>
+        <w:ind w:left="4320" w:hanging="360"/>
+      </w:pPr>
+      <w:rPr>
+        <w:rFonts w:ascii="Wingdings" w:hAnsi="Wingdings" w:hint="default"/>
+      </w:rPr>
+    </w:lvl>
+    <w:lvl w:ilvl="6" w:tplc="10000001" w:tentative="1">
+      <w:start w:val="1"/>
+      <w:numFmt w:val="bullet"/>
+      <w:lvlText w:val=""/>
+      <w:lvlJc w:val="left"/>
+      <w:pPr>
+        <w:ind w:left="5040" w:hanging="360"/>
+      </w:pPr>
+      <w:rPr>
+        <w:rFonts w:ascii="Symbol" w:hAnsi="Symbol" w:hint="default"/>
+      </w:rPr>
+    </w:lvl>
+    <w:lvl w:ilvl="7" w:tplc="10000003" w:tentative="1">
+      <w:start w:val="1"/>
+      <w:numFmt w:val="bullet"/>
+      <w:lvlText w:val="o"/>
+      <w:lvlJc w:val="left"/>
+      <w:pPr>
+        <w:ind w:left="5760" w:hanging="360"/>
+      </w:pPr>
+      <w:rPr>
+        <w:rFonts w:ascii="Courier New" w:hAnsi="Courier New" w:cs="Courier New" w:hint="default"/>
+      </w:rPr>
+    </w:lvl>
+    <w:lvl w:ilvl="8" w:tplc="10000005" w:tentative="1">
+      <w:start w:val="1"/>
+      <w:numFmt w:val="bullet"/>
+      <w:lvlText w:val=""/>
+      <w:lvlJc w:val="left"/>
+      <w:pPr>
+        <w:ind w:left="6480" w:hanging="360"/>
+      </w:pPr>
+      <w:rPr>
+        <w:rFonts w:ascii="Wingdings" w:hAnsi="Wingdings" w:hint="default"/>
+      </w:rPr>
+    </w:lvl>
+  </w:abstractNum>
+  <w:abstractNum w:abstractNumId="5" w15:restartNumberingAfterBreak="0">
     <w:nsid w:val="08DD34A9"/>
     <w:multiLevelType w:val="hybridMultilevel"/>
     <w:tmpl w:val="D414A6DE"/>
@@ -18084,7 +18729,418 @@
       </w:rPr>
     </w:lvl>
   </w:abstractNum>
-  <w:abstractNum w:abstractNumId="5" w15:restartNumberingAfterBreak="0">
+  <w:abstractNum w:abstractNumId="6" w15:restartNumberingAfterBreak="0">
+    <w:nsid w:val="092756C2"/>
+    <w:multiLevelType w:val="multilevel"/>
+    <w:tmpl w:val="1D523EA6"/>
+    <w:lvl w:ilvl="0">
+      <w:start w:val="1"/>
+      <w:numFmt w:val="bullet"/>
+      <w:lvlText w:val=""/>
+      <w:lvlJc w:val="left"/>
+      <w:pPr>
+        <w:tabs>
+          <w:tab w:val="num" w:pos="720"/>
+        </w:tabs>
+        <w:ind w:left="720" w:hanging="360"/>
+      </w:pPr>
+      <w:rPr>
+        <w:rFonts w:ascii="Symbol" w:hAnsi="Symbol" w:hint="default"/>
+        <w:sz w:val="20"/>
+      </w:rPr>
+    </w:lvl>
+    <w:lvl w:ilvl="1" w:tentative="1">
+      <w:start w:val="1"/>
+      <w:numFmt w:val="bullet"/>
+      <w:lvlText w:val=""/>
+      <w:lvlJc w:val="left"/>
+      <w:pPr>
+        <w:tabs>
+          <w:tab w:val="num" w:pos="1440"/>
+        </w:tabs>
+        <w:ind w:left="1440" w:hanging="360"/>
+      </w:pPr>
+      <w:rPr>
+        <w:rFonts w:ascii="Symbol" w:hAnsi="Symbol" w:hint="default"/>
+        <w:sz w:val="20"/>
+      </w:rPr>
+    </w:lvl>
+    <w:lvl w:ilvl="2" w:tentative="1">
+      <w:start w:val="1"/>
+      <w:numFmt w:val="bullet"/>
+      <w:lvlText w:val=""/>
+      <w:lvlJc w:val="left"/>
+      <w:pPr>
+        <w:tabs>
+          <w:tab w:val="num" w:pos="2160"/>
+        </w:tabs>
+        <w:ind w:left="2160" w:hanging="360"/>
+      </w:pPr>
+      <w:rPr>
+        <w:rFonts w:ascii="Symbol" w:hAnsi="Symbol" w:hint="default"/>
+        <w:sz w:val="20"/>
+      </w:rPr>
+    </w:lvl>
+    <w:lvl w:ilvl="3" w:tentative="1">
+      <w:start w:val="1"/>
+      <w:numFmt w:val="bullet"/>
+      <w:lvlText w:val=""/>
+      <w:lvlJc w:val="left"/>
+      <w:pPr>
+        <w:tabs>
+          <w:tab w:val="num" w:pos="2880"/>
+        </w:tabs>
+        <w:ind w:left="2880" w:hanging="360"/>
+      </w:pPr>
+      <w:rPr>
+        <w:rFonts w:ascii="Symbol" w:hAnsi="Symbol" w:hint="default"/>
+        <w:sz w:val="20"/>
+      </w:rPr>
+    </w:lvl>
+    <w:lvl w:ilvl="4" w:tentative="1">
+      <w:start w:val="1"/>
+      <w:numFmt w:val="bullet"/>
+      <w:lvlText w:val=""/>
+      <w:lvlJc w:val="left"/>
+      <w:pPr>
+        <w:tabs>
+          <w:tab w:val="num" w:pos="3600"/>
+        </w:tabs>
+        <w:ind w:left="3600" w:hanging="360"/>
+      </w:pPr>
+      <w:rPr>
+        <w:rFonts w:ascii="Symbol" w:hAnsi="Symbol" w:hint="default"/>
+        <w:sz w:val="20"/>
+      </w:rPr>
+    </w:lvl>
+    <w:lvl w:ilvl="5" w:tentative="1">
+      <w:start w:val="1"/>
+      <w:numFmt w:val="bullet"/>
+      <w:lvlText w:val=""/>
+      <w:lvlJc w:val="left"/>
+      <w:pPr>
+        <w:tabs>
+          <w:tab w:val="num" w:pos="4320"/>
+        </w:tabs>
+        <w:ind w:left="4320" w:hanging="360"/>
+      </w:pPr>
+      <w:rPr>
+        <w:rFonts w:ascii="Symbol" w:hAnsi="Symbol" w:hint="default"/>
+        <w:sz w:val="20"/>
+      </w:rPr>
+    </w:lvl>
+    <w:lvl w:ilvl="6" w:tentative="1">
+      <w:start w:val="1"/>
+      <w:numFmt w:val="bullet"/>
+      <w:lvlText w:val=""/>
+      <w:lvlJc w:val="left"/>
+      <w:pPr>
+        <w:tabs>
+          <w:tab w:val="num" w:pos="5040"/>
+        </w:tabs>
+        <w:ind w:left="5040" w:hanging="360"/>
+      </w:pPr>
+      <w:rPr>
+        <w:rFonts w:ascii="Symbol" w:hAnsi="Symbol" w:hint="default"/>
+        <w:sz w:val="20"/>
+      </w:rPr>
+    </w:lvl>
+    <w:lvl w:ilvl="7" w:tentative="1">
+      <w:start w:val="1"/>
+      <w:numFmt w:val="bullet"/>
+      <w:lvlText w:val=""/>
+      <w:lvlJc w:val="left"/>
+      <w:pPr>
+        <w:tabs>
+          <w:tab w:val="num" w:pos="5760"/>
+        </w:tabs>
+        <w:ind w:left="5760" w:hanging="360"/>
+      </w:pPr>
+      <w:rPr>
+        <w:rFonts w:ascii="Symbol" w:hAnsi="Symbol" w:hint="default"/>
+        <w:sz w:val="20"/>
+      </w:rPr>
+    </w:lvl>
+    <w:lvl w:ilvl="8" w:tentative="1">
+      <w:start w:val="1"/>
+      <w:numFmt w:val="bullet"/>
+      <w:lvlText w:val=""/>
+      <w:lvlJc w:val="left"/>
+      <w:pPr>
+        <w:tabs>
+          <w:tab w:val="num" w:pos="6480"/>
+        </w:tabs>
+        <w:ind w:left="6480" w:hanging="360"/>
+      </w:pPr>
+      <w:rPr>
+        <w:rFonts w:ascii="Symbol" w:hAnsi="Symbol" w:hint="default"/>
+        <w:sz w:val="20"/>
+      </w:rPr>
+    </w:lvl>
+  </w:abstractNum>
+  <w:abstractNum w:abstractNumId="7" w15:restartNumberingAfterBreak="0">
+    <w:nsid w:val="0C513305"/>
+    <w:multiLevelType w:val="multilevel"/>
+    <w:tmpl w:val="E86AAC1A"/>
+    <w:lvl w:ilvl="0">
+      <w:start w:val="1"/>
+      <w:numFmt w:val="bullet"/>
+      <w:lvlText w:val=""/>
+      <w:lvlJc w:val="left"/>
+      <w:pPr>
+        <w:tabs>
+          <w:tab w:val="num" w:pos="720"/>
+        </w:tabs>
+        <w:ind w:left="720" w:hanging="360"/>
+      </w:pPr>
+      <w:rPr>
+        <w:rFonts w:ascii="Symbol" w:hAnsi="Symbol" w:hint="default"/>
+        <w:sz w:val="20"/>
+      </w:rPr>
+    </w:lvl>
+    <w:lvl w:ilvl="1" w:tentative="1">
+      <w:start w:val="1"/>
+      <w:numFmt w:val="bullet"/>
+      <w:lvlText w:val=""/>
+      <w:lvlJc w:val="left"/>
+      <w:pPr>
+        <w:tabs>
+          <w:tab w:val="num" w:pos="1440"/>
+        </w:tabs>
+        <w:ind w:left="1440" w:hanging="360"/>
+      </w:pPr>
+      <w:rPr>
+        <w:rFonts w:ascii="Symbol" w:hAnsi="Symbol" w:hint="default"/>
+        <w:sz w:val="20"/>
+      </w:rPr>
+    </w:lvl>
+    <w:lvl w:ilvl="2" w:tentative="1">
+      <w:start w:val="1"/>
+      <w:numFmt w:val="bullet"/>
+      <w:lvlText w:val=""/>
+      <w:lvlJc w:val="left"/>
+      <w:pPr>
+        <w:tabs>
+          <w:tab w:val="num" w:pos="2160"/>
+        </w:tabs>
+        <w:ind w:left="2160" w:hanging="360"/>
+      </w:pPr>
+      <w:rPr>
+        <w:rFonts w:ascii="Symbol" w:hAnsi="Symbol" w:hint="default"/>
+        <w:sz w:val="20"/>
+      </w:rPr>
+    </w:lvl>
+    <w:lvl w:ilvl="3" w:tentative="1">
+      <w:start w:val="1"/>
+      <w:numFmt w:val="bullet"/>
+      <w:lvlText w:val=""/>
+      <w:lvlJc w:val="left"/>
+      <w:pPr>
+        <w:tabs>
+          <w:tab w:val="num" w:pos="2880"/>
+        </w:tabs>
+        <w:ind w:left="2880" w:hanging="360"/>
+      </w:pPr>
+      <w:rPr>
+        <w:rFonts w:ascii="Symbol" w:hAnsi="Symbol" w:hint="default"/>
+        <w:sz w:val="20"/>
+      </w:rPr>
+    </w:lvl>
+    <w:lvl w:ilvl="4" w:tentative="1">
+      <w:start w:val="1"/>
+      <w:numFmt w:val="bullet"/>
+      <w:lvlText w:val=""/>
+      <w:lvlJc w:val="left"/>
+      <w:pPr>
+        <w:tabs>
+          <w:tab w:val="num" w:pos="3600"/>
+        </w:tabs>
+        <w:ind w:left="3600" w:hanging="360"/>
+      </w:pPr>
+      <w:rPr>
+        <w:rFonts w:ascii="Symbol" w:hAnsi="Symbol" w:hint="default"/>
+        <w:sz w:val="20"/>
+      </w:rPr>
+    </w:lvl>
+    <w:lvl w:ilvl="5" w:tentative="1">
+      <w:start w:val="1"/>
+      <w:numFmt w:val="bullet"/>
+      <w:lvlText w:val=""/>
+      <w:lvlJc w:val="left"/>
+      <w:pPr>
+        <w:tabs>
+          <w:tab w:val="num" w:pos="4320"/>
+        </w:tabs>
+        <w:ind w:left="4320" w:hanging="360"/>
+      </w:pPr>
+      <w:rPr>
+        <w:rFonts w:ascii="Symbol" w:hAnsi="Symbol" w:hint="default"/>
+        <w:sz w:val="20"/>
+      </w:rPr>
+    </w:lvl>
+    <w:lvl w:ilvl="6" w:tentative="1">
+      <w:start w:val="1"/>
+      <w:numFmt w:val="bullet"/>
+      <w:lvlText w:val=""/>
+      <w:lvlJc w:val="left"/>
+      <w:pPr>
+        <w:tabs>
+          <w:tab w:val="num" w:pos="5040"/>
+        </w:tabs>
+        <w:ind w:left="5040" w:hanging="360"/>
+      </w:pPr>
+      <w:rPr>
+        <w:rFonts w:ascii="Symbol" w:hAnsi="Symbol" w:hint="default"/>
+        <w:sz w:val="20"/>
+      </w:rPr>
+    </w:lvl>
+    <w:lvl w:ilvl="7" w:tentative="1">
+      <w:start w:val="1"/>
+      <w:numFmt w:val="bullet"/>
+      <w:lvlText w:val=""/>
+      <w:lvlJc w:val="left"/>
+      <w:pPr>
+        <w:tabs>
+          <w:tab w:val="num" w:pos="5760"/>
+        </w:tabs>
+        <w:ind w:left="5760" w:hanging="360"/>
+      </w:pPr>
+      <w:rPr>
+        <w:rFonts w:ascii="Symbol" w:hAnsi="Symbol" w:hint="default"/>
+        <w:sz w:val="20"/>
+      </w:rPr>
+    </w:lvl>
+    <w:lvl w:ilvl="8" w:tentative="1">
+      <w:start w:val="1"/>
+      <w:numFmt w:val="bullet"/>
+      <w:lvlText w:val=""/>
+      <w:lvlJc w:val="left"/>
+      <w:pPr>
+        <w:tabs>
+          <w:tab w:val="num" w:pos="6480"/>
+        </w:tabs>
+        <w:ind w:left="6480" w:hanging="360"/>
+      </w:pPr>
+      <w:rPr>
+        <w:rFonts w:ascii="Symbol" w:hAnsi="Symbol" w:hint="default"/>
+        <w:sz w:val="20"/>
+      </w:rPr>
+    </w:lvl>
+  </w:abstractNum>
+  <w:abstractNum w:abstractNumId="8" w15:restartNumberingAfterBreak="0">
+    <w:nsid w:val="0DED6124"/>
+    <w:multiLevelType w:val="hybridMultilevel"/>
+    <w:tmpl w:val="FA1CA368"/>
+    <w:lvl w:ilvl="0" w:tplc="10000001">
+      <w:start w:val="1"/>
+      <w:numFmt w:val="bullet"/>
+      <w:lvlText w:val=""/>
+      <w:lvlJc w:val="left"/>
+      <w:pPr>
+        <w:ind w:left="720" w:hanging="360"/>
+      </w:pPr>
+      <w:rPr>
+        <w:rFonts w:ascii="Symbol" w:hAnsi="Symbol" w:hint="default"/>
+      </w:rPr>
+    </w:lvl>
+    <w:lvl w:ilvl="1" w:tplc="10000003" w:tentative="1">
+      <w:start w:val="1"/>
+      <w:numFmt w:val="bullet"/>
+      <w:lvlText w:val="o"/>
+      <w:lvlJc w:val="left"/>
+      <w:pPr>
+        <w:ind w:left="1440" w:hanging="360"/>
+      </w:pPr>
+      <w:rPr>
+        <w:rFonts w:ascii="Courier New" w:hAnsi="Courier New" w:cs="Courier New" w:hint="default"/>
+      </w:rPr>
+    </w:lvl>
+    <w:lvl w:ilvl="2" w:tplc="10000005" w:tentative="1">
+      <w:start w:val="1"/>
+      <w:numFmt w:val="bullet"/>
+      <w:lvlText w:val=""/>
+      <w:lvlJc w:val="left"/>
+      <w:pPr>
+        <w:ind w:left="2160" w:hanging="360"/>
+      </w:pPr>
+      <w:rPr>
+        <w:rFonts w:ascii="Wingdings" w:hAnsi="Wingdings" w:hint="default"/>
+      </w:rPr>
+    </w:lvl>
+    <w:lvl w:ilvl="3" w:tplc="10000001" w:tentative="1">
+      <w:start w:val="1"/>
+      <w:numFmt w:val="bullet"/>
+      <w:lvlText w:val=""/>
+      <w:lvlJc w:val="left"/>
+      <w:pPr>
+        <w:ind w:left="2880" w:hanging="360"/>
+      </w:pPr>
+      <w:rPr>
+        <w:rFonts w:ascii="Symbol" w:hAnsi="Symbol" w:hint="default"/>
+      </w:rPr>
+    </w:lvl>
+    <w:lvl w:ilvl="4" w:tplc="10000003" w:tentative="1">
+      <w:start w:val="1"/>
+      <w:numFmt w:val="bullet"/>
+      <w:lvlText w:val="o"/>
+      <w:lvlJc w:val="left"/>
+      <w:pPr>
+        <w:ind w:left="3600" w:hanging="360"/>
+      </w:pPr>
+      <w:rPr>
+        <w:rFonts w:ascii="Courier New" w:hAnsi="Courier New" w:cs="Courier New" w:hint="default"/>
+      </w:rPr>
+    </w:lvl>
+    <w:lvl w:ilvl="5" w:tplc="10000005" w:tentative="1">
+      <w:start w:val="1"/>
+      <w:numFmt w:val="bullet"/>
+      <w:lvlText w:val=""/>
+      <w:lvlJc w:val="left"/>
+      <w:pPr>
+        <w:ind w:left="4320" w:hanging="360"/>
+      </w:pPr>
+      <w:rPr>
+        <w:rFonts w:ascii="Wingdings" w:hAnsi="Wingdings" w:hint="default"/>
+      </w:rPr>
+    </w:lvl>
+    <w:lvl w:ilvl="6" w:tplc="10000001" w:tentative="1">
+      <w:start w:val="1"/>
+      <w:numFmt w:val="bullet"/>
+      <w:lvlText w:val=""/>
+      <w:lvlJc w:val="left"/>
+      <w:pPr>
+        <w:ind w:left="5040" w:hanging="360"/>
+      </w:pPr>
+      <w:rPr>
+        <w:rFonts w:ascii="Symbol" w:hAnsi="Symbol" w:hint="default"/>
+      </w:rPr>
+    </w:lvl>
+    <w:lvl w:ilvl="7" w:tplc="10000003" w:tentative="1">
+      <w:start w:val="1"/>
+      <w:numFmt w:val="bullet"/>
+      <w:lvlText w:val="o"/>
+      <w:lvlJc w:val="left"/>
+      <w:pPr>
+        <w:ind w:left="5760" w:hanging="360"/>
+      </w:pPr>
+      <w:rPr>
+        <w:rFonts w:ascii="Courier New" w:hAnsi="Courier New" w:cs="Courier New" w:hint="default"/>
+      </w:rPr>
+    </w:lvl>
+    <w:lvl w:ilvl="8" w:tplc="10000005" w:tentative="1">
+      <w:start w:val="1"/>
+      <w:numFmt w:val="bullet"/>
+      <w:lvlText w:val=""/>
+      <w:lvlJc w:val="left"/>
+      <w:pPr>
+        <w:ind w:left="6480" w:hanging="360"/>
+      </w:pPr>
+      <w:rPr>
+        <w:rFonts w:ascii="Wingdings" w:hAnsi="Wingdings" w:hint="default"/>
+      </w:rPr>
+    </w:lvl>
+  </w:abstractNum>
+  <w:abstractNum w:abstractNumId="9" w15:restartNumberingAfterBreak="0">
     <w:nsid w:val="0FB66476"/>
     <w:multiLevelType w:val="hybridMultilevel"/>
     <w:tmpl w:val="7F706BDE"/>
@@ -18197,7 +19253,7 @@
       </w:rPr>
     </w:lvl>
   </w:abstractNum>
-  <w:abstractNum w:abstractNumId="6" w15:restartNumberingAfterBreak="0">
+  <w:abstractNum w:abstractNumId="10" w15:restartNumberingAfterBreak="0">
     <w:nsid w:val="0FBD041D"/>
     <w:multiLevelType w:val="hybridMultilevel"/>
     <w:tmpl w:val="09205908"/>
@@ -18283,7 +19339,7 @@
       </w:pPr>
     </w:lvl>
   </w:abstractNum>
-  <w:abstractNum w:abstractNumId="7" w15:restartNumberingAfterBreak="0">
+  <w:abstractNum w:abstractNumId="11" w15:restartNumberingAfterBreak="0">
     <w:nsid w:val="11DE2905"/>
     <w:multiLevelType w:val="hybridMultilevel"/>
     <w:tmpl w:val="CA26BAE2"/>
@@ -18396,7 +19452,7 @@
       </w:rPr>
     </w:lvl>
   </w:abstractNum>
-  <w:abstractNum w:abstractNumId="8" w15:restartNumberingAfterBreak="0">
+  <w:abstractNum w:abstractNumId="12" w15:restartNumberingAfterBreak="0">
     <w:nsid w:val="147B71B4"/>
     <w:multiLevelType w:val="hybridMultilevel"/>
     <w:tmpl w:val="8ED64C42"/>
@@ -18509,7 +19565,7 @@
       </w:rPr>
     </w:lvl>
   </w:abstractNum>
-  <w:abstractNum w:abstractNumId="9" w15:restartNumberingAfterBreak="0">
+  <w:abstractNum w:abstractNumId="13" w15:restartNumberingAfterBreak="0">
     <w:nsid w:val="1A4B64E1"/>
     <w:multiLevelType w:val="hybridMultilevel"/>
     <w:tmpl w:val="C2D87DF0"/>
@@ -18622,7 +19678,7 @@
       </w:rPr>
     </w:lvl>
   </w:abstractNum>
-  <w:abstractNum w:abstractNumId="10" w15:restartNumberingAfterBreak="0">
+  <w:abstractNum w:abstractNumId="14" w15:restartNumberingAfterBreak="0">
     <w:nsid w:val="1B8B5EB9"/>
     <w:multiLevelType w:val="hybridMultilevel"/>
     <w:tmpl w:val="7602B17C"/>
@@ -18735,7 +19791,7 @@
       </w:rPr>
     </w:lvl>
   </w:abstractNum>
-  <w:abstractNum w:abstractNumId="11" w15:restartNumberingAfterBreak="0">
+  <w:abstractNum w:abstractNumId="15" w15:restartNumberingAfterBreak="0">
     <w:nsid w:val="345E4861"/>
     <w:multiLevelType w:val="hybridMultilevel"/>
     <w:tmpl w:val="8A382B9A"/>
@@ -18821,7 +19877,7 @@
       </w:pPr>
     </w:lvl>
   </w:abstractNum>
-  <w:abstractNum w:abstractNumId="12" w15:restartNumberingAfterBreak="0">
+  <w:abstractNum w:abstractNumId="16" w15:restartNumberingAfterBreak="0">
     <w:nsid w:val="392C0B46"/>
     <w:multiLevelType w:val="hybridMultilevel"/>
     <w:tmpl w:val="CC067FD0"/>
@@ -18934,7 +19990,382 @@
       </w:rPr>
     </w:lvl>
   </w:abstractNum>
-  <w:abstractNum w:abstractNumId="13" w15:restartNumberingAfterBreak="0">
+  <w:abstractNum w:abstractNumId="17" w15:restartNumberingAfterBreak="0">
+    <w:nsid w:val="3D657E02"/>
+    <w:multiLevelType w:val="hybridMultilevel"/>
+    <w:tmpl w:val="C448AF4A"/>
+    <w:lvl w:ilvl="0" w:tplc="10000001">
+      <w:start w:val="1"/>
+      <w:numFmt w:val="bullet"/>
+      <w:lvlText w:val=""/>
+      <w:lvlJc w:val="left"/>
+      <w:pPr>
+        <w:ind w:left="720" w:hanging="360"/>
+      </w:pPr>
+      <w:rPr>
+        <w:rFonts w:ascii="Symbol" w:hAnsi="Symbol" w:hint="default"/>
+      </w:rPr>
+    </w:lvl>
+    <w:lvl w:ilvl="1" w:tplc="10000003" w:tentative="1">
+      <w:start w:val="1"/>
+      <w:numFmt w:val="bullet"/>
+      <w:lvlText w:val="o"/>
+      <w:lvlJc w:val="left"/>
+      <w:pPr>
+        <w:ind w:left="1440" w:hanging="360"/>
+      </w:pPr>
+      <w:rPr>
+        <w:rFonts w:ascii="Courier New" w:hAnsi="Courier New" w:cs="Courier New" w:hint="default"/>
+      </w:rPr>
+    </w:lvl>
+    <w:lvl w:ilvl="2" w:tplc="10000005" w:tentative="1">
+      <w:start w:val="1"/>
+      <w:numFmt w:val="bullet"/>
+      <w:lvlText w:val=""/>
+      <w:lvlJc w:val="left"/>
+      <w:pPr>
+        <w:ind w:left="2160" w:hanging="360"/>
+      </w:pPr>
+      <w:rPr>
+        <w:rFonts w:ascii="Wingdings" w:hAnsi="Wingdings" w:hint="default"/>
+      </w:rPr>
+    </w:lvl>
+    <w:lvl w:ilvl="3" w:tplc="10000001" w:tentative="1">
+      <w:start w:val="1"/>
+      <w:numFmt w:val="bullet"/>
+      <w:lvlText w:val=""/>
+      <w:lvlJc w:val="left"/>
+      <w:pPr>
+        <w:ind w:left="2880" w:hanging="360"/>
+      </w:pPr>
+      <w:rPr>
+        <w:rFonts w:ascii="Symbol" w:hAnsi="Symbol" w:hint="default"/>
+      </w:rPr>
+    </w:lvl>
+    <w:lvl w:ilvl="4" w:tplc="10000003" w:tentative="1">
+      <w:start w:val="1"/>
+      <w:numFmt w:val="bullet"/>
+      <w:lvlText w:val="o"/>
+      <w:lvlJc w:val="left"/>
+      <w:pPr>
+        <w:ind w:left="3600" w:hanging="360"/>
+      </w:pPr>
+      <w:rPr>
+        <w:rFonts w:ascii="Courier New" w:hAnsi="Courier New" w:cs="Courier New" w:hint="default"/>
+      </w:rPr>
+    </w:lvl>
+    <w:lvl w:ilvl="5" w:tplc="10000005" w:tentative="1">
+      <w:start w:val="1"/>
+      <w:numFmt w:val="bullet"/>
+      <w:lvlText w:val=""/>
+      <w:lvlJc w:val="left"/>
+      <w:pPr>
+        <w:ind w:left="4320" w:hanging="360"/>
+      </w:pPr>
+      <w:rPr>
+        <w:rFonts w:ascii="Wingdings" w:hAnsi="Wingdings" w:hint="default"/>
+      </w:rPr>
+    </w:lvl>
+    <w:lvl w:ilvl="6" w:tplc="10000001" w:tentative="1">
+      <w:start w:val="1"/>
+      <w:numFmt w:val="bullet"/>
+      <w:lvlText w:val=""/>
+      <w:lvlJc w:val="left"/>
+      <w:pPr>
+        <w:ind w:left="5040" w:hanging="360"/>
+      </w:pPr>
+      <w:rPr>
+        <w:rFonts w:ascii="Symbol" w:hAnsi="Symbol" w:hint="default"/>
+      </w:rPr>
+    </w:lvl>
+    <w:lvl w:ilvl="7" w:tplc="10000003" w:tentative="1">
+      <w:start w:val="1"/>
+      <w:numFmt w:val="bullet"/>
+      <w:lvlText w:val="o"/>
+      <w:lvlJc w:val="left"/>
+      <w:pPr>
+        <w:ind w:left="5760" w:hanging="360"/>
+      </w:pPr>
+      <w:rPr>
+        <w:rFonts w:ascii="Courier New" w:hAnsi="Courier New" w:cs="Courier New" w:hint="default"/>
+      </w:rPr>
+    </w:lvl>
+    <w:lvl w:ilvl="8" w:tplc="10000005" w:tentative="1">
+      <w:start w:val="1"/>
+      <w:numFmt w:val="bullet"/>
+      <w:lvlText w:val=""/>
+      <w:lvlJc w:val="left"/>
+      <w:pPr>
+        <w:ind w:left="6480" w:hanging="360"/>
+      </w:pPr>
+      <w:rPr>
+        <w:rFonts w:ascii="Wingdings" w:hAnsi="Wingdings" w:hint="default"/>
+      </w:rPr>
+    </w:lvl>
+  </w:abstractNum>
+  <w:abstractNum w:abstractNumId="18" w15:restartNumberingAfterBreak="0">
+    <w:nsid w:val="4289442E"/>
+    <w:multiLevelType w:val="hybridMultilevel"/>
+    <w:tmpl w:val="AFC6B6E8"/>
+    <w:lvl w:ilvl="0" w:tplc="10000001">
+      <w:start w:val="1"/>
+      <w:numFmt w:val="bullet"/>
+      <w:lvlText w:val=""/>
+      <w:lvlJc w:val="left"/>
+      <w:pPr>
+        <w:ind w:left="720" w:hanging="360"/>
+      </w:pPr>
+      <w:rPr>
+        <w:rFonts w:ascii="Symbol" w:hAnsi="Symbol" w:hint="default"/>
+      </w:rPr>
+    </w:lvl>
+    <w:lvl w:ilvl="1" w:tplc="10000003" w:tentative="1">
+      <w:start w:val="1"/>
+      <w:numFmt w:val="bullet"/>
+      <w:lvlText w:val="o"/>
+      <w:lvlJc w:val="left"/>
+      <w:pPr>
+        <w:ind w:left="1440" w:hanging="360"/>
+      </w:pPr>
+      <w:rPr>
+        <w:rFonts w:ascii="Courier New" w:hAnsi="Courier New" w:cs="Courier New" w:hint="default"/>
+      </w:rPr>
+    </w:lvl>
+    <w:lvl w:ilvl="2" w:tplc="10000005" w:tentative="1">
+      <w:start w:val="1"/>
+      <w:numFmt w:val="bullet"/>
+      <w:lvlText w:val=""/>
+      <w:lvlJc w:val="left"/>
+      <w:pPr>
+        <w:ind w:left="2160" w:hanging="360"/>
+      </w:pPr>
+      <w:rPr>
+        <w:rFonts w:ascii="Wingdings" w:hAnsi="Wingdings" w:hint="default"/>
+      </w:rPr>
+    </w:lvl>
+    <w:lvl w:ilvl="3" w:tplc="10000001" w:tentative="1">
+      <w:start w:val="1"/>
+      <w:numFmt w:val="bullet"/>
+      <w:lvlText w:val=""/>
+      <w:lvlJc w:val="left"/>
+      <w:pPr>
+        <w:ind w:left="2880" w:hanging="360"/>
+      </w:pPr>
+      <w:rPr>
+        <w:rFonts w:ascii="Symbol" w:hAnsi="Symbol" w:hint="default"/>
+      </w:rPr>
+    </w:lvl>
+    <w:lvl w:ilvl="4" w:tplc="10000003" w:tentative="1">
+      <w:start w:val="1"/>
+      <w:numFmt w:val="bullet"/>
+      <w:lvlText w:val="o"/>
+      <w:lvlJc w:val="left"/>
+      <w:pPr>
+        <w:ind w:left="3600" w:hanging="360"/>
+      </w:pPr>
+      <w:rPr>
+        <w:rFonts w:ascii="Courier New" w:hAnsi="Courier New" w:cs="Courier New" w:hint="default"/>
+      </w:rPr>
+    </w:lvl>
+    <w:lvl w:ilvl="5" w:tplc="10000005" w:tentative="1">
+      <w:start w:val="1"/>
+      <w:numFmt w:val="bullet"/>
+      <w:lvlText w:val=""/>
+      <w:lvlJc w:val="left"/>
+      <w:pPr>
+        <w:ind w:left="4320" w:hanging="360"/>
+      </w:pPr>
+      <w:rPr>
+        <w:rFonts w:ascii="Wingdings" w:hAnsi="Wingdings" w:hint="default"/>
+      </w:rPr>
+    </w:lvl>
+    <w:lvl w:ilvl="6" w:tplc="10000001" w:tentative="1">
+      <w:start w:val="1"/>
+      <w:numFmt w:val="bullet"/>
+      <w:lvlText w:val=""/>
+      <w:lvlJc w:val="left"/>
+      <w:pPr>
+        <w:ind w:left="5040" w:hanging="360"/>
+      </w:pPr>
+      <w:rPr>
+        <w:rFonts w:ascii="Symbol" w:hAnsi="Symbol" w:hint="default"/>
+      </w:rPr>
+    </w:lvl>
+    <w:lvl w:ilvl="7" w:tplc="10000003" w:tentative="1">
+      <w:start w:val="1"/>
+      <w:numFmt w:val="bullet"/>
+      <w:lvlText w:val="o"/>
+      <w:lvlJc w:val="left"/>
+      <w:pPr>
+        <w:ind w:left="5760" w:hanging="360"/>
+      </w:pPr>
+      <w:rPr>
+        <w:rFonts w:ascii="Courier New" w:hAnsi="Courier New" w:cs="Courier New" w:hint="default"/>
+      </w:rPr>
+    </w:lvl>
+    <w:lvl w:ilvl="8" w:tplc="10000005" w:tentative="1">
+      <w:start w:val="1"/>
+      <w:numFmt w:val="bullet"/>
+      <w:lvlText w:val=""/>
+      <w:lvlJc w:val="left"/>
+      <w:pPr>
+        <w:ind w:left="6480" w:hanging="360"/>
+      </w:pPr>
+      <w:rPr>
+        <w:rFonts w:ascii="Wingdings" w:hAnsi="Wingdings" w:hint="default"/>
+      </w:rPr>
+    </w:lvl>
+  </w:abstractNum>
+  <w:abstractNum w:abstractNumId="19" w15:restartNumberingAfterBreak="0">
+    <w:nsid w:val="47A83351"/>
+    <w:multiLevelType w:val="multilevel"/>
+    <w:tmpl w:val="E3641970"/>
+    <w:lvl w:ilvl="0">
+      <w:start w:val="1"/>
+      <w:numFmt w:val="bullet"/>
+      <w:lvlText w:val=""/>
+      <w:lvlJc w:val="left"/>
+      <w:pPr>
+        <w:tabs>
+          <w:tab w:val="num" w:pos="720"/>
+        </w:tabs>
+        <w:ind w:left="720" w:hanging="360"/>
+      </w:pPr>
+      <w:rPr>
+        <w:rFonts w:ascii="Symbol" w:hAnsi="Symbol" w:hint="default"/>
+        <w:sz w:val="20"/>
+      </w:rPr>
+    </w:lvl>
+    <w:lvl w:ilvl="1" w:tentative="1">
+      <w:start w:val="1"/>
+      <w:numFmt w:val="bullet"/>
+      <w:lvlText w:val=""/>
+      <w:lvlJc w:val="left"/>
+      <w:pPr>
+        <w:tabs>
+          <w:tab w:val="num" w:pos="1440"/>
+        </w:tabs>
+        <w:ind w:left="1440" w:hanging="360"/>
+      </w:pPr>
+      <w:rPr>
+        <w:rFonts w:ascii="Symbol" w:hAnsi="Symbol" w:hint="default"/>
+        <w:sz w:val="20"/>
+      </w:rPr>
+    </w:lvl>
+    <w:lvl w:ilvl="2" w:tentative="1">
+      <w:start w:val="1"/>
+      <w:numFmt w:val="bullet"/>
+      <w:lvlText w:val=""/>
+      <w:lvlJc w:val="left"/>
+      <w:pPr>
+        <w:tabs>
+          <w:tab w:val="num" w:pos="2160"/>
+        </w:tabs>
+        <w:ind w:left="2160" w:hanging="360"/>
+      </w:pPr>
+      <w:rPr>
+        <w:rFonts w:ascii="Symbol" w:hAnsi="Symbol" w:hint="default"/>
+        <w:sz w:val="20"/>
+      </w:rPr>
+    </w:lvl>
+    <w:lvl w:ilvl="3" w:tentative="1">
+      <w:start w:val="1"/>
+      <w:numFmt w:val="bullet"/>
+      <w:lvlText w:val=""/>
+      <w:lvlJc w:val="left"/>
+      <w:pPr>
+        <w:tabs>
+          <w:tab w:val="num" w:pos="2880"/>
+        </w:tabs>
+        <w:ind w:left="2880" w:hanging="360"/>
+      </w:pPr>
+      <w:rPr>
+        <w:rFonts w:ascii="Symbol" w:hAnsi="Symbol" w:hint="default"/>
+        <w:sz w:val="20"/>
+      </w:rPr>
+    </w:lvl>
+    <w:lvl w:ilvl="4" w:tentative="1">
+      <w:start w:val="1"/>
+      <w:numFmt w:val="bullet"/>
+      <w:lvlText w:val=""/>
+      <w:lvlJc w:val="left"/>
+      <w:pPr>
+        <w:tabs>
+          <w:tab w:val="num" w:pos="3600"/>
+        </w:tabs>
+        <w:ind w:left="3600" w:hanging="360"/>
+      </w:pPr>
+      <w:rPr>
+        <w:rFonts w:ascii="Symbol" w:hAnsi="Symbol" w:hint="default"/>
+        <w:sz w:val="20"/>
+      </w:rPr>
+    </w:lvl>
+    <w:lvl w:ilvl="5" w:tentative="1">
+      <w:start w:val="1"/>
+      <w:numFmt w:val="bullet"/>
+      <w:lvlText w:val=""/>
+      <w:lvlJc w:val="left"/>
+      <w:pPr>
+        <w:tabs>
+          <w:tab w:val="num" w:pos="4320"/>
+        </w:tabs>
+        <w:ind w:left="4320" w:hanging="360"/>
+      </w:pPr>
+      <w:rPr>
+        <w:rFonts w:ascii="Symbol" w:hAnsi="Symbol" w:hint="default"/>
+        <w:sz w:val="20"/>
+      </w:rPr>
+    </w:lvl>
+    <w:lvl w:ilvl="6" w:tentative="1">
+      <w:start w:val="1"/>
+      <w:numFmt w:val="bullet"/>
+      <w:lvlText w:val=""/>
+      <w:lvlJc w:val="left"/>
+      <w:pPr>
+        <w:tabs>
+          <w:tab w:val="num" w:pos="5040"/>
+        </w:tabs>
+        <w:ind w:left="5040" w:hanging="360"/>
+      </w:pPr>
+      <w:rPr>
+        <w:rFonts w:ascii="Symbol" w:hAnsi="Symbol" w:hint="default"/>
+        <w:sz w:val="20"/>
+      </w:rPr>
+    </w:lvl>
+    <w:lvl w:ilvl="7" w:tentative="1">
+      <w:start w:val="1"/>
+      <w:numFmt w:val="bullet"/>
+      <w:lvlText w:val=""/>
+      <w:lvlJc w:val="left"/>
+      <w:pPr>
+        <w:tabs>
+          <w:tab w:val="num" w:pos="5760"/>
+        </w:tabs>
+        <w:ind w:left="5760" w:hanging="360"/>
+      </w:pPr>
+      <w:rPr>
+        <w:rFonts w:ascii="Symbol" w:hAnsi="Symbol" w:hint="default"/>
+        <w:sz w:val="20"/>
+      </w:rPr>
+    </w:lvl>
+    <w:lvl w:ilvl="8" w:tentative="1">
+      <w:start w:val="1"/>
+      <w:numFmt w:val="bullet"/>
+      <w:lvlText w:val=""/>
+      <w:lvlJc w:val="left"/>
+      <w:pPr>
+        <w:tabs>
+          <w:tab w:val="num" w:pos="6480"/>
+        </w:tabs>
+        <w:ind w:left="6480" w:hanging="360"/>
+      </w:pPr>
+      <w:rPr>
+        <w:rFonts w:ascii="Symbol" w:hAnsi="Symbol" w:hint="default"/>
+        <w:sz w:val="20"/>
+      </w:rPr>
+    </w:lvl>
+  </w:abstractNum>
+  <w:abstractNum w:abstractNumId="20" w15:restartNumberingAfterBreak="0">
     <w:nsid w:val="4D1741CA"/>
     <w:multiLevelType w:val="multilevel"/>
     <w:tmpl w:val="22E88E66"/>
@@ -19083,7 +20514,7 @@
       </w:rPr>
     </w:lvl>
   </w:abstractNum>
-  <w:abstractNum w:abstractNumId="14" w15:restartNumberingAfterBreak="0">
+  <w:abstractNum w:abstractNumId="21" w15:restartNumberingAfterBreak="0">
     <w:nsid w:val="4E734B55"/>
     <w:multiLevelType w:val="hybridMultilevel"/>
     <w:tmpl w:val="4A74AF1C"/>
@@ -19169,7 +20600,7 @@
       </w:pPr>
     </w:lvl>
   </w:abstractNum>
-  <w:abstractNum w:abstractNumId="15" w15:restartNumberingAfterBreak="0">
+  <w:abstractNum w:abstractNumId="22" w15:restartNumberingAfterBreak="0">
     <w:nsid w:val="56C9205B"/>
     <w:multiLevelType w:val="hybridMultilevel"/>
     <w:tmpl w:val="DDA2163C"/>
@@ -19282,7 +20713,156 @@
       </w:rPr>
     </w:lvl>
   </w:abstractNum>
-  <w:abstractNum w:abstractNumId="16" w15:restartNumberingAfterBreak="0">
+  <w:abstractNum w:abstractNumId="23" w15:restartNumberingAfterBreak="0">
+    <w:nsid w:val="5E133D52"/>
+    <w:multiLevelType w:val="multilevel"/>
+    <w:tmpl w:val="62DE392E"/>
+    <w:lvl w:ilvl="0">
+      <w:start w:val="1"/>
+      <w:numFmt w:val="bullet"/>
+      <w:lvlText w:val=""/>
+      <w:lvlJc w:val="left"/>
+      <w:pPr>
+        <w:tabs>
+          <w:tab w:val="num" w:pos="720"/>
+        </w:tabs>
+        <w:ind w:left="720" w:hanging="360"/>
+      </w:pPr>
+      <w:rPr>
+        <w:rFonts w:ascii="Symbol" w:hAnsi="Symbol" w:hint="default"/>
+        <w:sz w:val="20"/>
+      </w:rPr>
+    </w:lvl>
+    <w:lvl w:ilvl="1" w:tentative="1">
+      <w:start w:val="1"/>
+      <w:numFmt w:val="bullet"/>
+      <w:lvlText w:val=""/>
+      <w:lvlJc w:val="left"/>
+      <w:pPr>
+        <w:tabs>
+          <w:tab w:val="num" w:pos="1440"/>
+        </w:tabs>
+        <w:ind w:left="1440" w:hanging="360"/>
+      </w:pPr>
+      <w:rPr>
+        <w:rFonts w:ascii="Symbol" w:hAnsi="Symbol" w:hint="default"/>
+        <w:sz w:val="20"/>
+      </w:rPr>
+    </w:lvl>
+    <w:lvl w:ilvl="2" w:tentative="1">
+      <w:start w:val="1"/>
+      <w:numFmt w:val="bullet"/>
+      <w:lvlText w:val=""/>
+      <w:lvlJc w:val="left"/>
+      <w:pPr>
+        <w:tabs>
+          <w:tab w:val="num" w:pos="2160"/>
+        </w:tabs>
+        <w:ind w:left="2160" w:hanging="360"/>
+      </w:pPr>
+      <w:rPr>
+        <w:rFonts w:ascii="Symbol" w:hAnsi="Symbol" w:hint="default"/>
+        <w:sz w:val="20"/>
+      </w:rPr>
+    </w:lvl>
+    <w:lvl w:ilvl="3" w:tentative="1">
+      <w:start w:val="1"/>
+      <w:numFmt w:val="bullet"/>
+      <w:lvlText w:val=""/>
+      <w:lvlJc w:val="left"/>
+      <w:pPr>
+        <w:tabs>
+          <w:tab w:val="num" w:pos="2880"/>
+        </w:tabs>
+        <w:ind w:left="2880" w:hanging="360"/>
+      </w:pPr>
+      <w:rPr>
+        <w:rFonts w:ascii="Symbol" w:hAnsi="Symbol" w:hint="default"/>
+        <w:sz w:val="20"/>
+      </w:rPr>
+    </w:lvl>
+    <w:lvl w:ilvl="4" w:tentative="1">
+      <w:start w:val="1"/>
+      <w:numFmt w:val="bullet"/>
+      <w:lvlText w:val=""/>
+      <w:lvlJc w:val="left"/>
+      <w:pPr>
+        <w:tabs>
+          <w:tab w:val="num" w:pos="3600"/>
+        </w:tabs>
+        <w:ind w:left="3600" w:hanging="360"/>
+      </w:pPr>
+      <w:rPr>
+        <w:rFonts w:ascii="Symbol" w:hAnsi="Symbol" w:hint="default"/>
+        <w:sz w:val="20"/>
+      </w:rPr>
+    </w:lvl>
+    <w:lvl w:ilvl="5" w:tentative="1">
+      <w:start w:val="1"/>
+      <w:numFmt w:val="bullet"/>
+      <w:lvlText w:val=""/>
+      <w:lvlJc w:val="left"/>
+      <w:pPr>
+        <w:tabs>
+          <w:tab w:val="num" w:pos="4320"/>
+        </w:tabs>
+        <w:ind w:left="4320" w:hanging="360"/>
+      </w:pPr>
+      <w:rPr>
+        <w:rFonts w:ascii="Symbol" w:hAnsi="Symbol" w:hint="default"/>
+        <w:sz w:val="20"/>
+      </w:rPr>
+    </w:lvl>
+    <w:lvl w:ilvl="6" w:tentative="1">
+      <w:start w:val="1"/>
+      <w:numFmt w:val="bullet"/>
+      <w:lvlText w:val=""/>
+      <w:lvlJc w:val="left"/>
+      <w:pPr>
+        <w:tabs>
+          <w:tab w:val="num" w:pos="5040"/>
+        </w:tabs>
+        <w:ind w:left="5040" w:hanging="360"/>
+      </w:pPr>
+      <w:rPr>
+        <w:rFonts w:ascii="Symbol" w:hAnsi="Symbol" w:hint="default"/>
+        <w:sz w:val="20"/>
+      </w:rPr>
+    </w:lvl>
+    <w:lvl w:ilvl="7" w:tentative="1">
+      <w:start w:val="1"/>
+      <w:numFmt w:val="bullet"/>
+      <w:lvlText w:val=""/>
+      <w:lvlJc w:val="left"/>
+      <w:pPr>
+        <w:tabs>
+          <w:tab w:val="num" w:pos="5760"/>
+        </w:tabs>
+        <w:ind w:left="5760" w:hanging="360"/>
+      </w:pPr>
+      <w:rPr>
+        <w:rFonts w:ascii="Symbol" w:hAnsi="Symbol" w:hint="default"/>
+        <w:sz w:val="20"/>
+      </w:rPr>
+    </w:lvl>
+    <w:lvl w:ilvl="8" w:tentative="1">
+      <w:start w:val="1"/>
+      <w:numFmt w:val="bullet"/>
+      <w:lvlText w:val=""/>
+      <w:lvlJc w:val="left"/>
+      <w:pPr>
+        <w:tabs>
+          <w:tab w:val="num" w:pos="6480"/>
+        </w:tabs>
+        <w:ind w:left="6480" w:hanging="360"/>
+      </w:pPr>
+      <w:rPr>
+        <w:rFonts w:ascii="Symbol" w:hAnsi="Symbol" w:hint="default"/>
+        <w:sz w:val="20"/>
+      </w:rPr>
+    </w:lvl>
+  </w:abstractNum>
+  <w:abstractNum w:abstractNumId="24" w15:restartNumberingAfterBreak="0">
     <w:nsid w:val="61217574"/>
     <w:multiLevelType w:val="hybridMultilevel"/>
     <w:tmpl w:val="4A74AF1C"/>
@@ -19368,7 +20948,7 @@
       </w:pPr>
     </w:lvl>
   </w:abstractNum>
-  <w:abstractNum w:abstractNumId="17" w15:restartNumberingAfterBreak="0">
+  <w:abstractNum w:abstractNumId="25" w15:restartNumberingAfterBreak="0">
     <w:nsid w:val="652E5695"/>
     <w:multiLevelType w:val="hybridMultilevel"/>
     <w:tmpl w:val="971A32C0"/>
@@ -19481,7 +21061,156 @@
       </w:rPr>
     </w:lvl>
   </w:abstractNum>
-  <w:abstractNum w:abstractNumId="18" w15:restartNumberingAfterBreak="0">
+  <w:abstractNum w:abstractNumId="26" w15:restartNumberingAfterBreak="0">
+    <w:nsid w:val="6D0F1BD7"/>
+    <w:multiLevelType w:val="multilevel"/>
+    <w:tmpl w:val="8D509B84"/>
+    <w:lvl w:ilvl="0">
+      <w:start w:val="1"/>
+      <w:numFmt w:val="bullet"/>
+      <w:lvlText w:val=""/>
+      <w:lvlJc w:val="left"/>
+      <w:pPr>
+        <w:tabs>
+          <w:tab w:val="num" w:pos="720"/>
+        </w:tabs>
+        <w:ind w:left="720" w:hanging="360"/>
+      </w:pPr>
+      <w:rPr>
+        <w:rFonts w:ascii="Symbol" w:hAnsi="Symbol" w:hint="default"/>
+        <w:sz w:val="20"/>
+      </w:rPr>
+    </w:lvl>
+    <w:lvl w:ilvl="1" w:tentative="1">
+      <w:start w:val="1"/>
+      <w:numFmt w:val="bullet"/>
+      <w:lvlText w:val=""/>
+      <w:lvlJc w:val="left"/>
+      <w:pPr>
+        <w:tabs>
+          <w:tab w:val="num" w:pos="1440"/>
+        </w:tabs>
+        <w:ind w:left="1440" w:hanging="360"/>
+      </w:pPr>
+      <w:rPr>
+        <w:rFonts w:ascii="Symbol" w:hAnsi="Symbol" w:hint="default"/>
+        <w:sz w:val="20"/>
+      </w:rPr>
+    </w:lvl>
+    <w:lvl w:ilvl="2" w:tentative="1">
+      <w:start w:val="1"/>
+      <w:numFmt w:val="bullet"/>
+      <w:lvlText w:val=""/>
+      <w:lvlJc w:val="left"/>
+      <w:pPr>
+        <w:tabs>
+          <w:tab w:val="num" w:pos="2160"/>
+        </w:tabs>
+        <w:ind w:left="2160" w:hanging="360"/>
+      </w:pPr>
+      <w:rPr>
+        <w:rFonts w:ascii="Symbol" w:hAnsi="Symbol" w:hint="default"/>
+        <w:sz w:val="20"/>
+      </w:rPr>
+    </w:lvl>
+    <w:lvl w:ilvl="3" w:tentative="1">
+      <w:start w:val="1"/>
+      <w:numFmt w:val="bullet"/>
+      <w:lvlText w:val=""/>
+      <w:lvlJc w:val="left"/>
+      <w:pPr>
+        <w:tabs>
+          <w:tab w:val="num" w:pos="2880"/>
+        </w:tabs>
+        <w:ind w:left="2880" w:hanging="360"/>
+      </w:pPr>
+      <w:rPr>
+        <w:rFonts w:ascii="Symbol" w:hAnsi="Symbol" w:hint="default"/>
+        <w:sz w:val="20"/>
+      </w:rPr>
+    </w:lvl>
+    <w:lvl w:ilvl="4" w:tentative="1">
+      <w:start w:val="1"/>
+      <w:numFmt w:val="bullet"/>
+      <w:lvlText w:val=""/>
+      <w:lvlJc w:val="left"/>
+      <w:pPr>
+        <w:tabs>
+          <w:tab w:val="num" w:pos="3600"/>
+        </w:tabs>
+        <w:ind w:left="3600" w:hanging="360"/>
+      </w:pPr>
+      <w:rPr>
+        <w:rFonts w:ascii="Symbol" w:hAnsi="Symbol" w:hint="default"/>
+        <w:sz w:val="20"/>
+      </w:rPr>
+    </w:lvl>
+    <w:lvl w:ilvl="5" w:tentative="1">
+      <w:start w:val="1"/>
+      <w:numFmt w:val="bullet"/>
+      <w:lvlText w:val=""/>
+      <w:lvlJc w:val="left"/>
+      <w:pPr>
+        <w:tabs>
+          <w:tab w:val="num" w:pos="4320"/>
+        </w:tabs>
+        <w:ind w:left="4320" w:hanging="360"/>
+      </w:pPr>
+      <w:rPr>
+        <w:rFonts w:ascii="Symbol" w:hAnsi="Symbol" w:hint="default"/>
+        <w:sz w:val="20"/>
+      </w:rPr>
+    </w:lvl>
+    <w:lvl w:ilvl="6" w:tentative="1">
+      <w:start w:val="1"/>
+      <w:numFmt w:val="bullet"/>
+      <w:lvlText w:val=""/>
+      <w:lvlJc w:val="left"/>
+      <w:pPr>
+        <w:tabs>
+          <w:tab w:val="num" w:pos="5040"/>
+        </w:tabs>
+        <w:ind w:left="5040" w:hanging="360"/>
+      </w:pPr>
+      <w:rPr>
+        <w:rFonts w:ascii="Symbol" w:hAnsi="Symbol" w:hint="default"/>
+        <w:sz w:val="20"/>
+      </w:rPr>
+    </w:lvl>
+    <w:lvl w:ilvl="7" w:tentative="1">
+      <w:start w:val="1"/>
+      <w:numFmt w:val="bullet"/>
+      <w:lvlText w:val=""/>
+      <w:lvlJc w:val="left"/>
+      <w:pPr>
+        <w:tabs>
+          <w:tab w:val="num" w:pos="5760"/>
+        </w:tabs>
+        <w:ind w:left="5760" w:hanging="360"/>
+      </w:pPr>
+      <w:rPr>
+        <w:rFonts w:ascii="Symbol" w:hAnsi="Symbol" w:hint="default"/>
+        <w:sz w:val="20"/>
+      </w:rPr>
+    </w:lvl>
+    <w:lvl w:ilvl="8" w:tentative="1">
+      <w:start w:val="1"/>
+      <w:numFmt w:val="bullet"/>
+      <w:lvlText w:val=""/>
+      <w:lvlJc w:val="left"/>
+      <w:pPr>
+        <w:tabs>
+          <w:tab w:val="num" w:pos="6480"/>
+        </w:tabs>
+        <w:ind w:left="6480" w:hanging="360"/>
+      </w:pPr>
+      <w:rPr>
+        <w:rFonts w:ascii="Symbol" w:hAnsi="Symbol" w:hint="default"/>
+        <w:sz w:val="20"/>
+      </w:rPr>
+    </w:lvl>
+  </w:abstractNum>
+  <w:abstractNum w:abstractNumId="27" w15:restartNumberingAfterBreak="0">
     <w:nsid w:val="6E3C4517"/>
     <w:multiLevelType w:val="hybridMultilevel"/>
     <w:tmpl w:val="49048C8C"/>
@@ -19602,7 +21331,7 @@
       </w:rPr>
     </w:lvl>
   </w:abstractNum>
-  <w:abstractNum w:abstractNumId="19" w15:restartNumberingAfterBreak="0">
+  <w:abstractNum w:abstractNumId="28" w15:restartNumberingAfterBreak="0">
     <w:nsid w:val="6E770781"/>
     <w:multiLevelType w:val="hybridMultilevel"/>
     <w:tmpl w:val="B14ADFE0"/>
@@ -19691,7 +21420,7 @@
       </w:pPr>
     </w:lvl>
   </w:abstractNum>
-  <w:abstractNum w:abstractNumId="20" w15:restartNumberingAfterBreak="0">
+  <w:abstractNum w:abstractNumId="29" w15:restartNumberingAfterBreak="0">
     <w:nsid w:val="710D4956"/>
     <w:multiLevelType w:val="hybridMultilevel"/>
     <w:tmpl w:val="CE005878"/>
@@ -19804,7 +21533,7 @@
       </w:rPr>
     </w:lvl>
   </w:abstractNum>
-  <w:abstractNum w:abstractNumId="21" w15:restartNumberingAfterBreak="0">
+  <w:abstractNum w:abstractNumId="30" w15:restartNumberingAfterBreak="0">
     <w:nsid w:val="7C1F1029"/>
     <w:multiLevelType w:val="hybridMultilevel"/>
     <w:tmpl w:val="68EC84AC"/>
@@ -19921,67 +21650,94 @@
     <w:abstractNumId w:val="0"/>
   </w:num>
   <w:num w:numId="2" w16cid:durableId="887759330">
-    <w:abstractNumId w:val="10"/>
+    <w:abstractNumId w:val="14"/>
   </w:num>
   <w:num w:numId="3" w16cid:durableId="1726102076">
-    <w:abstractNumId w:val="14"/>
+    <w:abstractNumId w:val="21"/>
   </w:num>
   <w:num w:numId="4" w16cid:durableId="405958846">
     <w:abstractNumId w:val="2"/>
   </w:num>
   <w:num w:numId="5" w16cid:durableId="843545968">
-    <w:abstractNumId w:val="8"/>
+    <w:abstractNumId w:val="12"/>
   </w:num>
   <w:num w:numId="6" w16cid:durableId="1036663150">
-    <w:abstractNumId w:val="21"/>
+    <w:abstractNumId w:val="30"/>
   </w:num>
   <w:num w:numId="7" w16cid:durableId="1885872049">
-    <w:abstractNumId w:val="4"/>
+    <w:abstractNumId w:val="5"/>
   </w:num>
   <w:num w:numId="8" w16cid:durableId="176697188">
-    <w:abstractNumId w:val="15"/>
+    <w:abstractNumId w:val="22"/>
   </w:num>
   <w:num w:numId="9" w16cid:durableId="1624918454">
     <w:abstractNumId w:val="1"/>
   </w:num>
   <w:num w:numId="10" w16cid:durableId="945845727">
-    <w:abstractNumId w:val="12"/>
+    <w:abstractNumId w:val="16"/>
   </w:num>
   <w:num w:numId="11" w16cid:durableId="1152331797">
-    <w:abstractNumId w:val="19"/>
+    <w:abstractNumId w:val="28"/>
   </w:num>
   <w:num w:numId="12" w16cid:durableId="1034430629">
+    <w:abstractNumId w:val="20"/>
+  </w:num>
+  <w:num w:numId="13" w16cid:durableId="1952585171">
+    <w:abstractNumId w:val="25"/>
+  </w:num>
+  <w:num w:numId="14" w16cid:durableId="1959987123">
     <w:abstractNumId w:val="13"/>
   </w:num>
-  <w:num w:numId="13" w16cid:durableId="1952585171">
-    <w:abstractNumId w:val="17"/>
-  </w:num>
-  <w:num w:numId="14" w16cid:durableId="1959987123">
-    <w:abstractNumId w:val="9"/>
-  </w:num>
   <w:num w:numId="15" w16cid:durableId="1977250427">
-    <w:abstractNumId w:val="11"/>
+    <w:abstractNumId w:val="15"/>
   </w:num>
   <w:num w:numId="16" w16cid:durableId="1447504348">
-    <w:abstractNumId w:val="5"/>
+    <w:abstractNumId w:val="9"/>
   </w:num>
   <w:num w:numId="17" w16cid:durableId="568614971">
     <w:abstractNumId w:val="3"/>
   </w:num>
   <w:num w:numId="18" w16cid:durableId="779498432">
+    <w:abstractNumId w:val="11"/>
+  </w:num>
+  <w:num w:numId="19" w16cid:durableId="734738428">
+    <w:abstractNumId w:val="24"/>
+  </w:num>
+  <w:num w:numId="20" w16cid:durableId="550965689">
+    <w:abstractNumId w:val="10"/>
+  </w:num>
+  <w:num w:numId="21" w16cid:durableId="515463970">
+    <w:abstractNumId w:val="27"/>
+  </w:num>
+  <w:num w:numId="22" w16cid:durableId="184641925">
+    <w:abstractNumId w:val="29"/>
+  </w:num>
+  <w:num w:numId="23" w16cid:durableId="1989749366">
     <w:abstractNumId w:val="7"/>
   </w:num>
-  <w:num w:numId="19" w16cid:durableId="734738428">
-    <w:abstractNumId w:val="16"/>
+  <w:num w:numId="24" w16cid:durableId="427623829">
+    <w:abstractNumId w:val="18"/>
   </w:num>
-  <w:num w:numId="20" w16cid:durableId="550965689">
+  <w:num w:numId="25" w16cid:durableId="295523749">
+    <w:abstractNumId w:val="19"/>
+  </w:num>
+  <w:num w:numId="26" w16cid:durableId="985356190">
+    <w:abstractNumId w:val="4"/>
+  </w:num>
+  <w:num w:numId="27" w16cid:durableId="1908302310">
     <w:abstractNumId w:val="6"/>
   </w:num>
-  <w:num w:numId="21" w16cid:durableId="515463970">
-    <w:abstractNumId w:val="18"/>
+  <w:num w:numId="28" w16cid:durableId="1152912467">
+    <w:abstractNumId w:val="8"/>
   </w:num>
-  <w:num w:numId="22" w16cid:durableId="184641925">
-    <w:abstractNumId w:val="20"/>
+  <w:num w:numId="29" w16cid:durableId="541478378">
+    <w:abstractNumId w:val="17"/>
+  </w:num>
+  <w:num w:numId="30" w16cid:durableId="1919554955">
+    <w:abstractNumId w:val="23"/>
+  </w:num>
+  <w:num w:numId="31" w16cid:durableId="1513450140">
+    <w:abstractNumId w:val="26"/>
   </w:num>
 </w:numbering>
 </file>
@@ -20383,15 +22139,15 @@
     <w:lsdException w:name="Unresolved Mention" w:semiHidden="1" w:unhideWhenUsed="1"/>
     <w:lsdException w:name="Smart Link" w:semiHidden="1" w:unhideWhenUsed="1"/>
   </w:latentStyles>
-  <w:style w:type="paragraph" w:default="1" w:styleId="Normal">
+  <w:style w:type="paragraph" w:default="1" w:styleId="a">
     <w:name w:val="Normal"/>
     <w:qFormat/>
   </w:style>
-  <w:style w:type="paragraph" w:styleId="Heading1">
+  <w:style w:type="paragraph" w:styleId="1">
     <w:name w:val="heading 1"/>
-    <w:basedOn w:val="Normal"/>
-    <w:next w:val="Normal"/>
-    <w:link w:val="Heading1Char"/>
+    <w:basedOn w:val="a"/>
+    <w:next w:val="a"/>
+    <w:link w:val="10"/>
     <w:uiPriority w:val="9"/>
     <w:qFormat/>
     <w:rsid w:val="00C464C6"/>
@@ -20408,11 +22164,11 @@
       <w:szCs w:val="32"/>
     </w:rPr>
   </w:style>
-  <w:style w:type="paragraph" w:styleId="Heading2">
+  <w:style w:type="paragraph" w:styleId="2">
     <w:name w:val="heading 2"/>
-    <w:basedOn w:val="Normal"/>
-    <w:next w:val="Normal"/>
-    <w:link w:val="Heading2Char"/>
+    <w:basedOn w:val="a"/>
+    <w:next w:val="a"/>
+    <w:link w:val="20"/>
     <w:uiPriority w:val="9"/>
     <w:semiHidden/>
     <w:unhideWhenUsed/>
@@ -20431,10 +22187,10 @@
       <w:szCs w:val="26"/>
     </w:rPr>
   </w:style>
-  <w:style w:type="paragraph" w:styleId="Heading3">
+  <w:style w:type="paragraph" w:styleId="3">
     <w:name w:val="heading 3"/>
-    <w:basedOn w:val="Normal"/>
-    <w:link w:val="Heading3Char"/>
+    <w:basedOn w:val="a"/>
+    <w:link w:val="30"/>
     <w:uiPriority w:val="9"/>
     <w:qFormat/>
     <w:rsid w:val="00C351D4"/>
@@ -20452,12 +22208,13 @@
       <w14:ligatures w14:val="none"/>
     </w:rPr>
   </w:style>
-  <w:style w:type="character" w:default="1" w:styleId="DefaultParagraphFont">
+  <w:style w:type="character" w:default="1" w:styleId="a0">
     <w:name w:val="Default Paragraph Font"/>
     <w:uiPriority w:val="1"/>
+    <w:semiHidden/>
     <w:unhideWhenUsed/>
   </w:style>
-  <w:style w:type="table" w:default="1" w:styleId="TableNormal">
+  <w:style w:type="table" w:default="1" w:styleId="a1">
     <w:name w:val="Normal Table"/>
     <w:uiPriority w:val="99"/>
     <w:semiHidden/>
@@ -20472,16 +22229,16 @@
       </w:tblCellMar>
     </w:tblPr>
   </w:style>
-  <w:style w:type="numbering" w:default="1" w:styleId="NoList">
+  <w:style w:type="numbering" w:default="1" w:styleId="a2">
     <w:name w:val="No List"/>
     <w:uiPriority w:val="99"/>
     <w:semiHidden/>
     <w:unhideWhenUsed/>
   </w:style>
-  <w:style w:type="paragraph" w:styleId="Header">
+  <w:style w:type="paragraph" w:styleId="a3">
     <w:name w:val="header"/>
-    <w:basedOn w:val="Normal"/>
-    <w:link w:val="HeaderChar"/>
+    <w:basedOn w:val="a"/>
+    <w:link w:val="a4"/>
     <w:uiPriority w:val="99"/>
     <w:unhideWhenUsed/>
     <w:rsid w:val="008B5735"/>
@@ -20493,17 +22250,17 @@
       <w:spacing w:after="0" w:line="240" w:lineRule="auto"/>
     </w:pPr>
   </w:style>
-  <w:style w:type="character" w:customStyle="1" w:styleId="HeaderChar">
-    <w:name w:val="Header Char"/>
-    <w:basedOn w:val="DefaultParagraphFont"/>
-    <w:link w:val="Header"/>
+  <w:style w:type="character" w:customStyle="1" w:styleId="a4">
+    <w:name w:val="כותרת עליונה תו"/>
+    <w:basedOn w:val="a0"/>
+    <w:link w:val="a3"/>
     <w:uiPriority w:val="99"/>
     <w:rsid w:val="008B5735"/>
   </w:style>
-  <w:style w:type="paragraph" w:styleId="Footer">
+  <w:style w:type="paragraph" w:styleId="a5">
     <w:name w:val="footer"/>
-    <w:basedOn w:val="Normal"/>
-    <w:link w:val="FooterChar"/>
+    <w:basedOn w:val="a"/>
+    <w:link w:val="a6"/>
     <w:uiPriority w:val="99"/>
     <w:unhideWhenUsed/>
     <w:rsid w:val="008B5735"/>
@@ -20515,10 +22272,10 @@
       <w:spacing w:after="0" w:line="240" w:lineRule="auto"/>
     </w:pPr>
   </w:style>
-  <w:style w:type="character" w:customStyle="1" w:styleId="FooterChar">
-    <w:name w:val="Footer Char"/>
-    <w:basedOn w:val="DefaultParagraphFont"/>
-    <w:link w:val="Footer"/>
+  <w:style w:type="character" w:customStyle="1" w:styleId="a6">
+    <w:name w:val="כותרת תחתונה תו"/>
+    <w:basedOn w:val="a0"/>
+    <w:link w:val="a5"/>
     <w:uiPriority w:val="99"/>
     <w:rsid w:val="008B5735"/>
   </w:style>
@@ -20541,10 +22298,10 @@
       <w:lang w:eastAsia="he-IL" w:bidi="hi-IN"/>
     </w:rPr>
   </w:style>
-  <w:style w:type="character" w:customStyle="1" w:styleId="Heading1Char">
-    <w:name w:val="Heading 1 Char"/>
-    <w:basedOn w:val="DefaultParagraphFont"/>
-    <w:link w:val="Heading1"/>
+  <w:style w:type="character" w:customStyle="1" w:styleId="10">
+    <w:name w:val="כותרת 1 תו"/>
+    <w:basedOn w:val="a0"/>
+    <w:link w:val="1"/>
     <w:uiPriority w:val="9"/>
     <w:rsid w:val="00C464C6"/>
     <w:rPr>
@@ -20554,10 +22311,10 @@
       <w:szCs w:val="32"/>
     </w:rPr>
   </w:style>
-  <w:style w:type="paragraph" w:styleId="TOCHeading">
+  <w:style w:type="paragraph" w:styleId="a7">
     <w:name w:val="TOC Heading"/>
-    <w:basedOn w:val="Heading1"/>
-    <w:next w:val="Normal"/>
+    <w:basedOn w:val="1"/>
+    <w:next w:val="a"/>
     <w:uiPriority w:val="39"/>
     <w:unhideWhenUsed/>
     <w:qFormat/>
@@ -20575,8 +22332,8 @@
   </w:style>
   <w:style w:type="paragraph" w:styleId="TOC1">
     <w:name w:val="toc 1"/>
-    <w:basedOn w:val="Normal"/>
-    <w:next w:val="Normal"/>
+    <w:basedOn w:val="a"/>
+    <w:next w:val="a"/>
     <w:autoRedefine/>
     <w:uiPriority w:val="39"/>
     <w:unhideWhenUsed/>
@@ -20601,7 +22358,7 @@
   </w:style>
   <w:style w:type="character" w:styleId="Hyperlink">
     <w:name w:val="Hyperlink"/>
-    <w:basedOn w:val="DefaultParagraphFont"/>
+    <w:basedOn w:val="a0"/>
     <w:uiPriority w:val="99"/>
     <w:unhideWhenUsed/>
     <w:rsid w:val="00790FAA"/>
@@ -20610,9 +22367,9 @@
       <w:u w:val="single"/>
     </w:rPr>
   </w:style>
-  <w:style w:type="paragraph" w:styleId="ListParagraph">
+  <w:style w:type="paragraph" w:styleId="a8">
     <w:name w:val="List Paragraph"/>
-    <w:basedOn w:val="Normal"/>
+    <w:basedOn w:val="a"/>
     <w:uiPriority w:val="34"/>
     <w:qFormat/>
     <w:rsid w:val="00F05E7B"/>
@@ -20621,10 +22378,10 @@
       <w:contextualSpacing/>
     </w:pPr>
   </w:style>
-  <w:style w:type="character" w:customStyle="1" w:styleId="Heading2Char">
-    <w:name w:val="Heading 2 Char"/>
-    <w:basedOn w:val="DefaultParagraphFont"/>
-    <w:link w:val="Heading2"/>
+  <w:style w:type="character" w:customStyle="1" w:styleId="20">
+    <w:name w:val="כותרת 2 תו"/>
+    <w:basedOn w:val="a0"/>
+    <w:link w:val="2"/>
     <w:uiPriority w:val="9"/>
     <w:semiHidden/>
     <w:rsid w:val="004F6EC9"/>
@@ -20637,8 +22394,8 @@
   </w:style>
   <w:style w:type="paragraph" w:styleId="TOC2">
     <w:name w:val="toc 2"/>
-    <w:basedOn w:val="Normal"/>
-    <w:next w:val="Normal"/>
+    <w:basedOn w:val="a"/>
+    <w:next w:val="a"/>
     <w:autoRedefine/>
     <w:uiPriority w:val="39"/>
     <w:unhideWhenUsed/>
@@ -20668,8 +22425,8 @@
   </w:style>
   <w:style w:type="paragraph" w:styleId="TOC3">
     <w:name w:val="toc 3"/>
-    <w:basedOn w:val="Normal"/>
-    <w:next w:val="Normal"/>
+    <w:basedOn w:val="a"/>
+    <w:next w:val="a"/>
     <w:autoRedefine/>
     <w:uiPriority w:val="39"/>
     <w:unhideWhenUsed/>
@@ -20684,7 +22441,7 @@
       <w:ind w:left="440"/>
     </w:pPr>
   </w:style>
-  <w:style w:type="paragraph" w:styleId="Caption">
+  <w:style w:type="paragraph" w:styleId="a9">
     <w:name w:val="caption"/>
     <w:basedOn w:val="Standard"/>
     <w:rsid w:val="002C04A3"/>
@@ -20700,9 +22457,9 @@
       <w14:ligatures w14:val="none"/>
     </w:rPr>
   </w:style>
-  <w:style w:type="character" w:styleId="Strong">
+  <w:style w:type="character" w:styleId="aa">
     <w:name w:val="Strong"/>
-    <w:basedOn w:val="DefaultParagraphFont"/>
+    <w:basedOn w:val="a0"/>
     <w:uiPriority w:val="22"/>
     <w:qFormat/>
     <w:rsid w:val="008B363D"/>
@@ -20711,10 +22468,10 @@
       <w:bCs/>
     </w:rPr>
   </w:style>
-  <w:style w:type="character" w:customStyle="1" w:styleId="Heading3Char">
-    <w:name w:val="Heading 3 Char"/>
-    <w:basedOn w:val="DefaultParagraphFont"/>
-    <w:link w:val="Heading3"/>
+  <w:style w:type="character" w:customStyle="1" w:styleId="30">
+    <w:name w:val="כותרת 3 תו"/>
+    <w:basedOn w:val="a0"/>
+    <w:link w:val="3"/>
     <w:uiPriority w:val="9"/>
     <w:rsid w:val="00C351D4"/>
     <w:rPr>
@@ -20729,7 +22486,7 @@
   </w:style>
   <w:style w:type="paragraph" w:styleId="NormalWeb">
     <w:name w:val="Normal (Web)"/>
-    <w:basedOn w:val="Normal"/>
+    <w:basedOn w:val="a"/>
     <w:uiPriority w:val="99"/>
     <w:unhideWhenUsed/>
     <w:rsid w:val="002517F0"/>

</xml_diff>